<commit_message>
avance 2 cap seguimiento
</commit_message>
<xml_diff>
--- a/Documentos/Capítulo 8 Seguimiento al PGD.docx
+++ b/Documentos/Capítulo 8 Seguimiento al PGD.docx
@@ -1,6 +1,6 @@
 
 <file path=word/document.xml><?xml version="1.0" encoding="utf-8"?>
-<w:document xmlns:wpc="http://schemas.microsoft.com/office/word/2010/wordprocessingCanvas" xmlns:cx="http://schemas.microsoft.com/office/drawing/2014/chartex" xmlns:cx1="http://schemas.microsoft.com/office/drawing/2015/9/8/chartex" xmlns:cx2="http://schemas.microsoft.com/office/drawing/2015/10/21/chartex" xmlns:cx3="http://schemas.microsoft.com/office/drawing/2016/5/9/chartex" xmlns:cx4="http://schemas.microsoft.com/office/drawing/2016/5/10/chartex" xmlns:cx5="http://schemas.microsoft.com/office/drawing/2016/5/11/chartex" xmlns:cx6="http://schemas.microsoft.com/office/drawing/2016/5/12/chartex" xmlns:cx7="http://schemas.microsoft.com/office/drawing/2016/5/13/chartex" xmlns:cx8="http://schemas.microsoft.com/office/drawing/2016/5/14/chartex" xmlns:mc="http://schemas.openxmlformats.org/markup-compatibility/2006" xmlns:aink="http://schemas.microsoft.com/office/drawing/2016/ink" xmlns:am3d="http://schemas.microsoft.com/office/drawing/2017/model3d" xmlns:o="urn:schemas-microsoft-com:office:office" xmlns:r="http://schemas.openxmlformats.org/officeDocument/2006/relationships" xmlns:m="http://schemas.openxmlformats.org/officeDocument/2006/math" xmlns:v="urn:schemas-microsoft-com:vml" xmlns:wp14="http://schemas.microsoft.com/office/word/2010/wordprocessingDrawing" xmlns:wp="http://schemas.openxmlformats.org/drawingml/2006/wordprocessingDrawing" xmlns:w10="urn:schemas-microsoft-com:office:word" xmlns:w="http://schemas.openxmlformats.org/wordprocessingml/2006/main" xmlns:w14="http://schemas.microsoft.com/office/word/2010/wordml" xmlns:w15="http://schemas.microsoft.com/office/word/2012/wordml" xmlns:w16cex="http://schemas.microsoft.com/office/word/2018/wordml/cex" xmlns:w16cid="http://schemas.microsoft.com/office/word/2016/wordml/cid" xmlns:w16="http://schemas.microsoft.com/office/word/2018/wordml" xmlns:w16sdtdh="http://schemas.microsoft.com/office/word/2020/wordml/sdtdatahash" xmlns:w16se="http://schemas.microsoft.com/office/word/2015/wordml/symex" xmlns:wpg="http://schemas.microsoft.com/office/word/2010/wordprocessingGroup" xmlns:wpi="http://schemas.microsoft.com/office/word/2010/wordprocessingInk" xmlns:wne="http://schemas.microsoft.com/office/word/2006/wordml" xmlns:wps="http://schemas.microsoft.com/office/word/2010/wordprocessingShape" mc:Ignorable="w14 w15 w16se w16cid w16 w16cex w16sdtdh wp14">
+<w:document xmlns:wpc="http://schemas.microsoft.com/office/word/2010/wordprocessingCanvas" xmlns:cx="http://schemas.microsoft.com/office/drawing/2014/chartex" xmlns:cx1="http://schemas.microsoft.com/office/drawing/2015/9/8/chartex" xmlns:cx2="http://schemas.microsoft.com/office/drawing/2015/10/21/chartex" xmlns:cx3="http://schemas.microsoft.com/office/drawing/2016/5/9/chartex" xmlns:cx4="http://schemas.microsoft.com/office/drawing/2016/5/10/chartex" xmlns:cx5="http://schemas.microsoft.com/office/drawing/2016/5/11/chartex" xmlns:cx6="http://schemas.microsoft.com/office/drawing/2016/5/12/chartex" xmlns:cx7="http://schemas.microsoft.com/office/drawing/2016/5/13/chartex" xmlns:cx8="http://schemas.microsoft.com/office/drawing/2016/5/14/chartex" xmlns:mc="http://schemas.openxmlformats.org/markup-compatibility/2006" xmlns:aink="http://schemas.microsoft.com/office/drawing/2016/ink" xmlns:am3d="http://schemas.microsoft.com/office/drawing/2017/model3d" xmlns:o="urn:schemas-microsoft-com:office:office" xmlns:oel="http://schemas.microsoft.com/office/2019/extlst" xmlns:r="http://schemas.openxmlformats.org/officeDocument/2006/relationships" xmlns:m="http://schemas.openxmlformats.org/officeDocument/2006/math" xmlns:v="urn:schemas-microsoft-com:vml" xmlns:wp14="http://schemas.microsoft.com/office/word/2010/wordprocessingDrawing" xmlns:wp="http://schemas.openxmlformats.org/drawingml/2006/wordprocessingDrawing" xmlns:w10="urn:schemas-microsoft-com:office:word" xmlns:w="http://schemas.openxmlformats.org/wordprocessingml/2006/main" xmlns:w14="http://schemas.microsoft.com/office/word/2010/wordml" xmlns:w15="http://schemas.microsoft.com/office/word/2012/wordml" xmlns:w16cex="http://schemas.microsoft.com/office/word/2018/wordml/cex" xmlns:w16cid="http://schemas.microsoft.com/office/word/2016/wordml/cid" xmlns:w16="http://schemas.microsoft.com/office/word/2018/wordml" xmlns:w16du="http://schemas.microsoft.com/office/word/2023/wordml/word16du" xmlns:w16sdtdh="http://schemas.microsoft.com/office/word/2020/wordml/sdtdatahash" xmlns:w16sdtfl="http://schemas.microsoft.com/office/word/2024/wordml/sdtformatlock" xmlns:w16se="http://schemas.microsoft.com/office/word/2015/wordml/symex" xmlns:wpg="http://schemas.microsoft.com/office/word/2010/wordprocessingGroup" xmlns:wpi="http://schemas.microsoft.com/office/word/2010/wordprocessingInk" xmlns:wne="http://schemas.microsoft.com/office/word/2006/wordml" xmlns:wps="http://schemas.microsoft.com/office/word/2010/wordprocessingShape" mc:Ignorable="w14 w15 w16se w16cid w16 w16cex w16sdtdh w16sdtfl w16du wp14">
   <w:body>
     <w:p>
       <w:pPr>
@@ -23,7 +23,7 @@
           <w:sz w:val="28"/>
           <w:szCs w:val="28"/>
         </w:rPr>
-        <w:t xml:space="preserve">Capítulo 8: </w:t>
+        <w:t>Capítulo 8: Monitoreo, Seguimiento</w:t>
       </w:r>
       <w:r>
         <w:rPr>
@@ -34,7 +34,7 @@
           <w:sz w:val="28"/>
           <w:szCs w:val="28"/>
         </w:rPr>
-        <w:t xml:space="preserve">Monitoreo, </w:t>
+        <w:t xml:space="preserve">, </w:t>
       </w:r>
       <w:r>
         <w:rPr>
@@ -45,7 +45,7 @@
           <w:sz w:val="28"/>
           <w:szCs w:val="28"/>
         </w:rPr>
-        <w:t>Seguimiento</w:t>
+        <w:t xml:space="preserve">Evaluación </w:t>
       </w:r>
       <w:r>
         <w:rPr>
@@ -56,7 +56,7 @@
           <w:sz w:val="28"/>
           <w:szCs w:val="28"/>
         </w:rPr>
-        <w:t xml:space="preserve">, </w:t>
+        <w:t xml:space="preserve">y </w:t>
       </w:r>
       <w:r>
         <w:rPr>
@@ -67,7 +67,7 @@
           <w:sz w:val="28"/>
           <w:szCs w:val="28"/>
         </w:rPr>
-        <w:t xml:space="preserve">Evaluación </w:t>
+        <w:t xml:space="preserve">Difusión y </w:t>
       </w:r>
       <w:r>
         <w:rPr>
@@ -78,7 +78,7 @@
           <w:sz w:val="28"/>
           <w:szCs w:val="28"/>
         </w:rPr>
-        <w:t xml:space="preserve">y Comunicación </w:t>
+        <w:t xml:space="preserve">Comunicación </w:t>
       </w:r>
       <w:r>
         <w:rPr>
@@ -216,21 +216,7 @@
           <w:rFonts w:ascii="Garamond" w:hAnsi="Garamond"/>
           <w:sz w:val="24"/>
         </w:rPr>
-        <w:t xml:space="preserve">el </w:t>
-      </w:r>
-      <w:r>
-        <w:rPr>
-          <w:rFonts w:ascii="Garamond" w:hAnsi="Garamond"/>
-          <w:sz w:val="24"/>
-        </w:rPr>
-        <w:t>monitoreo al PGD se entiende</w:t>
-      </w:r>
-      <w:r>
-        <w:rPr>
-          <w:rFonts w:ascii="Garamond" w:hAnsi="Garamond"/>
-          <w:sz w:val="24"/>
-        </w:rPr>
-        <w:t xml:space="preserve"> </w:t>
+        <w:t xml:space="preserve">el monitoreo al PGD se entiende </w:t>
       </w:r>
       <w:r>
         <w:rPr>
@@ -344,7 +330,7 @@
           <w:rFonts w:ascii="Garamond" w:hAnsi="Garamond"/>
           <w:sz w:val="24"/>
         </w:rPr>
-        <w:t>está compuesta por principios, momentos, actores</w:t>
+        <w:t>está compuesta por principios, actores</w:t>
       </w:r>
       <w:r>
         <w:rPr>
@@ -358,6 +344,20 @@
           <w:rFonts w:ascii="Garamond" w:hAnsi="Garamond"/>
           <w:sz w:val="24"/>
         </w:rPr>
+        <w:t>momentos,</w:t>
+      </w:r>
+      <w:r>
+        <w:rPr>
+          <w:rFonts w:ascii="Garamond" w:hAnsi="Garamond"/>
+          <w:sz w:val="24"/>
+        </w:rPr>
+        <w:t xml:space="preserve"> </w:t>
+      </w:r>
+      <w:r>
+        <w:rPr>
+          <w:rFonts w:ascii="Garamond" w:hAnsi="Garamond"/>
+          <w:sz w:val="24"/>
+        </w:rPr>
         <w:t>herramientas e instrumentos</w:t>
       </w:r>
       <w:r>
@@ -365,7 +365,21 @@
           <w:rFonts w:ascii="Garamond" w:hAnsi="Garamond"/>
           <w:sz w:val="24"/>
         </w:rPr>
-        <w:t xml:space="preserve"> y actividades de comunicación</w:t>
+        <w:t xml:space="preserve"> y actividades de</w:t>
+      </w:r>
+      <w:r>
+        <w:rPr>
+          <w:rFonts w:ascii="Garamond" w:hAnsi="Garamond"/>
+          <w:sz w:val="24"/>
+        </w:rPr>
+        <w:t xml:space="preserve"> difusión y</w:t>
+      </w:r>
+      <w:r>
+        <w:rPr>
+          <w:rFonts w:ascii="Garamond" w:hAnsi="Garamond"/>
+          <w:sz w:val="24"/>
+        </w:rPr>
+        <w:t xml:space="preserve"> comunicación</w:t>
       </w:r>
       <w:r>
         <w:rPr>
@@ -379,7 +393,7 @@
           <w:rFonts w:ascii="Garamond" w:hAnsi="Garamond"/>
           <w:sz w:val="24"/>
         </w:rPr>
-        <w:t xml:space="preserve"> Los principios son pautas y convicciones generales que guían la estrategia de seguimiento; los momentos, asociados al tiempo, versan sobre los hitos temporales en los que se estructura el seguimiento; los actores, </w:t>
+        <w:t xml:space="preserve"> Los principios son pautas y convicciones generales que guían la estrategia de seguimiento; los actores, </w:t>
       </w:r>
       <w:r>
         <w:rPr>
@@ -428,7 +442,28 @@
           <w:rFonts w:ascii="Garamond" w:hAnsi="Garamond"/>
           <w:sz w:val="24"/>
         </w:rPr>
-        <w:t xml:space="preserve"> las herramientas e instrumentos, de naturaleza técnica, metodológica y conceptual</w:t>
+        <w:t xml:space="preserve"> </w:t>
+      </w:r>
+      <w:r>
+        <w:rPr>
+          <w:rFonts w:ascii="Garamond" w:hAnsi="Garamond"/>
+          <w:sz w:val="24"/>
+        </w:rPr>
+        <w:t>los momentos, asociados al tiempo, versan sobre los hitos temporales en los que se estructura el seguimiento;</w:t>
+      </w:r>
+      <w:r>
+        <w:rPr>
+          <w:rFonts w:ascii="Garamond" w:hAnsi="Garamond"/>
+          <w:sz w:val="24"/>
+        </w:rPr>
+        <w:t xml:space="preserve"> </w:t>
+      </w:r>
+      <w:r>
+        <w:rPr>
+          <w:rFonts w:ascii="Garamond" w:hAnsi="Garamond"/>
+          <w:sz w:val="24"/>
+        </w:rPr>
+        <w:t>las herramientas e instrumentos, de naturaleza técnica, metodológica y conceptual</w:t>
       </w:r>
       <w:r>
         <w:rPr>
@@ -456,28 +491,63 @@
           <w:rFonts w:ascii="Garamond" w:hAnsi="Garamond"/>
           <w:sz w:val="24"/>
         </w:rPr>
-        <w:t xml:space="preserve">el </w:t>
-      </w:r>
-      <w:r>
-        <w:rPr>
-          <w:rFonts w:ascii="Garamond" w:hAnsi="Garamond"/>
-          <w:sz w:val="24"/>
-        </w:rPr>
-        <w:t xml:space="preserve">avance </w:t>
-      </w:r>
-      <w:r>
-        <w:rPr>
-          <w:rFonts w:ascii="Garamond" w:hAnsi="Garamond"/>
-          <w:sz w:val="24"/>
-        </w:rPr>
-        <w:t xml:space="preserve">del </w:t>
-      </w:r>
-      <w:r>
-        <w:rPr>
-          <w:rFonts w:ascii="Garamond" w:hAnsi="Garamond"/>
-          <w:sz w:val="24"/>
-        </w:rPr>
-        <w:t>Plan y, la acción de comunicación, es el mecanismo a través del cual se mantiene informada a la comunidad universitaria y la sociedad sobre los avances y logros obtenidos</w:t>
+        <w:t>los ejercicios de monitoreo, seguimiento y evaluación de</w:t>
+      </w:r>
+      <w:r>
+        <w:rPr>
+          <w:rFonts w:ascii="Garamond" w:hAnsi="Garamond"/>
+          <w:sz w:val="24"/>
+        </w:rPr>
+        <w:t xml:space="preserve">l </w:t>
+      </w:r>
+      <w:r>
+        <w:rPr>
+          <w:rFonts w:ascii="Garamond" w:hAnsi="Garamond"/>
+          <w:sz w:val="24"/>
+        </w:rPr>
+        <w:t>P</w:t>
+      </w:r>
+      <w:r>
+        <w:rPr>
+          <w:rFonts w:ascii="Garamond" w:hAnsi="Garamond"/>
+          <w:sz w:val="24"/>
+        </w:rPr>
+        <w:t>GD</w:t>
+      </w:r>
+      <w:r>
+        <w:rPr>
+          <w:rFonts w:ascii="Garamond" w:hAnsi="Garamond"/>
+          <w:sz w:val="24"/>
+        </w:rPr>
+        <w:t xml:space="preserve"> y, la acción de </w:t>
+      </w:r>
+      <w:r>
+        <w:rPr>
+          <w:rFonts w:ascii="Garamond" w:hAnsi="Garamond"/>
+          <w:sz w:val="24"/>
+        </w:rPr>
+        <w:t xml:space="preserve">difusión y </w:t>
+      </w:r>
+      <w:r>
+        <w:rPr>
+          <w:rFonts w:ascii="Garamond" w:hAnsi="Garamond"/>
+          <w:sz w:val="24"/>
+        </w:rPr>
+        <w:t xml:space="preserve">comunicación, es el mecanismo a través del cual se mantiene informada </w:t>
+      </w:r>
+      <w:r>
+        <w:rPr>
+          <w:rFonts w:ascii="Garamond" w:hAnsi="Garamond"/>
+          <w:sz w:val="24"/>
+        </w:rPr>
+        <w:t>y se dialoga con</w:t>
+      </w:r>
+      <w:r>
+        <w:rPr>
+          <w:rFonts w:ascii="Garamond" w:hAnsi="Garamond"/>
+          <w:sz w:val="24"/>
+        </w:rPr>
+        <w:t xml:space="preserve"> la comunidad universitaria y la sociedad sobre los avances y logros obtenidos</w:t>
       </w:r>
       <w:r>
         <w:rPr>
@@ -584,7 +654,7 @@
           <w:rFonts w:ascii="Garamond" w:hAnsi="Garamond"/>
           <w:sz w:val="24"/>
         </w:rPr>
-        <w:t>I</w:t>
+        <w:t>i</w:t>
       </w:r>
       <w:r>
         <w:rPr>
@@ -732,7 +802,7 @@
           <w:rFonts w:ascii="Garamond" w:hAnsi="Garamond"/>
           <w:sz w:val="24"/>
         </w:rPr>
-        <w:t>A</w:t>
+        <w:t>a</w:t>
       </w:r>
       <w:r>
         <w:rPr>
@@ -886,7 +956,14 @@
           <w:rFonts w:ascii="Garamond" w:hAnsi="Garamond"/>
           <w:sz w:val="24"/>
         </w:rPr>
-        <w:t xml:space="preserve">Ajustes y modificaciones periódicas, </w:t>
+        <w:t>a</w:t>
+      </w:r>
+      <w:r>
+        <w:rPr>
+          <w:rFonts w:ascii="Garamond" w:hAnsi="Garamond"/>
+          <w:sz w:val="24"/>
+        </w:rPr>
+        <w:t xml:space="preserve">justes y modificaciones periódicas, </w:t>
       </w:r>
       <w:r>
         <w:rPr>
@@ -1005,7 +1082,28 @@
           <w:rFonts w:ascii="Garamond" w:hAnsi="Garamond"/>
           <w:sz w:val="24"/>
         </w:rPr>
-        <w:t>éxito del Plan Global de Desarrollo de la Universidad, además del liderazgo del gobierno universitario vigente, demanda de la participación directa e indirecta en las acciones de monitoreo, seguimiento y evaluación de cuerpos colegiados, comités, responsables del autocontrol institucional, delegados a espacios de participación, responsables del sistema de planeación, entre otros actores, interesados y responsables del desarrollo institucional. A continuación, se presenta una aproximación general del rol que desempeñan en el seguimiento del PGD algunos actores y acciones estratégicas a nivel institucional.</w:t>
+        <w:t xml:space="preserve">éxito del Plan Global de Desarrollo de la Universidad, además del liderazgo del gobierno universitario vigente, demanda de la participación directa e indirecta en las acciones de monitoreo, seguimiento y evaluación de cuerpos colegiados, comités, responsables del autocontrol institucional, delegados a espacios de participación, responsables del sistema de planeación, entre otros actores, interesados </w:t>
+      </w:r>
+      <w:r>
+        <w:rPr>
+          <w:rFonts w:ascii="Garamond" w:hAnsi="Garamond"/>
+          <w:sz w:val="24"/>
+        </w:rPr>
+        <w:t xml:space="preserve">en el </w:t>
+      </w:r>
+      <w:r>
+        <w:rPr>
+          <w:rFonts w:ascii="Garamond" w:hAnsi="Garamond"/>
+          <w:sz w:val="24"/>
+        </w:rPr>
+        <w:t>desarrollo institucional. A continuación, se presenta una aproximación general del rol que desempeñan en el seguimiento del PGD algunos actores</w:t>
+      </w:r>
+      <w:r>
+        <w:rPr>
+          <w:rFonts w:ascii="Garamond" w:hAnsi="Garamond"/>
+          <w:sz w:val="24"/>
+        </w:rPr>
+        <w:t xml:space="preserve"> institucionales.</w:t>
       </w:r>
     </w:p>
     <w:p>
@@ -1044,7 +1142,35 @@
           <w:rFonts w:ascii="Garamond" w:hAnsi="Garamond"/>
           <w:sz w:val="24"/>
         </w:rPr>
-        <w:t xml:space="preserve"> El Consejo Superior Universitario, como máxima autoridad de la Universidad Nacional de Colombia, además de participar, aprobar y modificar el Plan Global de Desarrollo Institucional, tiene la función de evaluar y establecer sistemas de control interno orientados a fortalecer el desarrollo del mismo (</w:t>
+        <w:t xml:space="preserve"> </w:t>
+      </w:r>
+      <w:r>
+        <w:rPr>
+          <w:rFonts w:ascii="Garamond" w:hAnsi="Garamond"/>
+          <w:sz w:val="24"/>
+        </w:rPr>
+        <w:t>e</w:t>
+      </w:r>
+      <w:r>
+        <w:rPr>
+          <w:rFonts w:ascii="Garamond" w:hAnsi="Garamond"/>
+          <w:sz w:val="24"/>
+        </w:rPr>
+        <w:t xml:space="preserve">l Consejo Superior Universitario, como máxima autoridad de la Universidad Nacional de Colombia, además de participar, aprobar y modificar el Plan Global de Desarrollo Institucional, tiene la función de evaluar y establecer sistemas de control interno orientados a fortalecer el desarrollo </w:t>
+      </w:r>
+      <w:r>
+        <w:rPr>
+          <w:rFonts w:ascii="Garamond" w:hAnsi="Garamond"/>
+          <w:sz w:val="24"/>
+        </w:rPr>
+        <w:t>de este</w:t>
+      </w:r>
+      <w:r>
+        <w:rPr>
+          <w:rFonts w:ascii="Garamond" w:hAnsi="Garamond"/>
+          <w:sz w:val="24"/>
+        </w:rPr>
+        <w:t xml:space="preserve"> (</w:t>
       </w:r>
       <w:r>
         <w:rPr>
@@ -1065,21 +1191,63 @@
           <w:rFonts w:ascii="Garamond" w:hAnsi="Garamond"/>
           <w:sz w:val="24"/>
         </w:rPr>
-        <w:t xml:space="preserve">, en el marco de los planes de acción de sedes, tienen la responsabilidad de establecer y aplicar medidas y sistemas de evaluación orientados al desarrollo de los mismos (Artículos 22 y 29 </w:t>
-      </w:r>
-      <w:r>
-        <w:rPr>
-          <w:rFonts w:ascii="Garamond" w:hAnsi="Garamond"/>
-          <w:sz w:val="24"/>
-        </w:rPr>
-        <w:t>Acuerdo 011 de 2005 del CSU</w:t>
-      </w:r>
-      <w:r>
-        <w:rPr>
-          <w:rFonts w:ascii="Garamond" w:hAnsi="Garamond"/>
-          <w:sz w:val="24"/>
-        </w:rPr>
-        <w:t>).</w:t>
+        <w:t xml:space="preserve">, en el marco de los </w:t>
+      </w:r>
+      <w:r>
+        <w:rPr>
+          <w:rFonts w:ascii="Garamond" w:hAnsi="Garamond"/>
+          <w:sz w:val="24"/>
+        </w:rPr>
+        <w:t>P</w:t>
+      </w:r>
+      <w:r>
+        <w:rPr>
+          <w:rFonts w:ascii="Garamond" w:hAnsi="Garamond"/>
+          <w:sz w:val="24"/>
+        </w:rPr>
+        <w:t xml:space="preserve">lanes de </w:t>
+      </w:r>
+      <w:r>
+        <w:rPr>
+          <w:rFonts w:ascii="Garamond" w:hAnsi="Garamond"/>
+          <w:sz w:val="24"/>
+        </w:rPr>
+        <w:t>A</w:t>
+      </w:r>
+      <w:r>
+        <w:rPr>
+          <w:rFonts w:ascii="Garamond" w:hAnsi="Garamond"/>
+          <w:sz w:val="24"/>
+        </w:rPr>
+        <w:t xml:space="preserve">cción de </w:t>
+      </w:r>
+      <w:r>
+        <w:rPr>
+          <w:rFonts w:ascii="Garamond" w:hAnsi="Garamond"/>
+          <w:sz w:val="24"/>
+        </w:rPr>
+        <w:t>S</w:t>
+      </w:r>
+      <w:r>
+        <w:rPr>
+          <w:rFonts w:ascii="Garamond" w:hAnsi="Garamond"/>
+          <w:sz w:val="24"/>
+        </w:rPr>
+        <w:t xml:space="preserve">edes, tienen la responsabilidad de establecer y aplicar medidas y sistemas de evaluación orientados al desarrollo de </w:t>
+      </w:r>
+      <w:r>
+        <w:rPr>
+          <w:rFonts w:ascii="Garamond" w:hAnsi="Garamond"/>
+          <w:sz w:val="24"/>
+        </w:rPr>
+        <w:t>estos</w:t>
+      </w:r>
+      <w:r>
+        <w:rPr>
+          <w:rFonts w:ascii="Garamond" w:hAnsi="Garamond"/>
+          <w:sz w:val="24"/>
+        </w:rPr>
+        <w:t xml:space="preserve"> (Artículos 22 y 29 Acuerdo 011 de 2005 del CSU).</w:t>
       </w:r>
     </w:p>
     <w:p>
@@ -1112,7 +1280,21 @@
           <w:rFonts w:ascii="Garamond" w:hAnsi="Garamond"/>
           <w:sz w:val="24"/>
         </w:rPr>
-        <w:t>: El rector y el equipo directivo son los líderes naturales y responsables de</w:t>
+        <w:t xml:space="preserve">: </w:t>
+      </w:r>
+      <w:r>
+        <w:rPr>
+          <w:rFonts w:ascii="Garamond" w:hAnsi="Garamond"/>
+          <w:sz w:val="24"/>
+        </w:rPr>
+        <w:t>e</w:t>
+      </w:r>
+      <w:r>
+        <w:rPr>
+          <w:rFonts w:ascii="Garamond" w:hAnsi="Garamond"/>
+          <w:sz w:val="24"/>
+        </w:rPr>
+        <w:t>l rector y el equipo directivo son los líderes naturales y responsables de</w:t>
       </w:r>
       <w:r>
         <w:rPr>
@@ -1154,7 +1336,7 @@
           <w:rFonts w:ascii="Garamond" w:hAnsi="Garamond"/>
           <w:sz w:val="24"/>
         </w:rPr>
-        <w:t>institucional, cuando haya lugar.</w:t>
+        <w:t>institucional.</w:t>
       </w:r>
     </w:p>
     <w:p>
@@ -1193,7 +1375,21 @@
           <w:rFonts w:ascii="Garamond" w:hAnsi="Garamond"/>
           <w:sz w:val="24"/>
         </w:rPr>
-        <w:t xml:space="preserve"> Este Comité, creado mediante los Artículos 9 y 12 del Acuerdo 238 de 2017 del CSU, tiene la responsabilidad de conceptuar sobre la armonía que debe existir entre el Plan Estratégico Institucional y el Plan Global de Desarrollo tanto en su formulación y aprobación como en su ejecución. Para ello, se convocará en diversos momentos de</w:t>
+        <w:t xml:space="preserve"> </w:t>
+      </w:r>
+      <w:r>
+        <w:rPr>
+          <w:rFonts w:ascii="Garamond" w:hAnsi="Garamond"/>
+          <w:sz w:val="24"/>
+        </w:rPr>
+        <w:t>e</w:t>
+      </w:r>
+      <w:r>
+        <w:rPr>
+          <w:rFonts w:ascii="Garamond" w:hAnsi="Garamond"/>
+          <w:sz w:val="24"/>
+        </w:rPr>
+        <w:t>ste Comité, creado mediante los Artículos 9 y 12 del Acuerdo 238 de 2017 del CSU, tiene la responsabilidad de conceptuar sobre la armonía que debe existir entre el Plan Estratégico Institucional y el Plan Global de Desarrollo tanto en su formulación y aprobación como en su ejecución. Para ello, se convocará en diversos momentos de</w:t>
       </w:r>
       <w:r>
         <w:rPr>
@@ -1260,28 +1456,49 @@
           <w:rFonts w:ascii="Garamond" w:hAnsi="Garamond"/>
           <w:sz w:val="24"/>
         </w:rPr>
-        <w:t xml:space="preserve">Los Artículos 209 y 269 de la Constitución Política establecieron el deber de la administración pública de contar con sistemas de control interno. Teniendo en cuenta lo anterior y las orientaciones contenidas en la Resolución 316 de 2018 de la Rectoría, el área de Control Interno de la Universidad, bajo los principios de </w:t>
-      </w:r>
-      <w:r>
-        <w:rPr>
-          <w:rFonts w:ascii="Garamond" w:hAnsi="Garamond"/>
-          <w:sz w:val="24"/>
-        </w:rPr>
-        <w:t>autorregulación, autoevaluación, autocontrol y autogestión</w:t>
-      </w:r>
-      <w:r>
-        <w:rPr>
-          <w:rFonts w:ascii="Garamond" w:hAnsi="Garamond"/>
-          <w:sz w:val="24"/>
-        </w:rPr>
-        <w:t xml:space="preserve"> en general (Artículo 3) y en específico el objetivo de control de planeación y gestión (Literal 2 Artículo 5)</w:t>
-      </w:r>
-      <w:r>
-        <w:rPr>
-          <w:rFonts w:ascii="Garamond" w:hAnsi="Garamond"/>
-          <w:sz w:val="24"/>
-        </w:rPr>
-        <w:t xml:space="preserve"> adelantará, a lo largo de la ejecución del Plan Global de Desarrollo, acciones de monitoreo, seguimiento y evaluación orientadas al cumplimiento </w:t>
+        <w:t>l</w:t>
+      </w:r>
+      <w:r>
+        <w:rPr>
+          <w:rFonts w:ascii="Garamond" w:hAnsi="Garamond"/>
+          <w:sz w:val="24"/>
+        </w:rPr>
+        <w:t>os Artículos 209 y 269 de la Constitución Política establecieron el deber de la administración pública de contar con sistemas de control interno. Teniendo en cuenta lo anterior y las orientaciones contenidas en la Resolución 316 de 2018 de la Rectoría, el área de Control Interno de la Universidad, bajo los principios de autorregulación, autoevaluación, autocontrol y autogestión en general (Artículo 3) y</w:t>
+      </w:r>
+      <w:r>
+        <w:rPr>
+          <w:rFonts w:ascii="Garamond" w:hAnsi="Garamond"/>
+          <w:sz w:val="24"/>
+        </w:rPr>
+        <w:t xml:space="preserve">, </w:t>
+      </w:r>
+      <w:r>
+        <w:rPr>
+          <w:rFonts w:ascii="Garamond" w:hAnsi="Garamond"/>
+          <w:sz w:val="24"/>
+        </w:rPr>
+        <w:t>en específico</w:t>
+      </w:r>
+      <w:r>
+        <w:rPr>
+          <w:rFonts w:ascii="Garamond" w:hAnsi="Garamond"/>
+          <w:sz w:val="24"/>
+        </w:rPr>
+        <w:t xml:space="preserve">, </w:t>
+      </w:r>
+      <w:r>
+        <w:rPr>
+          <w:rFonts w:ascii="Garamond" w:hAnsi="Garamond"/>
+          <w:sz w:val="24"/>
+        </w:rPr>
+        <w:t>el objetivo de control de planeación y gestión (Literal 2 Artículo 5)</w:t>
+      </w:r>
+      <w:r>
+        <w:rPr>
+          <w:rFonts w:ascii="Garamond" w:hAnsi="Garamond"/>
+          <w:sz w:val="24"/>
+        </w:rPr>
+        <w:t xml:space="preserve"> adelantará, a lo largo de la ejecución del Plan Global de Desarrollo, acciones de monitoreo, seguimiento y evaluación al cumplimiento del plan </w:t>
       </w:r>
       <w:r>
         <w:rPr>
@@ -1289,7 +1506,21 @@
           <w:sz w:val="24"/>
         </w:rPr>
         <w:lastRenderedPageBreak/>
-        <w:t>del plan Global de Desarrollo y el uso óptimo de los recursos financieros disponibles</w:t>
+        <w:t xml:space="preserve">Global de Desarrollo y </w:t>
+      </w:r>
+      <w:r>
+        <w:rPr>
+          <w:rFonts w:ascii="Garamond" w:hAnsi="Garamond"/>
+          <w:sz w:val="24"/>
+        </w:rPr>
+        <w:t xml:space="preserve">al </w:t>
+      </w:r>
+      <w:r>
+        <w:rPr>
+          <w:rFonts w:ascii="Garamond" w:hAnsi="Garamond"/>
+          <w:sz w:val="24"/>
+        </w:rPr>
+        <w:t>uso óptimo de los recursos financieros disponibles</w:t>
       </w:r>
       <w:r>
         <w:rPr>
@@ -1319,7 +1550,305 @@
           <w:bCs/>
           <w:sz w:val="24"/>
         </w:rPr>
-        <w:t>Espacios de Participación, Dialogo y Divulgación:</w:t>
+        <w:t>Espacios de Participación</w:t>
+      </w:r>
+      <w:r>
+        <w:rPr>
+          <w:rFonts w:ascii="Garamond" w:hAnsi="Garamond"/>
+          <w:b/>
+          <w:bCs/>
+          <w:sz w:val="24"/>
+        </w:rPr>
+        <w:t xml:space="preserve"> y </w:t>
+      </w:r>
+      <w:r>
+        <w:rPr>
+          <w:rFonts w:ascii="Garamond" w:hAnsi="Garamond"/>
+          <w:b/>
+          <w:bCs/>
+          <w:sz w:val="24"/>
+        </w:rPr>
+        <w:t>Dialogo:</w:t>
+      </w:r>
+      <w:r>
+        <w:rPr>
+          <w:rFonts w:ascii="Garamond" w:hAnsi="Garamond"/>
+          <w:sz w:val="24"/>
+        </w:rPr>
+        <w:t xml:space="preserve"> </w:t>
+      </w:r>
+      <w:r>
+        <w:rPr>
+          <w:rFonts w:ascii="Garamond" w:hAnsi="Garamond"/>
+          <w:sz w:val="24"/>
+        </w:rPr>
+        <w:t>l</w:t>
+      </w:r>
+      <w:r>
+        <w:rPr>
+          <w:rFonts w:ascii="Garamond" w:hAnsi="Garamond"/>
+          <w:sz w:val="24"/>
+        </w:rPr>
+        <w:t xml:space="preserve">os espacios de participación y dialogo existentes o creados recientemente en la Universidad se convierten, a través de ejercicios de democracia representativa, principalmente, en escenarios propicios para el seguimiento y la evaluación </w:t>
+      </w:r>
+      <w:r>
+        <w:rPr>
+          <w:rFonts w:ascii="Garamond" w:hAnsi="Garamond"/>
+          <w:sz w:val="24"/>
+        </w:rPr>
+        <w:t>a</w:t>
+      </w:r>
+      <w:r>
+        <w:rPr>
+          <w:rFonts w:ascii="Garamond" w:hAnsi="Garamond"/>
+          <w:sz w:val="24"/>
+        </w:rPr>
+        <w:t xml:space="preserve"> la ejecución del Plan Global de Desarrollo. Un dialogo y una socialización permanente con los </w:t>
+      </w:r>
+      <w:r>
+        <w:rPr>
+          <w:rFonts w:ascii="Garamond" w:hAnsi="Garamond"/>
+          <w:sz w:val="24"/>
+        </w:rPr>
+        <w:t xml:space="preserve">delegados a </w:t>
+      </w:r>
+      <w:r>
+        <w:rPr>
+          <w:rFonts w:ascii="Garamond" w:hAnsi="Garamond"/>
+          <w:sz w:val="24"/>
+        </w:rPr>
+        <w:t xml:space="preserve">la Colegiatura Nacional a la luz de lo definido </w:t>
+      </w:r>
+      <w:r>
+        <w:rPr>
+          <w:rFonts w:ascii="Garamond" w:hAnsi="Garamond"/>
+          <w:sz w:val="24"/>
+        </w:rPr>
+        <w:t>en el Acuerdo 013 de 2001 del CSU</w:t>
+      </w:r>
+      <w:r>
+        <w:rPr>
+          <w:rFonts w:ascii="Garamond" w:hAnsi="Garamond"/>
+          <w:sz w:val="24"/>
+        </w:rPr>
+        <w:t>;</w:t>
+      </w:r>
+      <w:r>
+        <w:rPr>
+          <w:rFonts w:ascii="Garamond" w:hAnsi="Garamond"/>
+          <w:sz w:val="24"/>
+        </w:rPr>
+        <w:t xml:space="preserve"> un seguimiento detallado de los acuerdos incluidos en el PGD  </w:t>
+      </w:r>
+      <w:r>
+        <w:rPr>
+          <w:rFonts w:ascii="Garamond" w:hAnsi="Garamond"/>
+          <w:sz w:val="24"/>
+        </w:rPr>
+        <w:t xml:space="preserve">y </w:t>
+      </w:r>
+      <w:r>
+        <w:rPr>
+          <w:rFonts w:ascii="Garamond" w:hAnsi="Garamond"/>
+          <w:sz w:val="24"/>
+        </w:rPr>
+        <w:t>derivados de la Mesa Nacional de Dialogo Multiestamentaria</w:t>
+      </w:r>
+      <w:r>
+        <w:rPr>
+          <w:rFonts w:ascii="Garamond" w:hAnsi="Garamond"/>
+          <w:sz w:val="24"/>
+        </w:rPr>
+        <w:t>,</w:t>
+      </w:r>
+      <w:r>
+        <w:rPr>
+          <w:rFonts w:ascii="Garamond" w:hAnsi="Garamond"/>
+          <w:sz w:val="24"/>
+        </w:rPr>
+        <w:t xml:space="preserve"> </w:t>
+      </w:r>
+      <w:r>
+        <w:rPr>
+          <w:rFonts w:ascii="Garamond" w:hAnsi="Garamond"/>
+          <w:sz w:val="24"/>
+        </w:rPr>
+        <w:t>creada e instalada mediante Resolución de Rectoría 873 de 2024</w:t>
+      </w:r>
+      <w:r>
+        <w:rPr>
+          <w:rFonts w:ascii="Garamond" w:hAnsi="Garamond"/>
+          <w:sz w:val="24"/>
+        </w:rPr>
+        <w:t>;</w:t>
+      </w:r>
+      <w:r>
+        <w:rPr>
+          <w:rFonts w:ascii="Garamond" w:hAnsi="Garamond"/>
+          <w:sz w:val="24"/>
+        </w:rPr>
+        <w:t xml:space="preserve"> </w:t>
+      </w:r>
+      <w:r>
+        <w:rPr>
+          <w:rFonts w:ascii="Garamond" w:hAnsi="Garamond"/>
+          <w:sz w:val="24"/>
+        </w:rPr>
+        <w:t xml:space="preserve">espacios de socialización periódicos con las asociaciones sindicales sobre los avances del Plan; </w:t>
+      </w:r>
+      <w:r>
+        <w:rPr>
+          <w:rFonts w:ascii="Garamond" w:hAnsi="Garamond"/>
+          <w:sz w:val="24"/>
+        </w:rPr>
+        <w:t xml:space="preserve">un ejercicio focalizado de </w:t>
+      </w:r>
+      <w:r>
+        <w:rPr>
+          <w:rFonts w:ascii="Garamond" w:hAnsi="Garamond"/>
+          <w:sz w:val="24"/>
+        </w:rPr>
+        <w:t xml:space="preserve">socialización y dialogo con la comunidad y la sociedad sobre los </w:t>
+      </w:r>
+      <w:r>
+        <w:rPr>
+          <w:rFonts w:ascii="Garamond" w:hAnsi="Garamond"/>
+          <w:sz w:val="24"/>
+        </w:rPr>
+        <w:t>avance</w:t>
+      </w:r>
+      <w:r>
+        <w:rPr>
+          <w:rFonts w:ascii="Garamond" w:hAnsi="Garamond"/>
+          <w:sz w:val="24"/>
+        </w:rPr>
+        <w:t>s</w:t>
+      </w:r>
+      <w:r>
+        <w:rPr>
+          <w:rFonts w:ascii="Garamond" w:hAnsi="Garamond"/>
+          <w:sz w:val="24"/>
+        </w:rPr>
+        <w:t xml:space="preserve"> </w:t>
+      </w:r>
+      <w:r>
+        <w:rPr>
+          <w:rFonts w:ascii="Garamond" w:hAnsi="Garamond"/>
+          <w:sz w:val="24"/>
+        </w:rPr>
+        <w:t xml:space="preserve">alcanzados </w:t>
+      </w:r>
+      <w:r>
+        <w:rPr>
+          <w:rFonts w:ascii="Garamond" w:hAnsi="Garamond"/>
+          <w:sz w:val="24"/>
+        </w:rPr>
+        <w:t xml:space="preserve">haciendo uso del </w:t>
+      </w:r>
+      <w:r>
+        <w:rPr>
+          <w:rFonts w:ascii="Garamond" w:hAnsi="Garamond"/>
+          <w:sz w:val="24"/>
+        </w:rPr>
+        <w:t>Proceso Permanente de Rendición de Cuentas Institucional</w:t>
+      </w:r>
+      <w:r>
+        <w:rPr>
+          <w:rFonts w:ascii="Garamond" w:hAnsi="Garamond"/>
+          <w:sz w:val="24"/>
+        </w:rPr>
+        <w:t xml:space="preserve">, </w:t>
+      </w:r>
+      <w:r>
+        <w:rPr>
+          <w:rFonts w:ascii="Garamond" w:hAnsi="Garamond"/>
+          <w:sz w:val="24"/>
+        </w:rPr>
+        <w:t xml:space="preserve">reglamentado a través del Capítulo VII </w:t>
+      </w:r>
+      <w:r>
+        <w:rPr>
+          <w:rFonts w:ascii="Garamond" w:hAnsi="Garamond"/>
+          <w:sz w:val="24"/>
+        </w:rPr>
+        <w:t xml:space="preserve">del </w:t>
+      </w:r>
+      <w:r>
+        <w:rPr>
+          <w:rFonts w:ascii="Garamond" w:hAnsi="Garamond"/>
+          <w:sz w:val="24"/>
+        </w:rPr>
+        <w:t>Acuerdo 238</w:t>
+      </w:r>
+      <w:r>
+        <w:rPr>
+          <w:rFonts w:ascii="Garamond" w:hAnsi="Garamond"/>
+          <w:sz w:val="24"/>
+        </w:rPr>
+        <w:t xml:space="preserve"> de 2017 del CSU, </w:t>
+      </w:r>
+      <w:r>
+        <w:rPr>
+          <w:rFonts w:ascii="Garamond" w:hAnsi="Garamond"/>
+          <w:sz w:val="24"/>
+        </w:rPr>
+        <w:t xml:space="preserve">entre otros espacios de participación y dialogo, </w:t>
+      </w:r>
+      <w:r>
+        <w:rPr>
+          <w:rFonts w:ascii="Garamond" w:hAnsi="Garamond"/>
+          <w:sz w:val="24"/>
+        </w:rPr>
+        <w:t>se</w:t>
+      </w:r>
+      <w:r>
+        <w:rPr>
+          <w:rFonts w:ascii="Garamond" w:hAnsi="Garamond"/>
+          <w:sz w:val="24"/>
+        </w:rPr>
+        <w:t xml:space="preserve">rán tenidos en cuenta </w:t>
+      </w:r>
+      <w:r>
+        <w:rPr>
+          <w:rFonts w:ascii="Garamond" w:hAnsi="Garamond"/>
+          <w:sz w:val="24"/>
+        </w:rPr>
+        <w:t xml:space="preserve">y se convierten en una novedad </w:t>
+      </w:r>
+      <w:r>
+        <w:rPr>
+          <w:rFonts w:ascii="Garamond" w:hAnsi="Garamond"/>
+          <w:sz w:val="24"/>
+        </w:rPr>
+        <w:t>en el marco de</w:t>
+      </w:r>
+      <w:r>
+        <w:rPr>
+          <w:rFonts w:ascii="Garamond" w:hAnsi="Garamond"/>
+          <w:sz w:val="24"/>
+        </w:rPr>
+        <w:t xml:space="preserve"> </w:t>
+      </w:r>
+      <w:r>
+        <w:rPr>
+          <w:rFonts w:ascii="Garamond" w:hAnsi="Garamond"/>
+          <w:sz w:val="24"/>
+        </w:rPr>
+        <w:t>l</w:t>
+      </w:r>
+      <w:r>
+        <w:rPr>
+          <w:rFonts w:ascii="Garamond" w:hAnsi="Garamond"/>
+          <w:sz w:val="24"/>
+        </w:rPr>
+        <w:t xml:space="preserve">a estrategia de </w:t>
+      </w:r>
+      <w:r>
+        <w:rPr>
+          <w:rFonts w:ascii="Garamond" w:hAnsi="Garamond"/>
+          <w:sz w:val="24"/>
+        </w:rPr>
+        <w:t>monitoreo, seguimiento y evaluación del presente Plan.</w:t>
       </w:r>
       <w:r>
         <w:rPr>
@@ -1351,20 +1880,467 @@
           <w:bCs/>
           <w:sz w:val="24"/>
         </w:rPr>
-        <w:t xml:space="preserve">Sistema de Planeación: </w:t>
+        <w:t>Sistema de Planeación</w:t>
+      </w:r>
+      <w:r>
+        <w:rPr>
+          <w:rFonts w:ascii="Garamond" w:hAnsi="Garamond"/>
+          <w:b/>
+          <w:bCs/>
+          <w:sz w:val="24"/>
+        </w:rPr>
+        <w:t xml:space="preserve">: </w:t>
+      </w:r>
+      <w:r>
+        <w:rPr>
+          <w:rFonts w:ascii="Garamond" w:hAnsi="Garamond"/>
+          <w:sz w:val="24"/>
+        </w:rPr>
+        <w:t>l</w:t>
+      </w:r>
+      <w:r>
+        <w:rPr>
+          <w:rFonts w:ascii="Garamond" w:hAnsi="Garamond"/>
+          <w:sz w:val="24"/>
+        </w:rPr>
+        <w:t>a Dirección Nacional de Planeación y Estadística y las direcciones de Planeación de Sede</w:t>
+      </w:r>
+      <w:r>
+        <w:rPr>
+          <w:rFonts w:ascii="Garamond" w:hAnsi="Garamond"/>
+          <w:sz w:val="24"/>
+        </w:rPr>
+        <w:t xml:space="preserve"> o quien haga sus veces</w:t>
+      </w:r>
+      <w:r>
+        <w:rPr>
+          <w:rFonts w:ascii="Garamond" w:hAnsi="Garamond"/>
+          <w:sz w:val="24"/>
+        </w:rPr>
+        <w:t>, en cumplimiento de lo definido en el Régimen de Planeación y de Evaluación Permanente de Resultados</w:t>
+      </w:r>
+      <w:r>
+        <w:rPr>
+          <w:rFonts w:ascii="Garamond" w:hAnsi="Garamond"/>
+          <w:sz w:val="24"/>
+        </w:rPr>
+        <w:t xml:space="preserve"> (</w:t>
+      </w:r>
+      <w:r>
+        <w:rPr>
+          <w:rFonts w:ascii="Garamond" w:hAnsi="Garamond"/>
+          <w:sz w:val="24"/>
+        </w:rPr>
+        <w:t>Acuerdo 238 de 2017 del CSU</w:t>
+      </w:r>
+      <w:r>
+        <w:rPr>
+          <w:rFonts w:ascii="Garamond" w:hAnsi="Garamond"/>
+          <w:sz w:val="24"/>
+        </w:rPr>
+        <w:t>)</w:t>
+      </w:r>
+      <w:r>
+        <w:rPr>
+          <w:rFonts w:ascii="Garamond" w:hAnsi="Garamond"/>
+          <w:sz w:val="24"/>
+        </w:rPr>
+        <w:t xml:space="preserve">, serán los responsables de coordinar, </w:t>
+      </w:r>
+      <w:r>
+        <w:rPr>
+          <w:rFonts w:ascii="Garamond" w:hAnsi="Garamond"/>
+          <w:sz w:val="24"/>
+        </w:rPr>
+        <w:t>gestionar</w:t>
+      </w:r>
+      <w:r>
+        <w:rPr>
+          <w:rFonts w:ascii="Garamond" w:hAnsi="Garamond"/>
+          <w:sz w:val="24"/>
+        </w:rPr>
+        <w:t xml:space="preserve">, propiciar, </w:t>
+      </w:r>
+      <w:r>
+        <w:rPr>
+          <w:rFonts w:ascii="Garamond" w:hAnsi="Garamond"/>
+          <w:sz w:val="24"/>
+        </w:rPr>
+        <w:t xml:space="preserve">facilitar, </w:t>
+      </w:r>
+      <w:r>
+        <w:rPr>
+          <w:rFonts w:ascii="Garamond" w:hAnsi="Garamond"/>
+          <w:sz w:val="24"/>
+        </w:rPr>
+        <w:t>monitorear y disponer de l</w:t>
+      </w:r>
+      <w:r>
+        <w:rPr>
+          <w:rFonts w:ascii="Garamond" w:hAnsi="Garamond"/>
+          <w:sz w:val="24"/>
+        </w:rPr>
+        <w:t>o</w:t>
+      </w:r>
+      <w:r>
+        <w:rPr>
+          <w:rFonts w:ascii="Garamond" w:hAnsi="Garamond"/>
+          <w:sz w:val="24"/>
+        </w:rPr>
+        <w:t xml:space="preserve">s </w:t>
+      </w:r>
+      <w:r>
+        <w:rPr>
+          <w:rFonts w:ascii="Garamond" w:hAnsi="Garamond"/>
+          <w:sz w:val="24"/>
+        </w:rPr>
+        <w:t xml:space="preserve">espacios, las </w:t>
+      </w:r>
+      <w:r>
+        <w:rPr>
+          <w:rFonts w:ascii="Garamond" w:hAnsi="Garamond"/>
+          <w:sz w:val="24"/>
+        </w:rPr>
+        <w:t xml:space="preserve">herramientas y los instrumentos requeridos </w:t>
+      </w:r>
+      <w:r>
+        <w:rPr>
+          <w:rFonts w:ascii="Garamond" w:hAnsi="Garamond"/>
+          <w:sz w:val="24"/>
+        </w:rPr>
+        <w:t>por los</w:t>
+      </w:r>
+      <w:r>
+        <w:rPr>
+          <w:rFonts w:ascii="Garamond" w:hAnsi="Garamond"/>
+          <w:sz w:val="24"/>
+        </w:rPr>
+        <w:t xml:space="preserve"> diferentes </w:t>
+      </w:r>
+      <w:r>
+        <w:rPr>
+          <w:rFonts w:ascii="Garamond" w:hAnsi="Garamond"/>
+          <w:sz w:val="24"/>
+        </w:rPr>
+        <w:t xml:space="preserve">actores </w:t>
+      </w:r>
+      <w:r>
+        <w:rPr>
+          <w:rFonts w:ascii="Garamond" w:hAnsi="Garamond"/>
+          <w:sz w:val="24"/>
+        </w:rPr>
+        <w:t xml:space="preserve">para el </w:t>
+      </w:r>
+      <w:r>
+        <w:rPr>
+          <w:rFonts w:ascii="Garamond" w:hAnsi="Garamond"/>
+          <w:sz w:val="24"/>
+        </w:rPr>
+        <w:t xml:space="preserve">monitoreo, el </w:t>
+      </w:r>
+      <w:r>
+        <w:rPr>
+          <w:rFonts w:ascii="Garamond" w:hAnsi="Garamond"/>
+          <w:sz w:val="24"/>
+        </w:rPr>
+        <w:t>seguimiento</w:t>
+      </w:r>
+      <w:r>
+        <w:rPr>
+          <w:rFonts w:ascii="Garamond" w:hAnsi="Garamond"/>
+          <w:sz w:val="24"/>
+        </w:rPr>
+        <w:t xml:space="preserve"> y </w:t>
+      </w:r>
+      <w:r>
+        <w:rPr>
+          <w:rFonts w:ascii="Garamond" w:hAnsi="Garamond"/>
+          <w:sz w:val="24"/>
+        </w:rPr>
+        <w:t>la evaluación</w:t>
+      </w:r>
+      <w:r>
+        <w:rPr>
+          <w:rFonts w:ascii="Garamond" w:hAnsi="Garamond"/>
+          <w:sz w:val="24"/>
+        </w:rPr>
+        <w:t xml:space="preserve"> del Plan Global de Desarrollo.</w:t>
       </w:r>
     </w:p>
     <w:p>
       <w:pPr>
-        <w:pStyle w:val="Prrafodelista"/>
-        <w:rPr>
-          <w:rFonts w:ascii="Garamond" w:hAnsi="Garamond"/>
-          <w:sz w:val="24"/>
-        </w:rPr>
-      </w:pPr>
+        <w:jc w:val="both"/>
+        <w:rPr>
+          <w:rFonts w:ascii="Garamond" w:hAnsi="Garamond"/>
+          <w:b/>
+          <w:bCs/>
+          <w:sz w:val="28"/>
+          <w:szCs w:val="28"/>
+        </w:rPr>
+      </w:pPr>
+      <w:r>
+        <w:rPr>
+          <w:rFonts w:ascii="Garamond" w:hAnsi="Garamond"/>
+          <w:b/>
+          <w:bCs/>
+          <w:sz w:val="28"/>
+          <w:szCs w:val="28"/>
+        </w:rPr>
+        <w:t>Momentos</w:t>
+      </w:r>
     </w:p>
     <w:p>
       <w:pPr>
+        <w:jc w:val="both"/>
+        <w:rPr>
+          <w:rFonts w:ascii="Garamond" w:hAnsi="Garamond"/>
+          <w:sz w:val="24"/>
+        </w:rPr>
+      </w:pPr>
+      <w:r>
+        <w:rPr>
+          <w:rFonts w:ascii="Garamond" w:hAnsi="Garamond"/>
+          <w:sz w:val="24"/>
+        </w:rPr>
+        <w:t xml:space="preserve">El seguimiento al </w:t>
+      </w:r>
+      <w:r>
+        <w:rPr>
+          <w:rFonts w:ascii="Garamond" w:hAnsi="Garamond"/>
+          <w:sz w:val="24"/>
+        </w:rPr>
+        <w:t>cumplimiento de los propósitos definidos en el Plan Global de Desarrollo</w:t>
+      </w:r>
+      <w:r>
+        <w:rPr>
+          <w:rFonts w:ascii="Garamond" w:hAnsi="Garamond"/>
+          <w:sz w:val="24"/>
+        </w:rPr>
+        <w:t xml:space="preserve"> de la Universidad</w:t>
+      </w:r>
+      <w:r>
+        <w:rPr>
+          <w:rFonts w:ascii="Garamond" w:hAnsi="Garamond"/>
+          <w:sz w:val="24"/>
+        </w:rPr>
+        <w:t xml:space="preserve"> se </w:t>
+      </w:r>
+      <w:r>
+        <w:rPr>
+          <w:rFonts w:ascii="Garamond" w:hAnsi="Garamond"/>
+          <w:sz w:val="24"/>
+        </w:rPr>
+        <w:t xml:space="preserve">hará </w:t>
+      </w:r>
+      <w:r>
+        <w:rPr>
+          <w:rFonts w:ascii="Garamond" w:hAnsi="Garamond"/>
+          <w:sz w:val="24"/>
+        </w:rPr>
+        <w:t>en tiempo real. No obstante, para propósitos prácticos, el PGD divide el seguimiento en tres grandes momentos: inicial, durante y al cierre/final del gobierno universitario.</w:t>
+      </w:r>
+    </w:p>
+    <w:p>
+      <w:pPr>
+        <w:pStyle w:val="Prrafodelista"/>
+        <w:numPr>
+          <w:ilvl w:val="0"/>
+          <w:numId w:val="3"/>
+        </w:numPr>
+        <w:jc w:val="both"/>
+        <w:rPr>
+          <w:rFonts w:ascii="Garamond" w:hAnsi="Garamond"/>
+          <w:b/>
+          <w:bCs/>
+          <w:sz w:val="24"/>
+        </w:rPr>
+      </w:pPr>
+      <w:r>
+        <w:rPr>
+          <w:rFonts w:ascii="Garamond" w:hAnsi="Garamond"/>
+          <w:b/>
+          <w:bCs/>
+          <w:sz w:val="24"/>
+        </w:rPr>
+        <w:t>Inicial</w:t>
+      </w:r>
+      <w:r>
+        <w:rPr>
+          <w:rFonts w:ascii="Garamond" w:hAnsi="Garamond"/>
+          <w:b/>
+          <w:bCs/>
+          <w:sz w:val="24"/>
+        </w:rPr>
+        <w:t xml:space="preserve">: </w:t>
+      </w:r>
+      <w:r>
+        <w:rPr>
+          <w:rFonts w:ascii="Garamond" w:hAnsi="Garamond"/>
+          <w:sz w:val="24"/>
+        </w:rPr>
+        <w:t>s</w:t>
+      </w:r>
+      <w:r>
+        <w:rPr>
+          <w:rFonts w:ascii="Garamond" w:hAnsi="Garamond"/>
+          <w:sz w:val="24"/>
+        </w:rPr>
+        <w:t>e da en la fase de construcción y aprobación del Plan Global de Desarrollo</w:t>
+      </w:r>
+      <w:r>
+        <w:rPr>
+          <w:rFonts w:ascii="Garamond" w:hAnsi="Garamond"/>
+          <w:sz w:val="24"/>
+        </w:rPr>
+        <w:t xml:space="preserve"> y en la definición, aprobación y</w:t>
+      </w:r>
+      <w:r>
+        <w:rPr>
+          <w:rFonts w:ascii="Garamond" w:hAnsi="Garamond"/>
+          <w:sz w:val="24"/>
+        </w:rPr>
+        <w:t xml:space="preserve"> construcción de los proyectos de inversión contenidos en los planes de acción institucional. Contiene, entre otros aspectos, las acciones programáticas </w:t>
+      </w:r>
+      <w:r>
+        <w:rPr>
+          <w:rFonts w:ascii="Garamond" w:hAnsi="Garamond"/>
+          <w:sz w:val="24"/>
+        </w:rPr>
+        <w:t>estratégicas</w:t>
+      </w:r>
+      <w:r>
+        <w:rPr>
+          <w:rFonts w:ascii="Garamond" w:hAnsi="Garamond"/>
+          <w:sz w:val="24"/>
+        </w:rPr>
+        <w:t xml:space="preserve">, los indicadores </w:t>
+      </w:r>
+      <w:r>
+        <w:rPr>
+          <w:rFonts w:ascii="Garamond" w:hAnsi="Garamond"/>
+          <w:sz w:val="24"/>
+        </w:rPr>
+        <w:t xml:space="preserve">u otras estrategias </w:t>
+      </w:r>
+      <w:r>
+        <w:rPr>
+          <w:rFonts w:ascii="Garamond" w:hAnsi="Garamond"/>
+          <w:sz w:val="24"/>
+        </w:rPr>
+        <w:t>de seguimiento a</w:t>
+      </w:r>
+      <w:r>
+        <w:rPr>
+          <w:rFonts w:ascii="Garamond" w:hAnsi="Garamond"/>
+          <w:sz w:val="24"/>
+        </w:rPr>
+        <w:t xml:space="preserve">sociadas, </w:t>
+      </w:r>
+      <w:r>
+        <w:rPr>
+          <w:rFonts w:ascii="Garamond" w:hAnsi="Garamond"/>
+          <w:sz w:val="24"/>
+        </w:rPr>
+        <w:t xml:space="preserve">así como </w:t>
+      </w:r>
+      <w:r>
+        <w:rPr>
+          <w:rFonts w:ascii="Garamond" w:hAnsi="Garamond"/>
+          <w:sz w:val="24"/>
+        </w:rPr>
+        <w:t xml:space="preserve">los indicadores </w:t>
+      </w:r>
+      <w:r>
+        <w:rPr>
+          <w:rFonts w:ascii="Garamond" w:hAnsi="Garamond"/>
+          <w:sz w:val="24"/>
+        </w:rPr>
+        <w:t>contenidos en</w:t>
+      </w:r>
+      <w:r>
+        <w:rPr>
+          <w:rFonts w:ascii="Garamond" w:hAnsi="Garamond"/>
+          <w:sz w:val="24"/>
+        </w:rPr>
+        <w:t xml:space="preserve"> los proyectos de desarrollo institucional.</w:t>
+      </w:r>
+    </w:p>
+    <w:p>
+      <w:pPr>
+        <w:pStyle w:val="Prrafodelista"/>
+        <w:numPr>
+          <w:ilvl w:val="0"/>
+          <w:numId w:val="3"/>
+        </w:numPr>
+        <w:jc w:val="both"/>
+        <w:rPr>
+          <w:rFonts w:ascii="Garamond" w:hAnsi="Garamond"/>
+          <w:sz w:val="24"/>
+        </w:rPr>
+      </w:pPr>
+      <w:r>
+        <w:rPr>
+          <w:rFonts w:ascii="Garamond" w:hAnsi="Garamond"/>
+          <w:b/>
+          <w:bCs/>
+          <w:sz w:val="24"/>
+        </w:rPr>
+        <w:t>Durante</w:t>
+      </w:r>
+      <w:r>
+        <w:rPr>
+          <w:rFonts w:ascii="Garamond" w:hAnsi="Garamond"/>
+          <w:b/>
+          <w:bCs/>
+          <w:sz w:val="24"/>
+        </w:rPr>
+        <w:t>:</w:t>
+      </w:r>
+      <w:r>
+        <w:rPr>
+          <w:rFonts w:ascii="Garamond" w:hAnsi="Garamond"/>
+          <w:sz w:val="24"/>
+        </w:rPr>
+        <w:t xml:space="preserve"> </w:t>
+      </w:r>
+      <w:r>
+        <w:rPr>
+          <w:rFonts w:ascii="Garamond" w:hAnsi="Garamond"/>
+          <w:sz w:val="24"/>
+        </w:rPr>
+        <w:t>s</w:t>
+      </w:r>
+      <w:r>
+        <w:rPr>
+          <w:rFonts w:ascii="Garamond" w:hAnsi="Garamond"/>
+          <w:sz w:val="24"/>
+        </w:rPr>
+        <w:t>e da durante los tres años de ejecución</w:t>
+      </w:r>
+      <w:r>
+        <w:rPr>
+          <w:rFonts w:ascii="Garamond" w:hAnsi="Garamond"/>
+          <w:sz w:val="24"/>
+        </w:rPr>
+        <w:t xml:space="preserve"> del Plan</w:t>
+      </w:r>
+      <w:r>
+        <w:rPr>
+          <w:rFonts w:ascii="Garamond" w:hAnsi="Garamond"/>
+          <w:sz w:val="24"/>
+        </w:rPr>
+        <w:t xml:space="preserve"> </w:t>
+      </w:r>
+      <w:r>
+        <w:rPr>
+          <w:rFonts w:ascii="Garamond" w:hAnsi="Garamond"/>
+          <w:sz w:val="24"/>
+        </w:rPr>
+        <w:t xml:space="preserve">y tiene como propósito adelantar las acciones de monitoreo y de seguimiento al desarrollo de este. En primer lugar, a través del  </w:t>
+      </w:r>
+    </w:p>
+    <w:p>
+      <w:pPr>
         <w:pStyle w:val="Prrafodelista"/>
         <w:jc w:val="both"/>
         <w:rPr>
@@ -1372,13 +2348,6 @@
           <w:sz w:val="24"/>
         </w:rPr>
       </w:pPr>
-      <w:r>
-        <w:rPr>
-          <w:rFonts w:ascii="Garamond" w:hAnsi="Garamond"/>
-          <w:sz w:val="24"/>
-        </w:rPr>
-        <w:t>Resolución 316 de 2018 de la Rectoría:</w:t>
-      </w:r>
     </w:p>
     <w:p>
       <w:pPr>
@@ -1394,7 +2363,7 @@
           <w:rFonts w:ascii="Garamond" w:hAnsi="Garamond"/>
           <w:sz w:val="24"/>
         </w:rPr>
-        <w:t xml:space="preserve">Artículo 3: Principios de: autorregulación, autoevaluación, autocontrol y autogestión. </w:t>
+        <w:t>la acción de control o supervisión de las actividades, que permite describir y calificar el cumplimiento de los proyectos de inversión de gestión y soporte institucional</w:t>
       </w:r>
     </w:p>
     <w:p>
@@ -1402,57 +2371,77 @@
         <w:pStyle w:val="Prrafodelista"/>
         <w:jc w:val="both"/>
         <w:rPr>
-          <w:rFonts w:ascii="Arial" w:hAnsi="Arial" w:cs="Arial"/>
-          <w:b/>
-          <w:bCs/>
-          <w:color w:val="000000"/>
-          <w:sz w:val="25"/>
-          <w:szCs w:val="25"/>
-          <w:shd w:val="clear" w:color="auto" w:fill="FFFFFF"/>
-        </w:rPr>
-      </w:pPr>
-      <w:r>
-        <w:rPr>
-          <w:rFonts w:ascii="Garamond" w:hAnsi="Garamond"/>
-          <w:sz w:val="24"/>
-        </w:rPr>
-        <w:t xml:space="preserve">Artículo 5: </w:t>
-      </w:r>
-      <w:r>
-        <w:rPr>
-          <w:rFonts w:ascii="Arial" w:hAnsi="Arial" w:cs="Arial"/>
-          <w:b/>
-          <w:bCs/>
-          <w:color w:val="000000"/>
-          <w:sz w:val="25"/>
-          <w:szCs w:val="25"/>
-          <w:shd w:val="clear" w:color="auto" w:fill="FFFFFF"/>
-        </w:rPr>
-        <w:t>5.2 Objetivos de control de planeación y gestión</w:t>
-      </w:r>
-      <w:r>
-        <w:rPr>
-          <w:rFonts w:ascii="Arial" w:hAnsi="Arial" w:cs="Arial"/>
-          <w:b/>
-          <w:bCs/>
-          <w:color w:val="000000"/>
-          <w:sz w:val="25"/>
-          <w:szCs w:val="25"/>
-          <w:shd w:val="clear" w:color="auto" w:fill="FFFFFF"/>
-        </w:rPr>
-        <w:t xml:space="preserve">. </w:t>
-      </w:r>
+          <w:rFonts w:ascii="Garamond" w:hAnsi="Garamond"/>
+          <w:sz w:val="24"/>
+        </w:rPr>
+      </w:pPr>
     </w:p>
     <w:p>
       <w:pPr>
         <w:pStyle w:val="Prrafodelista"/>
+        <w:numPr>
+          <w:ilvl w:val="0"/>
+          <w:numId w:val="3"/>
+        </w:numPr>
         <w:jc w:val="both"/>
+        <w:rPr>
+          <w:rFonts w:ascii="Garamond" w:hAnsi="Garamond"/>
+          <w:sz w:val="24"/>
+        </w:rPr>
+      </w:pPr>
+      <w:r>
+        <w:rPr>
+          <w:rFonts w:ascii="Garamond" w:hAnsi="Garamond"/>
+          <w:sz w:val="24"/>
+        </w:rPr>
+        <w:t>Final (cierre y evaluación)</w:t>
+      </w:r>
+    </w:p>
+    <w:p>
+      <w:pPr>
+        <w:jc w:val="both"/>
+        <w:rPr>
+          <w:rFonts w:ascii="Garamond" w:hAnsi="Garamond"/>
+          <w:sz w:val="24"/>
+        </w:rPr>
+      </w:pPr>
+    </w:p>
+    <w:p>
+      <w:pPr>
+        <w:jc w:val="both"/>
+        <w:rPr>
+          <w:rFonts w:ascii="Garamond" w:hAnsi="Garamond"/>
+          <w:sz w:val="24"/>
+        </w:rPr>
+      </w:pPr>
+    </w:p>
+    <w:p>
+      <w:pPr>
+        <w:ind w:left="709"/>
+        <w:jc w:val="both"/>
+        <w:rPr>
+          <w:rFonts w:ascii="Garamond" w:hAnsi="Garamond"/>
+          <w:sz w:val="24"/>
+        </w:rPr>
+      </w:pPr>
+      <w:r>
+        <w:rPr>
+          <w:rFonts w:ascii="Garamond" w:hAnsi="Garamond"/>
+          <w:sz w:val="24"/>
+        </w:rPr>
+        <w:t>Artículo 13, Acuerdo 238, Funciones del rector, literales g y h</w:t>
+      </w:r>
+    </w:p>
+    <w:p>
+      <w:pPr>
+        <w:pStyle w:val="NormalWeb"/>
+        <w:shd w:val="clear" w:color="auto" w:fill="FFFFFF"/>
+        <w:spacing w:before="0" w:beforeAutospacing="0" w:after="150" w:afterAutospacing="0"/>
         <w:rPr>
           <w:rFonts w:ascii="Arial" w:hAnsi="Arial" w:cs="Arial"/>
           <w:color w:val="000000"/>
           <w:sz w:val="25"/>
           <w:szCs w:val="25"/>
-          <w:shd w:val="clear" w:color="auto" w:fill="FFFFFF"/>
         </w:rPr>
       </w:pPr>
       <w:r>
@@ -1461,21 +2450,20 @@
           <w:color w:val="000000"/>
           <w:sz w:val="25"/>
           <w:szCs w:val="25"/>
-          <w:shd w:val="clear" w:color="auto" w:fill="FFFFFF"/>
-        </w:rPr>
-        <w:t>Objetivos, metas y planes de acción acordes en el marco legal que le es aplicable y en ejercicio de la autonomía universitaria, que le permitan cumplir la Misión para la cual fue creada.</w:t>
+        </w:rPr>
+        <w:t>g) Presentar al Consejo Superior Universitario, al final de su periodo rectoral, un informe de evaluación de los logros del Plan Global de Desarrollo y los avances con respecto al Plan Estratégico Institucional.</w:t>
       </w:r>
     </w:p>
     <w:p>
       <w:pPr>
-        <w:pStyle w:val="Prrafodelista"/>
-        <w:jc w:val="both"/>
+        <w:pStyle w:val="NormalWeb"/>
+        <w:shd w:val="clear" w:color="auto" w:fill="FFFFFF"/>
+        <w:spacing w:before="0" w:beforeAutospacing="0" w:after="150" w:afterAutospacing="0"/>
         <w:rPr>
           <w:rFonts w:ascii="Arial" w:hAnsi="Arial" w:cs="Arial"/>
           <w:color w:val="000000"/>
           <w:sz w:val="25"/>
           <w:szCs w:val="25"/>
-          <w:shd w:val="clear" w:color="auto" w:fill="FFFFFF"/>
         </w:rPr>
       </w:pPr>
       <w:r>
@@ -1484,20 +2472,68 @@
           <w:color w:val="000000"/>
           <w:sz w:val="25"/>
           <w:szCs w:val="25"/>
-          <w:shd w:val="clear" w:color="auto" w:fill="FFFFFF"/>
-        </w:rPr>
-        <w:t> Mecanismos que protejan los recursos que se encuentran bajo su custodia, buscando su adecuada administración ante posibles riesgos que lo afecten.</w:t>
+        </w:rPr>
+        <w:t>h) Aprobar las agendas de evaluación de los instrumentos y herramientas del sistema de planeación de la Universidad Nacional de Colombia.</w:t>
       </w:r>
     </w:p>
     <w:p>
       <w:pPr>
-        <w:pStyle w:val="Prrafodelista"/>
         <w:jc w:val="both"/>
         <w:rPr>
           <w:rFonts w:ascii="Garamond" w:hAnsi="Garamond"/>
-          <w:sz w:val="24"/>
-        </w:rPr>
-      </w:pPr>
+          <w:b/>
+          <w:bCs/>
+          <w:sz w:val="28"/>
+          <w:szCs w:val="28"/>
+        </w:rPr>
+      </w:pPr>
+      <w:r>
+        <w:rPr>
+          <w:rFonts w:ascii="Garamond" w:hAnsi="Garamond"/>
+          <w:b/>
+          <w:bCs/>
+          <w:sz w:val="28"/>
+          <w:szCs w:val="28"/>
+        </w:rPr>
+        <w:t>Herramientas e instrumentos</w:t>
+      </w:r>
+    </w:p>
+    <w:p>
+      <w:pPr>
+        <w:jc w:val="both"/>
+        <w:rPr>
+          <w:rFonts w:ascii="Garamond" w:hAnsi="Garamond"/>
+          <w:sz w:val="24"/>
+        </w:rPr>
+      </w:pPr>
+      <w:r>
+        <w:rPr>
+          <w:rFonts w:ascii="Garamond" w:hAnsi="Garamond"/>
+          <w:sz w:val="24"/>
+        </w:rPr>
+        <w:t>El monitoreo, el seguimiento y la evaluación del Plan Global de Desarrollo 2025-2027 c</w:t>
+      </w:r>
+      <w:r>
+        <w:rPr>
+          <w:rFonts w:ascii="Garamond" w:hAnsi="Garamond"/>
+          <w:sz w:val="24"/>
+        </w:rPr>
+        <w:t xml:space="preserve">uenta </w:t>
+      </w:r>
+      <w:r>
+        <w:rPr>
+          <w:rFonts w:ascii="Garamond" w:hAnsi="Garamond"/>
+          <w:sz w:val="24"/>
+        </w:rPr>
+        <w:t>con el apoyo de diversas herramientas e instrumentos disponibles o creados a lo largo de</w:t>
+      </w:r>
+      <w:r>
+        <w:rPr>
+          <w:rFonts w:ascii="Garamond" w:hAnsi="Garamond"/>
+          <w:sz w:val="24"/>
+        </w:rPr>
+        <w:t>l trienio. Entre las principales herramientas e instrumentos tenemos.</w:t>
+      </w:r>
     </w:p>
     <w:p>
       <w:pPr>
@@ -1515,438 +2551,55 @@
       <w:r>
         <w:rPr>
           <w:rFonts w:ascii="Garamond" w:hAnsi="Garamond"/>
-          <w:sz w:val="24"/>
-        </w:rPr>
-        <w:t>Espacios de participación, retroalimentación, agremiación y construcción y dialogo con la comunidad y la sociedad.</w:t>
-      </w:r>
-    </w:p>
-    <w:p>
-      <w:pPr>
-        <w:pStyle w:val="Prrafodelista"/>
-        <w:numPr>
-          <w:ilvl w:val="0"/>
-          <w:numId w:val="6"/>
-        </w:numPr>
-        <w:jc w:val="both"/>
-        <w:rPr>
-          <w:rFonts w:ascii="Garamond" w:hAnsi="Garamond"/>
-          <w:sz w:val="24"/>
-        </w:rPr>
-      </w:pPr>
-      <w:r>
-        <w:rPr>
-          <w:rFonts w:ascii="Garamond" w:hAnsi="Garamond"/>
-          <w:sz w:val="24"/>
-        </w:rPr>
-        <w:t>Integrantes de la Colegiatura Nacional</w:t>
-      </w:r>
-    </w:p>
-    <w:p>
-      <w:pPr>
-        <w:pStyle w:val="Prrafodelista"/>
-        <w:numPr>
-          <w:ilvl w:val="0"/>
-          <w:numId w:val="6"/>
-        </w:numPr>
-        <w:jc w:val="both"/>
-        <w:rPr>
-          <w:rFonts w:ascii="Arial" w:hAnsi="Arial" w:cs="Arial"/>
-          <w:b/>
-          <w:bCs/>
-          <w:color w:val="221E1F"/>
-          <w:sz w:val="26"/>
-          <w:szCs w:val="26"/>
-          <w:shd w:val="clear" w:color="auto" w:fill="FFFFFF"/>
-        </w:rPr>
-      </w:pPr>
-      <w:r>
-        <w:rPr>
-          <w:rFonts w:ascii="Arial" w:hAnsi="Arial" w:cs="Arial"/>
-          <w:b/>
-          <w:bCs/>
-          <w:i/>
-          <w:iCs/>
-          <w:color w:val="221E1F"/>
-          <w:sz w:val="26"/>
-          <w:szCs w:val="26"/>
-          <w:shd w:val="clear" w:color="auto" w:fill="FFFFFF"/>
-        </w:rPr>
-        <w:t>Mesa Nacional de </w:t>
-      </w:r>
-      <w:r>
-        <w:rPr>
-          <w:rStyle w:val="il"/>
-          <w:rFonts w:ascii="Arial" w:hAnsi="Arial" w:cs="Arial"/>
-          <w:b/>
-          <w:bCs/>
-          <w:i/>
-          <w:iCs/>
-          <w:color w:val="221E1F"/>
-          <w:sz w:val="26"/>
-          <w:szCs w:val="26"/>
-          <w:shd w:val="clear" w:color="auto" w:fill="FFFFFF"/>
-        </w:rPr>
-        <w:t>Diálogo</w:t>
-      </w:r>
-      <w:r>
-        <w:rPr>
-          <w:rFonts w:ascii="Arial" w:hAnsi="Arial" w:cs="Arial"/>
-          <w:b/>
-          <w:bCs/>
-          <w:i/>
-          <w:iCs/>
-          <w:color w:val="221E1F"/>
-          <w:sz w:val="26"/>
-          <w:szCs w:val="26"/>
-          <w:shd w:val="clear" w:color="auto" w:fill="FFFFFF"/>
-        </w:rPr>
-        <w:t> </w:t>
-      </w:r>
-      <w:proofErr w:type="spellStart"/>
-      <w:r>
-        <w:rPr>
-          <w:rFonts w:ascii="Arial" w:hAnsi="Arial" w:cs="Arial"/>
-          <w:b/>
-          <w:bCs/>
-          <w:i/>
-          <w:iCs/>
-          <w:color w:val="221E1F"/>
-          <w:sz w:val="26"/>
-          <w:szCs w:val="26"/>
-          <w:shd w:val="clear" w:color="auto" w:fill="FFFFFF"/>
-        </w:rPr>
-        <w:t>Multiestamentaria</w:t>
-      </w:r>
-      <w:proofErr w:type="spellEnd"/>
-      <w:r>
-        <w:rPr>
-          <w:rFonts w:ascii="Arial" w:hAnsi="Arial" w:cs="Arial"/>
-          <w:b/>
-          <w:bCs/>
-          <w:i/>
-          <w:iCs/>
-          <w:color w:val="221E1F"/>
-          <w:sz w:val="26"/>
-          <w:szCs w:val="26"/>
-          <w:shd w:val="clear" w:color="auto" w:fill="FFFFFF"/>
-        </w:rPr>
-        <w:t xml:space="preserve"> - </w:t>
-      </w:r>
-      <w:r>
-        <w:rPr>
-          <w:rFonts w:ascii="Arial" w:hAnsi="Arial" w:cs="Arial"/>
-          <w:b/>
-          <w:bCs/>
-          <w:color w:val="221E1F"/>
-          <w:sz w:val="26"/>
-          <w:szCs w:val="26"/>
-          <w:shd w:val="clear" w:color="auto" w:fill="FFFFFF"/>
-        </w:rPr>
-        <w:t>RESOLUCIÓN No. 873 DE 2024 de la Rectoría</w:t>
-      </w:r>
-    </w:p>
-    <w:p>
-      <w:pPr>
-        <w:ind w:left="709"/>
-        <w:jc w:val="both"/>
-        <w:rPr>
-          <w:rFonts w:ascii="Garamond" w:hAnsi="Garamond"/>
-          <w:sz w:val="24"/>
-        </w:rPr>
-      </w:pPr>
-      <w:hyperlink r:id="rId5" w:history="1">
-        <w:r>
-          <w:rPr>
-            <w:rStyle w:val="Hipervnculo"/>
-            <w:rFonts w:ascii="Garamond" w:hAnsi="Garamond"/>
-            <w:sz w:val="24"/>
-          </w:rPr>
-          <w:t>https://legal.unal.edu.co/rlunal/home/doc.jsp?d_i=108665</w:t>
-        </w:r>
-      </w:hyperlink>
-    </w:p>
-    <w:p>
-      <w:pPr>
-        <w:pStyle w:val="Prrafodelista"/>
-        <w:numPr>
-          <w:ilvl w:val="0"/>
-          <w:numId w:val="6"/>
-        </w:numPr>
-        <w:jc w:val="both"/>
-        <w:rPr>
-          <w:rFonts w:ascii="Garamond" w:hAnsi="Garamond"/>
-          <w:sz w:val="24"/>
-        </w:rPr>
-      </w:pPr>
-      <w:r>
-        <w:rPr>
-          <w:rFonts w:ascii="Garamond" w:hAnsi="Garamond"/>
-          <w:sz w:val="24"/>
-        </w:rPr>
-        <w:t>Rendición de Cuentas (Capítulo VII – Acuerdo 238)</w:t>
-      </w:r>
-    </w:p>
-    <w:p>
-      <w:pPr>
-        <w:pStyle w:val="Prrafodelista"/>
-        <w:numPr>
-          <w:ilvl w:val="0"/>
-          <w:numId w:val="5"/>
-        </w:numPr>
-        <w:ind w:left="709" w:hanging="283"/>
-        <w:jc w:val="both"/>
-        <w:rPr>
-          <w:rFonts w:ascii="Garamond" w:hAnsi="Garamond"/>
-          <w:sz w:val="24"/>
-        </w:rPr>
-      </w:pPr>
-      <w:r>
-        <w:rPr>
-          <w:rFonts w:ascii="Garamond" w:hAnsi="Garamond"/>
-          <w:sz w:val="24"/>
-        </w:rPr>
-        <w:t>Dirección Nacional de Planeación y Estadística, así como Dirección de Planeación de las Sedes.</w:t>
-      </w:r>
-    </w:p>
-    <w:p>
-      <w:pPr>
-        <w:jc w:val="both"/>
-        <w:rPr>
-          <w:rFonts w:ascii="Garamond" w:hAnsi="Garamond"/>
-          <w:b/>
-          <w:bCs/>
-          <w:sz w:val="28"/>
-          <w:szCs w:val="28"/>
-        </w:rPr>
-      </w:pPr>
-      <w:r>
-        <w:rPr>
-          <w:rFonts w:ascii="Garamond" w:hAnsi="Garamond"/>
-          <w:b/>
-          <w:bCs/>
-          <w:sz w:val="28"/>
-          <w:szCs w:val="28"/>
-        </w:rPr>
-        <w:t>Momentos</w:t>
-      </w:r>
-    </w:p>
-    <w:p>
-      <w:pPr>
-        <w:jc w:val="both"/>
-        <w:rPr>
-          <w:rFonts w:ascii="Garamond" w:hAnsi="Garamond"/>
-          <w:sz w:val="24"/>
-        </w:rPr>
-      </w:pPr>
-      <w:r>
-        <w:rPr>
-          <w:rFonts w:ascii="Garamond" w:hAnsi="Garamond"/>
-          <w:sz w:val="24"/>
-        </w:rPr>
-        <w:t xml:space="preserve">El seguimiento al </w:t>
-      </w:r>
-      <w:r>
-        <w:rPr>
-          <w:rFonts w:ascii="Garamond" w:hAnsi="Garamond"/>
-          <w:sz w:val="24"/>
-        </w:rPr>
-        <w:t>cumplimiento de los propósitos definidos en el Plan Global de Desarrollo se da, en sentido estricto, en tiempo real. No obstante, para propósitos prácticos, el PGD divide el seguimiento en tres grandes momentos: inicial, durante y al cierre/final del gobierno universitario.</w:t>
-      </w:r>
-    </w:p>
-    <w:p>
-      <w:pPr>
-        <w:pStyle w:val="Prrafodelista"/>
-        <w:numPr>
-          <w:ilvl w:val="0"/>
-          <w:numId w:val="3"/>
-        </w:numPr>
-        <w:jc w:val="both"/>
-        <w:rPr>
-          <w:rFonts w:ascii="Garamond" w:hAnsi="Garamond"/>
-          <w:b/>
-          <w:bCs/>
-          <w:sz w:val="24"/>
-        </w:rPr>
-      </w:pPr>
-      <w:r>
-        <w:rPr>
-          <w:rFonts w:ascii="Garamond" w:hAnsi="Garamond"/>
-          <w:b/>
-          <w:bCs/>
-          <w:sz w:val="24"/>
-        </w:rPr>
-        <w:t>Inicial</w:t>
-      </w:r>
-      <w:r>
-        <w:rPr>
-          <w:rFonts w:ascii="Garamond" w:hAnsi="Garamond"/>
-          <w:b/>
-          <w:bCs/>
-          <w:sz w:val="24"/>
-        </w:rPr>
-        <w:t xml:space="preserve">: </w:t>
-      </w:r>
-      <w:r>
-        <w:rPr>
-          <w:rFonts w:ascii="Garamond" w:hAnsi="Garamond"/>
-          <w:sz w:val="24"/>
-        </w:rPr>
-        <w:t>S</w:t>
-      </w:r>
-      <w:r>
-        <w:rPr>
-          <w:rFonts w:ascii="Garamond" w:hAnsi="Garamond"/>
-          <w:sz w:val="24"/>
-        </w:rPr>
-        <w:t>e da en la fase de construcción y aprobación del Plan Global de Desarrollo</w:t>
-      </w:r>
-      <w:r>
-        <w:rPr>
-          <w:rFonts w:ascii="Garamond" w:hAnsi="Garamond"/>
-          <w:sz w:val="24"/>
-        </w:rPr>
-        <w:t xml:space="preserve"> y en la definición, aprobación y</w:t>
-      </w:r>
-      <w:r>
-        <w:rPr>
-          <w:rFonts w:ascii="Garamond" w:hAnsi="Garamond"/>
-          <w:sz w:val="24"/>
-        </w:rPr>
-        <w:t xml:space="preserve"> construcción de los proyectos de inversión contenidos en los planes de acción institucional. Contiene, entre otros aspectos, las acciones programáticas </w:t>
-      </w:r>
-      <w:r>
-        <w:rPr>
-          <w:rFonts w:ascii="Garamond" w:hAnsi="Garamond"/>
-          <w:sz w:val="24"/>
-        </w:rPr>
-        <w:t>estratégicas</w:t>
-      </w:r>
-      <w:r>
-        <w:rPr>
-          <w:rFonts w:ascii="Garamond" w:hAnsi="Garamond"/>
-          <w:sz w:val="24"/>
-        </w:rPr>
-        <w:t xml:space="preserve">, los indicadores </w:t>
-      </w:r>
-      <w:r>
-        <w:rPr>
-          <w:rFonts w:ascii="Garamond" w:hAnsi="Garamond"/>
-          <w:sz w:val="24"/>
-        </w:rPr>
-        <w:t xml:space="preserve">u otras estrategias </w:t>
-      </w:r>
-      <w:r>
-        <w:rPr>
-          <w:rFonts w:ascii="Garamond" w:hAnsi="Garamond"/>
-          <w:sz w:val="24"/>
-        </w:rPr>
-        <w:t>de seguimiento a</w:t>
-      </w:r>
-      <w:r>
-        <w:rPr>
-          <w:rFonts w:ascii="Garamond" w:hAnsi="Garamond"/>
-          <w:sz w:val="24"/>
-        </w:rPr>
-        <w:t xml:space="preserve">sociadas, </w:t>
-      </w:r>
-      <w:r>
-        <w:rPr>
-          <w:rFonts w:ascii="Garamond" w:hAnsi="Garamond"/>
-          <w:sz w:val="24"/>
-        </w:rPr>
-        <w:t xml:space="preserve">así como </w:t>
-      </w:r>
-      <w:r>
-        <w:rPr>
-          <w:rFonts w:ascii="Garamond" w:hAnsi="Garamond"/>
-          <w:sz w:val="24"/>
-        </w:rPr>
-        <w:t xml:space="preserve">los indicadores </w:t>
-      </w:r>
-      <w:r>
-        <w:rPr>
-          <w:rFonts w:ascii="Garamond" w:hAnsi="Garamond"/>
-          <w:sz w:val="24"/>
-        </w:rPr>
-        <w:t>contenidos en</w:t>
-      </w:r>
-      <w:r>
-        <w:rPr>
-          <w:rFonts w:ascii="Garamond" w:hAnsi="Garamond"/>
-          <w:sz w:val="24"/>
-        </w:rPr>
-        <w:t xml:space="preserve"> los proyectos de desarrollo institucional.</w:t>
-      </w:r>
-    </w:p>
-    <w:p>
-      <w:pPr>
-        <w:pStyle w:val="Prrafodelista"/>
-        <w:numPr>
-          <w:ilvl w:val="0"/>
-          <w:numId w:val="3"/>
-        </w:numPr>
-        <w:jc w:val="both"/>
-        <w:rPr>
-          <w:rFonts w:ascii="Garamond" w:hAnsi="Garamond"/>
-          <w:sz w:val="24"/>
-        </w:rPr>
-      </w:pPr>
-      <w:r>
-        <w:rPr>
-          <w:rFonts w:ascii="Garamond" w:hAnsi="Garamond"/>
-          <w:sz w:val="24"/>
-        </w:rPr>
-        <w:t>Durante</w:t>
-      </w:r>
-      <w:r>
-        <w:rPr>
-          <w:rFonts w:ascii="Garamond" w:hAnsi="Garamond"/>
-          <w:sz w:val="24"/>
-        </w:rPr>
-        <w:t xml:space="preserve">: </w:t>
-      </w:r>
-    </w:p>
-    <w:p>
-      <w:pPr>
-        <w:pStyle w:val="Prrafodelista"/>
-        <w:numPr>
-          <w:ilvl w:val="0"/>
-          <w:numId w:val="3"/>
-        </w:numPr>
-        <w:jc w:val="both"/>
-        <w:rPr>
-          <w:rFonts w:ascii="Garamond" w:hAnsi="Garamond"/>
-          <w:sz w:val="24"/>
-        </w:rPr>
-      </w:pPr>
-      <w:r>
-        <w:rPr>
-          <w:rFonts w:ascii="Garamond" w:hAnsi="Garamond"/>
-          <w:sz w:val="24"/>
-        </w:rPr>
-        <w:t>Final (cierre y evaluación)</w:t>
-      </w:r>
-    </w:p>
-    <w:p>
-      <w:pPr>
-        <w:jc w:val="both"/>
-        <w:rPr>
-          <w:rFonts w:ascii="Garamond" w:hAnsi="Garamond"/>
-          <w:b/>
-          <w:bCs/>
-          <w:sz w:val="28"/>
-          <w:szCs w:val="28"/>
-        </w:rPr>
-      </w:pPr>
-      <w:r>
-        <w:rPr>
-          <w:rFonts w:ascii="Garamond" w:hAnsi="Garamond"/>
-          <w:b/>
-          <w:bCs/>
-          <w:sz w:val="28"/>
-          <w:szCs w:val="28"/>
-        </w:rPr>
-        <w:t>Herramientas e instrumentos</w:t>
+          <w:b/>
+          <w:bCs/>
+          <w:sz w:val="24"/>
+        </w:rPr>
+        <w:t>Banco de Proyectos de la Universidad – BPUN</w:t>
+      </w:r>
+      <w:r>
+        <w:rPr>
+          <w:rFonts w:ascii="Garamond" w:hAnsi="Garamond"/>
+          <w:b/>
+          <w:bCs/>
+          <w:sz w:val="24"/>
+        </w:rPr>
+        <w:t>:</w:t>
+      </w:r>
+      <w:r>
+        <w:rPr>
+          <w:rFonts w:ascii="Garamond" w:hAnsi="Garamond"/>
+          <w:sz w:val="24"/>
+        </w:rPr>
+        <w:t xml:space="preserve"> </w:t>
+      </w:r>
+      <w:r>
+        <w:rPr>
+          <w:rFonts w:ascii="Garamond" w:hAnsi="Garamond"/>
+          <w:sz w:val="24"/>
+        </w:rPr>
+        <w:t xml:space="preserve">es la herramienta tecnológica principal </w:t>
+      </w:r>
+      <w:r>
+        <w:rPr>
+          <w:rFonts w:ascii="Garamond" w:hAnsi="Garamond"/>
+          <w:sz w:val="24"/>
+        </w:rPr>
+        <w:t xml:space="preserve">que dispone la Universidad </w:t>
+      </w:r>
+      <w:r>
+        <w:rPr>
+          <w:rFonts w:ascii="Garamond" w:hAnsi="Garamond"/>
+          <w:sz w:val="24"/>
+        </w:rPr>
+        <w:t xml:space="preserve">para </w:t>
+      </w:r>
+      <w:r>
+        <w:rPr>
+          <w:rFonts w:ascii="Garamond" w:hAnsi="Garamond"/>
+          <w:sz w:val="24"/>
+        </w:rPr>
+        <w:t>describir y calificar el cumplimiento periódico de las actividades contenidas en los proyectos de inversión y de soporte institucional. El BPUN es, por excelencia, la herramienta llamada a soportar la acción de monitoreo del desarrollo del PGD.</w:t>
       </w:r>
     </w:p>
     <w:p>
@@ -1965,9 +2618,99 @@
       <w:r>
         <w:rPr>
           <w:rFonts w:ascii="Garamond" w:hAnsi="Garamond"/>
-          <w:sz w:val="24"/>
-        </w:rPr>
-        <w:t>Banco de Proyectos de la Universidad – BPUN</w:t>
+          <w:b/>
+          <w:bCs/>
+          <w:sz w:val="24"/>
+        </w:rPr>
+        <w:t xml:space="preserve">Tableros de </w:t>
+      </w:r>
+      <w:r>
+        <w:rPr>
+          <w:rFonts w:ascii="Garamond" w:hAnsi="Garamond"/>
+          <w:b/>
+          <w:bCs/>
+          <w:sz w:val="24"/>
+        </w:rPr>
+        <w:t>s</w:t>
+      </w:r>
+      <w:r>
+        <w:rPr>
+          <w:rFonts w:ascii="Garamond" w:hAnsi="Garamond"/>
+          <w:b/>
+          <w:bCs/>
+          <w:sz w:val="24"/>
+        </w:rPr>
+        <w:t>eguimiento</w:t>
+      </w:r>
+      <w:r>
+        <w:rPr>
+          <w:rFonts w:ascii="Garamond" w:hAnsi="Garamond"/>
+          <w:sz w:val="24"/>
+        </w:rPr>
+        <w:t>:</w:t>
+      </w:r>
+      <w:r>
+        <w:rPr>
+          <w:rFonts w:ascii="Garamond" w:hAnsi="Garamond"/>
+          <w:sz w:val="24"/>
+        </w:rPr>
+        <w:t xml:space="preserve"> </w:t>
+      </w:r>
+      <w:r>
+        <w:rPr>
+          <w:rFonts w:ascii="Garamond" w:hAnsi="Garamond"/>
+          <w:sz w:val="24"/>
+        </w:rPr>
+        <w:t>hace referencia a la disposición de tableros</w:t>
+      </w:r>
+      <w:r>
+        <w:rPr>
+          <w:rFonts w:ascii="Garamond" w:hAnsi="Garamond"/>
+          <w:sz w:val="24"/>
+        </w:rPr>
+        <w:t xml:space="preserve"> o dashboards con información</w:t>
+      </w:r>
+      <w:r>
+        <w:rPr>
+          <w:rFonts w:ascii="Garamond" w:hAnsi="Garamond"/>
+          <w:sz w:val="24"/>
+        </w:rPr>
+        <w:t xml:space="preserve">, </w:t>
+      </w:r>
+      <w:r>
+        <w:rPr>
+          <w:rFonts w:ascii="Garamond" w:hAnsi="Garamond"/>
+          <w:sz w:val="24"/>
+        </w:rPr>
+        <w:t>en “tiempo real”</w:t>
+      </w:r>
+      <w:r>
+        <w:rPr>
+          <w:rFonts w:ascii="Garamond" w:hAnsi="Garamond"/>
+          <w:sz w:val="24"/>
+        </w:rPr>
+        <w:t xml:space="preserve">, </w:t>
+      </w:r>
+      <w:r>
+        <w:rPr>
+          <w:rFonts w:ascii="Garamond" w:hAnsi="Garamond"/>
+          <w:sz w:val="24"/>
+        </w:rPr>
+        <w:t xml:space="preserve">del avance en el cumplimiento de indicadores de naturaleza financiera y </w:t>
+      </w:r>
+      <w:r>
+        <w:rPr>
+          <w:rFonts w:ascii="Garamond" w:hAnsi="Garamond"/>
+          <w:sz w:val="24"/>
+        </w:rPr>
+        <w:t>funcional</w:t>
+      </w:r>
+      <w:r>
+        <w:rPr>
+          <w:rFonts w:ascii="Garamond" w:hAnsi="Garamond"/>
+          <w:sz w:val="24"/>
+        </w:rPr>
+        <w:t xml:space="preserve"> del Plan, principalmente</w:t>
       </w:r>
       <w:r>
         <w:rPr>
@@ -1975,6 +2718,13 @@
           <w:sz w:val="24"/>
         </w:rPr>
         <w:t>.</w:t>
+      </w:r>
+      <w:r>
+        <w:rPr>
+          <w:rFonts w:ascii="Garamond" w:hAnsi="Garamond"/>
+          <w:sz w:val="24"/>
+        </w:rPr>
+        <w:t xml:space="preserve"> Estas herramientas tecnológicas son ideales para adelantar los ejercicios de seguimiento al desarrollo de la planeación institucional.</w:t>
       </w:r>
     </w:p>
     <w:p>
@@ -1993,14 +2743,44 @@
       <w:r>
         <w:rPr>
           <w:rFonts w:ascii="Garamond" w:hAnsi="Garamond"/>
-          <w:sz w:val="24"/>
-        </w:rPr>
-        <w:lastRenderedPageBreak/>
-        <w:t>Tableros de seguimiento</w:t>
-      </w:r>
-      <w:r>
-        <w:rPr>
-          <w:rFonts w:ascii="Garamond" w:hAnsi="Garamond"/>
+          <w:b/>
+          <w:bCs/>
+          <w:sz w:val="24"/>
+        </w:rPr>
+        <w:t>E</w:t>
+      </w:r>
+      <w:r>
+        <w:rPr>
+          <w:rFonts w:ascii="Garamond" w:hAnsi="Garamond"/>
+          <w:b/>
+          <w:bCs/>
+          <w:sz w:val="24"/>
+        </w:rPr>
+        <w:t xml:space="preserve">stadísticas </w:t>
+      </w:r>
+      <w:r>
+        <w:rPr>
+          <w:rFonts w:ascii="Garamond" w:hAnsi="Garamond"/>
+          <w:b/>
+          <w:bCs/>
+          <w:sz w:val="24"/>
+        </w:rPr>
+        <w:t>o</w:t>
+      </w:r>
+      <w:r>
+        <w:rPr>
+          <w:rFonts w:ascii="Garamond" w:hAnsi="Garamond"/>
+          <w:b/>
+          <w:bCs/>
+          <w:sz w:val="24"/>
+        </w:rPr>
+        <w:t>ficiales</w:t>
+      </w:r>
+      <w:r>
+        <w:rPr>
+          <w:rFonts w:ascii="Garamond" w:hAnsi="Garamond"/>
+          <w:b/>
+          <w:bCs/>
           <w:sz w:val="24"/>
         </w:rPr>
         <w:t>:</w:t>
@@ -2010,14 +2790,42 @@
           <w:rFonts w:ascii="Garamond" w:hAnsi="Garamond"/>
           <w:sz w:val="24"/>
         </w:rPr>
-        <w:t xml:space="preserve"> a la ejecución presupuestal y técnica</w:t>
-      </w:r>
-      <w:r>
-        <w:rPr>
-          <w:rFonts w:ascii="Garamond" w:hAnsi="Garamond"/>
-          <w:sz w:val="24"/>
-        </w:rPr>
-        <w:t xml:space="preserve"> del PGD y proyectos asociados.</w:t>
+        <w:t xml:space="preserve"> la acción de seguimiento al desarrollo del PGD por parte de los actores y demás interesados se fortalece y enriquece a través de la disposición y conocimiento de las estadísticas oficiales.</w:t>
+      </w:r>
+      <w:r>
+        <w:rPr>
+          <w:rFonts w:ascii="Garamond" w:hAnsi="Garamond"/>
+          <w:sz w:val="24"/>
+        </w:rPr>
+        <w:t xml:space="preserve"> La página web de estadísticas oficiales, las cifras de la Vicerrectoría de Investigación, así como diversas estadísticas dispuestas en los niveles de Sede, </w:t>
+      </w:r>
+      <w:r>
+        <w:rPr>
+          <w:rFonts w:ascii="Garamond" w:hAnsi="Garamond"/>
+          <w:sz w:val="24"/>
+        </w:rPr>
+        <w:t>por ejemplo</w:t>
+      </w:r>
+      <w:r>
+        <w:rPr>
+          <w:rFonts w:ascii="Garamond" w:hAnsi="Garamond"/>
+          <w:sz w:val="24"/>
+        </w:rPr>
+        <w:t xml:space="preserve">, se convierten en un parangón ideal entre el desarrollo del Plan del Gobierno y el comportamiento de los hechos </w:t>
+      </w:r>
+      <w:r>
+        <w:rPr>
+          <w:rFonts w:ascii="Garamond" w:hAnsi="Garamond"/>
+          <w:sz w:val="24"/>
+        </w:rPr>
+        <w:t xml:space="preserve">institucionales </w:t>
+      </w:r>
+      <w:r>
+        <w:rPr>
+          <w:rFonts w:ascii="Garamond" w:hAnsi="Garamond"/>
+          <w:sz w:val="24"/>
+        </w:rPr>
+        <w:t>contenidos en la estadística oficial.</w:t>
       </w:r>
     </w:p>
     <w:p>
@@ -2036,37 +2844,79 @@
       <w:r>
         <w:rPr>
           <w:rFonts w:ascii="Garamond" w:hAnsi="Garamond"/>
-          <w:sz w:val="24"/>
-        </w:rPr>
-        <w:t>E</w:t>
-      </w:r>
-      <w:r>
-        <w:rPr>
-          <w:rFonts w:ascii="Garamond" w:hAnsi="Garamond"/>
-          <w:sz w:val="24"/>
-        </w:rPr>
-        <w:t xml:space="preserve">stadísticas </w:t>
-      </w:r>
-      <w:r>
-        <w:rPr>
-          <w:rFonts w:ascii="Garamond" w:hAnsi="Garamond"/>
-          <w:sz w:val="24"/>
-        </w:rPr>
-        <w:t>O</w:t>
-      </w:r>
-      <w:r>
-        <w:rPr>
-          <w:rFonts w:ascii="Garamond" w:hAnsi="Garamond"/>
-          <w:sz w:val="24"/>
-        </w:rPr>
-        <w:t>ficiales</w:t>
-      </w:r>
-      <w:r>
-        <w:rPr>
-          <w:rFonts w:ascii="Garamond" w:hAnsi="Garamond"/>
+          <w:b/>
+          <w:bCs/>
+          <w:sz w:val="24"/>
+        </w:rPr>
+        <w:t xml:space="preserve">Documentos </w:t>
+      </w:r>
+      <w:r>
+        <w:rPr>
+          <w:rFonts w:ascii="Garamond" w:hAnsi="Garamond"/>
+          <w:b/>
+          <w:bCs/>
+          <w:sz w:val="24"/>
+        </w:rPr>
+        <w:t>c</w:t>
+      </w:r>
+      <w:r>
+        <w:rPr>
+          <w:rFonts w:ascii="Garamond" w:hAnsi="Garamond"/>
+          <w:b/>
+          <w:bCs/>
+          <w:sz w:val="24"/>
+        </w:rPr>
+        <w:t xml:space="preserve">onceptuales </w:t>
+      </w:r>
+      <w:r>
+        <w:rPr>
+          <w:rFonts w:ascii="Garamond" w:hAnsi="Garamond"/>
+          <w:b/>
+          <w:bCs/>
+          <w:sz w:val="24"/>
+        </w:rPr>
+        <w:t xml:space="preserve">y </w:t>
+      </w:r>
+      <w:r>
+        <w:rPr>
+          <w:rFonts w:ascii="Garamond" w:hAnsi="Garamond"/>
+          <w:b/>
+          <w:bCs/>
+          <w:sz w:val="24"/>
+        </w:rPr>
+        <w:t>m</w:t>
+      </w:r>
+      <w:r>
+        <w:rPr>
+          <w:rFonts w:ascii="Garamond" w:hAnsi="Garamond"/>
+          <w:b/>
+          <w:bCs/>
+          <w:sz w:val="24"/>
+        </w:rPr>
+        <w:t>etodológicos</w:t>
+      </w:r>
+      <w:r>
+        <w:rPr>
+          <w:rFonts w:ascii="Garamond" w:hAnsi="Garamond"/>
+          <w:b/>
+          <w:bCs/>
           <w:sz w:val="24"/>
         </w:rPr>
         <w:t>:</w:t>
+      </w:r>
+      <w:r>
+        <w:rPr>
+          <w:rFonts w:ascii="Garamond" w:hAnsi="Garamond"/>
+          <w:sz w:val="24"/>
+        </w:rPr>
+        <w:t xml:space="preserve"> </w:t>
+      </w:r>
+      <w:r>
+        <w:rPr>
+          <w:rFonts w:ascii="Garamond" w:hAnsi="Garamond"/>
+          <w:sz w:val="24"/>
+        </w:rPr>
+        <w:t>se dispondrá y construirán diferentes recursos de naturaleza conceptual y metodológica dirigidos a facilitar el monitoreo, el seguimiento y la evaluación del PGD. Guías para la construcción de indicadores de seguimiento al cumplimiento de metas, guías para la realización de evaluaciones a políticas, planes, programas o proyectos, orientaciones conceptuales sobre el marco de acción de la estrategia de seguimiento, entre otros, apoyarán el desarrollo de este Plan.</w:t>
       </w:r>
     </w:p>
     <w:p>
@@ -2085,66 +2935,95 @@
       <w:r>
         <w:rPr>
           <w:rFonts w:ascii="Garamond" w:hAnsi="Garamond"/>
-          <w:sz w:val="24"/>
-        </w:rPr>
-        <w:t xml:space="preserve">Documentos conceptuales </w:t>
-      </w:r>
-      <w:r>
-        <w:rPr>
-          <w:rFonts w:ascii="Garamond" w:hAnsi="Garamond"/>
-          <w:sz w:val="24"/>
-        </w:rPr>
-        <w:t xml:space="preserve">y </w:t>
-      </w:r>
-      <w:r>
-        <w:rPr>
-          <w:rFonts w:ascii="Garamond" w:hAnsi="Garamond"/>
-          <w:sz w:val="24"/>
-        </w:rPr>
-        <w:t>metodológicos</w:t>
-      </w:r>
-      <w:r>
-        <w:rPr>
-          <w:rFonts w:ascii="Garamond" w:hAnsi="Garamond"/>
-          <w:sz w:val="24"/>
-        </w:rPr>
-        <w:t>:</w:t>
-      </w:r>
-      <w:r>
-        <w:rPr>
-          <w:rFonts w:ascii="Garamond" w:hAnsi="Garamond"/>
-          <w:sz w:val="24"/>
-        </w:rPr>
-        <w:t xml:space="preserve"> para la construcción de indicadores y realización de evaluaciones a políticas.</w:t>
+          <w:b/>
+          <w:bCs/>
+          <w:sz w:val="24"/>
+        </w:rPr>
+        <w:t>Otr</w:t>
+      </w:r>
+      <w:r>
+        <w:rPr>
+          <w:rFonts w:ascii="Garamond" w:hAnsi="Garamond"/>
+          <w:b/>
+          <w:bCs/>
+          <w:sz w:val="24"/>
+        </w:rPr>
+        <w:t xml:space="preserve">as </w:t>
+      </w:r>
+      <w:r>
+        <w:rPr>
+          <w:rFonts w:ascii="Garamond" w:hAnsi="Garamond"/>
+          <w:b/>
+          <w:bCs/>
+          <w:sz w:val="24"/>
+        </w:rPr>
+        <w:t>h</w:t>
+      </w:r>
+      <w:r>
+        <w:rPr>
+          <w:rFonts w:ascii="Garamond" w:hAnsi="Garamond"/>
+          <w:b/>
+          <w:bCs/>
+          <w:sz w:val="24"/>
+        </w:rPr>
+        <w:t xml:space="preserve">erramientas e </w:t>
+      </w:r>
+      <w:r>
+        <w:rPr>
+          <w:rFonts w:ascii="Garamond" w:hAnsi="Garamond"/>
+          <w:b/>
+          <w:bCs/>
+          <w:sz w:val="24"/>
+        </w:rPr>
+        <w:t>i</w:t>
+      </w:r>
+      <w:r>
+        <w:rPr>
+          <w:rFonts w:ascii="Garamond" w:hAnsi="Garamond"/>
+          <w:b/>
+          <w:bCs/>
+          <w:sz w:val="24"/>
+        </w:rPr>
+        <w:t>nstrumentos:</w:t>
+      </w:r>
+      <w:r>
+        <w:rPr>
+          <w:rFonts w:ascii="Garamond" w:hAnsi="Garamond"/>
+          <w:sz w:val="24"/>
+        </w:rPr>
+        <w:t xml:space="preserve"> apoyados en el principio de flexibilidad, la institución podrá disponer</w:t>
+      </w:r>
+      <w:r>
+        <w:rPr>
+          <w:rFonts w:ascii="Garamond" w:hAnsi="Garamond"/>
+          <w:sz w:val="24"/>
+        </w:rPr>
+        <w:t xml:space="preserve"> </w:t>
+      </w:r>
+      <w:r>
+        <w:rPr>
+          <w:rFonts w:ascii="Garamond" w:hAnsi="Garamond"/>
+          <w:sz w:val="24"/>
+        </w:rPr>
+        <w:t>a lo largo del trienio</w:t>
+      </w:r>
+      <w:r>
+        <w:rPr>
+          <w:rFonts w:ascii="Garamond" w:hAnsi="Garamond"/>
+          <w:sz w:val="24"/>
+        </w:rPr>
+        <w:t xml:space="preserve"> de herramientas e instrumentos alternos que fortalezcan las actividades de monitoreo, seguimiento y evaluación del PGD.</w:t>
       </w:r>
     </w:p>
     <w:p>
       <w:pPr>
         <w:pStyle w:val="Prrafodelista"/>
-        <w:numPr>
-          <w:ilvl w:val="0"/>
-          <w:numId w:val="1"/>
-        </w:numPr>
         <w:jc w:val="both"/>
         <w:rPr>
           <w:rFonts w:ascii="Garamond" w:hAnsi="Garamond"/>
           <w:sz w:val="24"/>
         </w:rPr>
       </w:pPr>
-      <w:r>
-        <w:rPr>
-          <w:rFonts w:ascii="Garamond" w:hAnsi="Garamond"/>
-          <w:sz w:val="24"/>
-        </w:rPr>
-        <w:t>Otr</w:t>
-      </w:r>
-      <w:r>
-        <w:rPr>
-          <w:rFonts w:ascii="Garamond" w:hAnsi="Garamond"/>
-          <w:sz w:val="24"/>
-        </w:rPr>
-        <w:t>as herramientas e instrumentos:</w:t>
-      </w:r>
     </w:p>
     <w:p>
       <w:pPr>
@@ -2165,116 +3044,80 @@
           <w:sz w:val="28"/>
           <w:szCs w:val="28"/>
         </w:rPr>
-        <w:t xml:space="preserve">Estrategia de comunicación </w:t>
+        <w:lastRenderedPageBreak/>
+        <w:t xml:space="preserve">Estrategia de </w:t>
+      </w:r>
+      <w:r>
+        <w:rPr>
+          <w:rFonts w:ascii="Garamond" w:hAnsi="Garamond"/>
+          <w:b/>
+          <w:bCs/>
+          <w:sz w:val="28"/>
+          <w:szCs w:val="28"/>
+        </w:rPr>
+        <w:t xml:space="preserve">difusión y </w:t>
+      </w:r>
+      <w:r>
+        <w:rPr>
+          <w:rFonts w:ascii="Garamond" w:hAnsi="Garamond"/>
+          <w:b/>
+          <w:bCs/>
+          <w:sz w:val="28"/>
+          <w:szCs w:val="28"/>
+        </w:rPr>
+        <w:t xml:space="preserve">comunicación </w:t>
       </w:r>
     </w:p>
     <w:p>
       <w:pPr>
-        <w:ind w:left="709"/>
         <w:jc w:val="both"/>
         <w:rPr>
           <w:rFonts w:ascii="Garamond" w:hAnsi="Garamond"/>
           <w:sz w:val="24"/>
         </w:rPr>
       </w:pPr>
-    </w:p>
-    <w:p>
-      <w:pPr>
-        <w:ind w:left="709"/>
-        <w:jc w:val="both"/>
-        <w:rPr>
-          <w:rFonts w:ascii="Garamond" w:hAnsi="Garamond"/>
-          <w:sz w:val="24"/>
-        </w:rPr>
-      </w:pPr>
-      <w:r>
-        <w:rPr>
-          <w:rFonts w:ascii="Garamond" w:hAnsi="Garamond"/>
-          <w:sz w:val="24"/>
-        </w:rPr>
-        <w:t>Evaluación</w:t>
-      </w:r>
-    </w:p>
-    <w:p>
-      <w:pPr>
-        <w:ind w:left="709"/>
-        <w:jc w:val="both"/>
-        <w:rPr>
-          <w:rFonts w:ascii="Garamond" w:hAnsi="Garamond"/>
-          <w:sz w:val="24"/>
-        </w:rPr>
-      </w:pPr>
-    </w:p>
-    <w:p>
-      <w:pPr>
-        <w:ind w:left="709"/>
-        <w:jc w:val="both"/>
-        <w:rPr>
-          <w:rFonts w:ascii="Garamond" w:hAnsi="Garamond"/>
-          <w:sz w:val="24"/>
-        </w:rPr>
-      </w:pPr>
-      <w:r>
-        <w:rPr>
-          <w:rFonts w:ascii="Garamond" w:hAnsi="Garamond"/>
-          <w:sz w:val="24"/>
-        </w:rPr>
-        <w:t>Artículo 13, Acuerdo 238, Funciones del rector, literales g y h</w:t>
-      </w:r>
-    </w:p>
-    <w:p>
-      <w:pPr>
-        <w:pStyle w:val="NormalWeb"/>
-        <w:shd w:val="clear" w:color="auto" w:fill="FFFFFF"/>
-        <w:spacing w:before="0" w:beforeAutospacing="0" w:after="150" w:afterAutospacing="0"/>
-        <w:rPr>
-          <w:rFonts w:ascii="Arial" w:hAnsi="Arial" w:cs="Arial"/>
-          <w:color w:val="000000"/>
-          <w:sz w:val="25"/>
-          <w:szCs w:val="25"/>
-        </w:rPr>
-      </w:pPr>
-      <w:r>
-        <w:rPr>
-          <w:rFonts w:ascii="Arial" w:hAnsi="Arial" w:cs="Arial"/>
-          <w:color w:val="000000"/>
-          <w:sz w:val="25"/>
-          <w:szCs w:val="25"/>
-        </w:rPr>
-        <w:t>g) Presentar al Consejo Superior Universitario, al final de su periodo rectoral, un informe de evaluación de los logros del Plan Global de Desarrollo y los avances con respecto al Plan Estratégico Institucional.</w:t>
-      </w:r>
-    </w:p>
-    <w:p>
-      <w:pPr>
-        <w:pStyle w:val="NormalWeb"/>
-        <w:shd w:val="clear" w:color="auto" w:fill="FFFFFF"/>
-        <w:spacing w:before="0" w:beforeAutospacing="0" w:after="150" w:afterAutospacing="0"/>
-        <w:rPr>
-          <w:rFonts w:ascii="Arial" w:hAnsi="Arial" w:cs="Arial"/>
-          <w:color w:val="000000"/>
-          <w:sz w:val="25"/>
-          <w:szCs w:val="25"/>
-        </w:rPr>
-      </w:pPr>
-      <w:r>
-        <w:rPr>
-          <w:rFonts w:ascii="Arial" w:hAnsi="Arial" w:cs="Arial"/>
-          <w:color w:val="000000"/>
-          <w:sz w:val="25"/>
-          <w:szCs w:val="25"/>
-        </w:rPr>
-        <w:t>h) Aprobar las agendas de evaluación de los instrumentos y herramientas del sistema de planeación de la Universidad Nacional de Colombia.</w:t>
-      </w:r>
-    </w:p>
-    <w:p>
-      <w:pPr>
-        <w:ind w:left="709"/>
-        <w:jc w:val="both"/>
-        <w:rPr>
-          <w:rFonts w:ascii="Garamond" w:hAnsi="Garamond"/>
-          <w:sz w:val="24"/>
-        </w:rPr>
-      </w:pPr>
+      <w:r>
+        <w:rPr>
+          <w:rFonts w:ascii="Garamond" w:hAnsi="Garamond"/>
+          <w:sz w:val="24"/>
+        </w:rPr>
+        <w:t xml:space="preserve">Una vez aprobado el Plan Global de Desarrollo de la Universidad y los Planes de Acción Institucional, la Dirección Nacional de Planeación y Estadística, con el Apoyo de la Unidad de Medios de Comunicación – Unimedios, definirá e implementará la estrategia de difusión y comunicación </w:t>
+      </w:r>
+      <w:r>
+        <w:rPr>
+          <w:rFonts w:ascii="Garamond" w:hAnsi="Garamond"/>
+          <w:sz w:val="24"/>
+        </w:rPr>
+        <w:t xml:space="preserve">estratégica </w:t>
+      </w:r>
+      <w:r>
+        <w:rPr>
+          <w:rFonts w:ascii="Garamond" w:hAnsi="Garamond"/>
+          <w:sz w:val="24"/>
+        </w:rPr>
+        <w:t xml:space="preserve">que empleará la Universidad para fomentar el dialogo y mantener informada a la comunidad y a la sociedad sobre los avances alcanzados en el desarrollo del Plan. </w:t>
+      </w:r>
+      <w:r>
+        <w:rPr>
+          <w:rFonts w:ascii="Garamond" w:hAnsi="Garamond"/>
+          <w:sz w:val="24"/>
+        </w:rPr>
+        <w:t>En todo caso, la estrategia de difusión y comunicación hará uso, principalmente, de</w:t>
+      </w:r>
+      <w:r>
+        <w:rPr>
+          <w:rFonts w:ascii="Garamond" w:hAnsi="Garamond"/>
+          <w:sz w:val="24"/>
+        </w:rPr>
+        <w:t xml:space="preserve"> los correos institucionales,</w:t>
+      </w:r>
+      <w:r>
+        <w:rPr>
+          <w:rFonts w:ascii="Garamond" w:hAnsi="Garamond"/>
+          <w:sz w:val="24"/>
+        </w:rPr>
+        <w:t xml:space="preserve"> las redes sociales y de la capacidad radiofónica, audiovisual y de prensa instalada y disponible a nivel institucional.</w:t>
+      </w:r>
     </w:p>
     <w:sectPr>
       <w:pgSz w:w="12240" w:h="15840"/>
@@ -2287,7 +3130,7 @@
 </file>
 
 <file path=word/numbering.xml><?xml version="1.0" encoding="utf-8"?>
-<w:numbering xmlns:wpc="http://schemas.microsoft.com/office/word/2010/wordprocessingCanvas" xmlns:cx="http://schemas.microsoft.com/office/drawing/2014/chartex" xmlns:cx1="http://schemas.microsoft.com/office/drawing/2015/9/8/chartex" xmlns:cx2="http://schemas.microsoft.com/office/drawing/2015/10/21/chartex" xmlns:cx3="http://schemas.microsoft.com/office/drawing/2016/5/9/chartex" xmlns:cx4="http://schemas.microsoft.com/office/drawing/2016/5/10/chartex" xmlns:cx5="http://schemas.microsoft.com/office/drawing/2016/5/11/chartex" xmlns:cx6="http://schemas.microsoft.com/office/drawing/2016/5/12/chartex" xmlns:cx7="http://schemas.microsoft.com/office/drawing/2016/5/13/chartex" xmlns:cx8="http://schemas.microsoft.com/office/drawing/2016/5/14/chartex" xmlns:mc="http://schemas.openxmlformats.org/markup-compatibility/2006" xmlns:aink="http://schemas.microsoft.com/office/drawing/2016/ink" xmlns:am3d="http://schemas.microsoft.com/office/drawing/2017/model3d" xmlns:o="urn:schemas-microsoft-com:office:office" xmlns:r="http://schemas.openxmlformats.org/officeDocument/2006/relationships" xmlns:m="http://schemas.openxmlformats.org/officeDocument/2006/math" xmlns:v="urn:schemas-microsoft-com:vml" xmlns:wp14="http://schemas.microsoft.com/office/word/2010/wordprocessingDrawing" xmlns:wp="http://schemas.openxmlformats.org/drawingml/2006/wordprocessingDrawing" xmlns:w10="urn:schemas-microsoft-com:office:word" xmlns:w="http://schemas.openxmlformats.org/wordprocessingml/2006/main" xmlns:w14="http://schemas.microsoft.com/office/word/2010/wordml" xmlns:w15="http://schemas.microsoft.com/office/word/2012/wordml" xmlns:w16cex="http://schemas.microsoft.com/office/word/2018/wordml/cex" xmlns:w16cid="http://schemas.microsoft.com/office/word/2016/wordml/cid" xmlns:w16="http://schemas.microsoft.com/office/word/2018/wordml" xmlns:w16sdtdh="http://schemas.microsoft.com/office/word/2020/wordml/sdtdatahash" xmlns:w16se="http://schemas.microsoft.com/office/word/2015/wordml/symex" xmlns:wpg="http://schemas.microsoft.com/office/word/2010/wordprocessingGroup" xmlns:wpi="http://schemas.microsoft.com/office/word/2010/wordprocessingInk" xmlns:wne="http://schemas.microsoft.com/office/word/2006/wordml" xmlns:wps="http://schemas.microsoft.com/office/word/2010/wordprocessingShape" mc:Ignorable="w14 w15 w16se w16cid w16 w16cex w16sdtdh wp14">
+<w:numbering xmlns:wpc="http://schemas.microsoft.com/office/word/2010/wordprocessingCanvas" xmlns:cx="http://schemas.microsoft.com/office/drawing/2014/chartex" xmlns:cx1="http://schemas.microsoft.com/office/drawing/2015/9/8/chartex" xmlns:cx2="http://schemas.microsoft.com/office/drawing/2015/10/21/chartex" xmlns:cx3="http://schemas.microsoft.com/office/drawing/2016/5/9/chartex" xmlns:cx4="http://schemas.microsoft.com/office/drawing/2016/5/10/chartex" xmlns:cx5="http://schemas.microsoft.com/office/drawing/2016/5/11/chartex" xmlns:cx6="http://schemas.microsoft.com/office/drawing/2016/5/12/chartex" xmlns:cx7="http://schemas.microsoft.com/office/drawing/2016/5/13/chartex" xmlns:cx8="http://schemas.microsoft.com/office/drawing/2016/5/14/chartex" xmlns:mc="http://schemas.openxmlformats.org/markup-compatibility/2006" xmlns:aink="http://schemas.microsoft.com/office/drawing/2016/ink" xmlns:am3d="http://schemas.microsoft.com/office/drawing/2017/model3d" xmlns:o="urn:schemas-microsoft-com:office:office" xmlns:oel="http://schemas.microsoft.com/office/2019/extlst" xmlns:r="http://schemas.openxmlformats.org/officeDocument/2006/relationships" xmlns:m="http://schemas.openxmlformats.org/officeDocument/2006/math" xmlns:v="urn:schemas-microsoft-com:vml" xmlns:wp14="http://schemas.microsoft.com/office/word/2010/wordprocessingDrawing" xmlns:wp="http://schemas.openxmlformats.org/drawingml/2006/wordprocessingDrawing" xmlns:w10="urn:schemas-microsoft-com:office:word" xmlns:w="http://schemas.openxmlformats.org/wordprocessingml/2006/main" xmlns:w14="http://schemas.microsoft.com/office/word/2010/wordml" xmlns:w15="http://schemas.microsoft.com/office/word/2012/wordml" xmlns:w16cex="http://schemas.microsoft.com/office/word/2018/wordml/cex" xmlns:w16cid="http://schemas.microsoft.com/office/word/2016/wordml/cid" xmlns:w16="http://schemas.microsoft.com/office/word/2018/wordml" xmlns:w16du="http://schemas.microsoft.com/office/word/2023/wordml/word16du" xmlns:w16sdtdh="http://schemas.microsoft.com/office/word/2020/wordml/sdtdatahash" xmlns:w16sdtfl="http://schemas.microsoft.com/office/word/2024/wordml/sdtformatlock" xmlns:w16se="http://schemas.microsoft.com/office/word/2015/wordml/symex" xmlns:wpg="http://schemas.microsoft.com/office/word/2010/wordprocessingGroup" xmlns:wpi="http://schemas.microsoft.com/office/word/2010/wordprocessingInk" xmlns:wne="http://schemas.microsoft.com/office/word/2006/wordml" xmlns:wps="http://schemas.microsoft.com/office/word/2010/wordprocessingShape" mc:Ignorable="w14 w15 w16se w16cid w16 w16cex w16sdtdh w16sdtfl w16du wp14">
   <w:abstractNum w:abstractNumId="0" w15:restartNumberingAfterBreak="0">
     <w:nsid w:val="05C92C6F"/>
     <w:multiLevelType w:val="hybridMultilevel"/>
@@ -2378,6 +3221,155 @@
     </w:lvl>
   </w:abstractNum>
   <w:abstractNum w:abstractNumId="1" w15:restartNumberingAfterBreak="0">
+    <w:nsid w:val="1984114D"/>
+    <w:multiLevelType w:val="multilevel"/>
+    <w:tmpl w:val="CB4480B4"/>
+    <w:lvl w:ilvl="0">
+      <w:start w:val="1"/>
+      <w:numFmt w:val="bullet"/>
+      <w:lvlText w:val=""/>
+      <w:lvlJc w:val="left"/>
+      <w:pPr>
+        <w:tabs>
+          <w:tab w:val="num" w:pos="720"/>
+        </w:tabs>
+        <w:ind w:left="720" w:hanging="360"/>
+      </w:pPr>
+      <w:rPr>
+        <w:rFonts w:ascii="Symbol" w:hAnsi="Symbol" w:hint="default"/>
+        <w:sz w:val="20"/>
+      </w:rPr>
+    </w:lvl>
+    <w:lvl w:ilvl="1" w:tentative="1">
+      <w:start w:val="1"/>
+      <w:numFmt w:val="bullet"/>
+      <w:lvlText w:val="o"/>
+      <w:lvlJc w:val="left"/>
+      <w:pPr>
+        <w:tabs>
+          <w:tab w:val="num" w:pos="1440"/>
+        </w:tabs>
+        <w:ind w:left="1440" w:hanging="360"/>
+      </w:pPr>
+      <w:rPr>
+        <w:rFonts w:ascii="Courier New" w:hAnsi="Courier New" w:hint="default"/>
+        <w:sz w:val="20"/>
+      </w:rPr>
+    </w:lvl>
+    <w:lvl w:ilvl="2" w:tentative="1">
+      <w:start w:val="1"/>
+      <w:numFmt w:val="bullet"/>
+      <w:lvlText w:val=""/>
+      <w:lvlJc w:val="left"/>
+      <w:pPr>
+        <w:tabs>
+          <w:tab w:val="num" w:pos="2160"/>
+        </w:tabs>
+        <w:ind w:left="2160" w:hanging="360"/>
+      </w:pPr>
+      <w:rPr>
+        <w:rFonts w:ascii="Wingdings" w:hAnsi="Wingdings" w:hint="default"/>
+        <w:sz w:val="20"/>
+      </w:rPr>
+    </w:lvl>
+    <w:lvl w:ilvl="3" w:tentative="1">
+      <w:start w:val="1"/>
+      <w:numFmt w:val="bullet"/>
+      <w:lvlText w:val=""/>
+      <w:lvlJc w:val="left"/>
+      <w:pPr>
+        <w:tabs>
+          <w:tab w:val="num" w:pos="2880"/>
+        </w:tabs>
+        <w:ind w:left="2880" w:hanging="360"/>
+      </w:pPr>
+      <w:rPr>
+        <w:rFonts w:ascii="Wingdings" w:hAnsi="Wingdings" w:hint="default"/>
+        <w:sz w:val="20"/>
+      </w:rPr>
+    </w:lvl>
+    <w:lvl w:ilvl="4" w:tentative="1">
+      <w:start w:val="1"/>
+      <w:numFmt w:val="bullet"/>
+      <w:lvlText w:val=""/>
+      <w:lvlJc w:val="left"/>
+      <w:pPr>
+        <w:tabs>
+          <w:tab w:val="num" w:pos="3600"/>
+        </w:tabs>
+        <w:ind w:left="3600" w:hanging="360"/>
+      </w:pPr>
+      <w:rPr>
+        <w:rFonts w:ascii="Wingdings" w:hAnsi="Wingdings" w:hint="default"/>
+        <w:sz w:val="20"/>
+      </w:rPr>
+    </w:lvl>
+    <w:lvl w:ilvl="5" w:tentative="1">
+      <w:start w:val="1"/>
+      <w:numFmt w:val="bullet"/>
+      <w:lvlText w:val=""/>
+      <w:lvlJc w:val="left"/>
+      <w:pPr>
+        <w:tabs>
+          <w:tab w:val="num" w:pos="4320"/>
+        </w:tabs>
+        <w:ind w:left="4320" w:hanging="360"/>
+      </w:pPr>
+      <w:rPr>
+        <w:rFonts w:ascii="Wingdings" w:hAnsi="Wingdings" w:hint="default"/>
+        <w:sz w:val="20"/>
+      </w:rPr>
+    </w:lvl>
+    <w:lvl w:ilvl="6" w:tentative="1">
+      <w:start w:val="1"/>
+      <w:numFmt w:val="bullet"/>
+      <w:lvlText w:val=""/>
+      <w:lvlJc w:val="left"/>
+      <w:pPr>
+        <w:tabs>
+          <w:tab w:val="num" w:pos="5040"/>
+        </w:tabs>
+        <w:ind w:left="5040" w:hanging="360"/>
+      </w:pPr>
+      <w:rPr>
+        <w:rFonts w:ascii="Wingdings" w:hAnsi="Wingdings" w:hint="default"/>
+        <w:sz w:val="20"/>
+      </w:rPr>
+    </w:lvl>
+    <w:lvl w:ilvl="7" w:tentative="1">
+      <w:start w:val="1"/>
+      <w:numFmt w:val="bullet"/>
+      <w:lvlText w:val=""/>
+      <w:lvlJc w:val="left"/>
+      <w:pPr>
+        <w:tabs>
+          <w:tab w:val="num" w:pos="5760"/>
+        </w:tabs>
+        <w:ind w:left="5760" w:hanging="360"/>
+      </w:pPr>
+      <w:rPr>
+        <w:rFonts w:ascii="Wingdings" w:hAnsi="Wingdings" w:hint="default"/>
+        <w:sz w:val="20"/>
+      </w:rPr>
+    </w:lvl>
+    <w:lvl w:ilvl="8" w:tentative="1">
+      <w:start w:val="1"/>
+      <w:numFmt w:val="bullet"/>
+      <w:lvlText w:val=""/>
+      <w:lvlJc w:val="left"/>
+      <w:pPr>
+        <w:tabs>
+          <w:tab w:val="num" w:pos="6480"/>
+        </w:tabs>
+        <w:ind w:left="6480" w:hanging="360"/>
+      </w:pPr>
+      <w:rPr>
+        <w:rFonts w:ascii="Wingdings" w:hAnsi="Wingdings" w:hint="default"/>
+        <w:sz w:val="20"/>
+      </w:rPr>
+    </w:lvl>
+  </w:abstractNum>
+  <w:abstractNum w:abstractNumId="2" w15:restartNumberingAfterBreak="0">
     <w:nsid w:val="19DF4708"/>
     <w:multiLevelType w:val="hybridMultilevel"/>
     <w:tmpl w:val="B1F470BA"/>
@@ -2489,7 +3481,7 @@
       </w:rPr>
     </w:lvl>
   </w:abstractNum>
-  <w:abstractNum w:abstractNumId="2" w15:restartNumberingAfterBreak="0">
+  <w:abstractNum w:abstractNumId="3" w15:restartNumberingAfterBreak="0">
     <w:nsid w:val="2A5E1624"/>
     <w:multiLevelType w:val="hybridMultilevel"/>
     <w:tmpl w:val="F6721F58"/>
@@ -2602,7 +3594,7 @@
       </w:rPr>
     </w:lvl>
   </w:abstractNum>
-  <w:abstractNum w:abstractNumId="3" w15:restartNumberingAfterBreak="0">
+  <w:abstractNum w:abstractNumId="4" w15:restartNumberingAfterBreak="0">
     <w:nsid w:val="48773007"/>
     <w:multiLevelType w:val="hybridMultilevel"/>
     <w:tmpl w:val="609217DA"/>
@@ -2715,7 +3707,7 @@
       </w:rPr>
     </w:lvl>
   </w:abstractNum>
-  <w:abstractNum w:abstractNumId="4" w15:restartNumberingAfterBreak="0">
+  <w:abstractNum w:abstractNumId="5" w15:restartNumberingAfterBreak="0">
     <w:nsid w:val="4DF87B66"/>
     <w:multiLevelType w:val="hybridMultilevel"/>
     <w:tmpl w:val="821622C6"/>
@@ -2828,7 +3820,7 @@
       </w:rPr>
     </w:lvl>
   </w:abstractNum>
-  <w:abstractNum w:abstractNumId="5" w15:restartNumberingAfterBreak="0">
+  <w:abstractNum w:abstractNumId="6" w15:restartNumberingAfterBreak="0">
     <w:nsid w:val="73D62902"/>
     <w:multiLevelType w:val="hybridMultilevel"/>
     <w:tmpl w:val="F59E6F30"/>
@@ -2941,7 +3933,7 @@
       </w:rPr>
     </w:lvl>
   </w:abstractNum>
-  <w:abstractNum w:abstractNumId="6" w15:restartNumberingAfterBreak="0">
+  <w:abstractNum w:abstractNumId="7" w15:restartNumberingAfterBreak="0">
     <w:nsid w:val="7DA444DD"/>
     <w:multiLevelType w:val="hybridMultilevel"/>
     <w:tmpl w:val="19A09576"/>
@@ -3054,32 +4046,35 @@
       </w:rPr>
     </w:lvl>
   </w:abstractNum>
-  <w:num w:numId="1">
+  <w:num w:numId="1" w16cid:durableId="1211842198">
+    <w:abstractNumId w:val="3"/>
+  </w:num>
+  <w:num w:numId="2" w16cid:durableId="748770578">
+    <w:abstractNumId w:val="7"/>
+  </w:num>
+  <w:num w:numId="3" w16cid:durableId="470176108">
+    <w:abstractNumId w:val="5"/>
+  </w:num>
+  <w:num w:numId="4" w16cid:durableId="1362783944">
+    <w:abstractNumId w:val="4"/>
+  </w:num>
+  <w:num w:numId="5" w16cid:durableId="1371808317">
+    <w:abstractNumId w:val="6"/>
+  </w:num>
+  <w:num w:numId="6" w16cid:durableId="502400477">
     <w:abstractNumId w:val="2"/>
   </w:num>
-  <w:num w:numId="2">
-    <w:abstractNumId w:val="6"/>
+  <w:num w:numId="7" w16cid:durableId="620303883">
+    <w:abstractNumId w:val="0"/>
   </w:num>
-  <w:num w:numId="3">
-    <w:abstractNumId w:val="4"/>
-  </w:num>
-  <w:num w:numId="4">
-    <w:abstractNumId w:val="3"/>
-  </w:num>
-  <w:num w:numId="5">
-    <w:abstractNumId w:val="5"/>
-  </w:num>
-  <w:num w:numId="6">
+  <w:num w:numId="8" w16cid:durableId="1920360999">
     <w:abstractNumId w:val="1"/>
-  </w:num>
-  <w:num w:numId="7">
-    <w:abstractNumId w:val="0"/>
   </w:num>
 </w:numbering>
 </file>
 
 <file path=word/styles.xml><?xml version="1.0" encoding="utf-8"?>
-<w:styles xmlns:mc="http://schemas.openxmlformats.org/markup-compatibility/2006" xmlns:r="http://schemas.openxmlformats.org/officeDocument/2006/relationships" xmlns:w="http://schemas.openxmlformats.org/wordprocessingml/2006/main" xmlns:w14="http://schemas.microsoft.com/office/word/2010/wordml" xmlns:w15="http://schemas.microsoft.com/office/word/2012/wordml" xmlns:w16cex="http://schemas.microsoft.com/office/word/2018/wordml/cex" xmlns:w16cid="http://schemas.microsoft.com/office/word/2016/wordml/cid" xmlns:w16="http://schemas.microsoft.com/office/word/2018/wordml" xmlns:w16sdtdh="http://schemas.microsoft.com/office/word/2020/wordml/sdtdatahash" xmlns:w16se="http://schemas.microsoft.com/office/word/2015/wordml/symex" mc:Ignorable="w14 w15 w16se w16cid w16 w16cex w16sdtdh">
+<w:styles xmlns:mc="http://schemas.openxmlformats.org/markup-compatibility/2006" xmlns:r="http://schemas.openxmlformats.org/officeDocument/2006/relationships" xmlns:w="http://schemas.openxmlformats.org/wordprocessingml/2006/main" xmlns:w14="http://schemas.microsoft.com/office/word/2010/wordml" xmlns:w15="http://schemas.microsoft.com/office/word/2012/wordml" xmlns:w16cex="http://schemas.microsoft.com/office/word/2018/wordml/cex" xmlns:w16cid="http://schemas.microsoft.com/office/word/2016/wordml/cid" xmlns:w16="http://schemas.microsoft.com/office/word/2018/wordml" xmlns:w16du="http://schemas.microsoft.com/office/word/2023/wordml/word16du" xmlns:w16sdtdh="http://schemas.microsoft.com/office/word/2020/wordml/sdtdatahash" xmlns:w16sdtfl="http://schemas.microsoft.com/office/word/2024/wordml/sdtformatlock" xmlns:w16se="http://schemas.microsoft.com/office/word/2015/wordml/symex" mc:Ignorable="w14 w15 w16se w16cid w16 w16cex w16sdtdh w16sdtfl w16du">
   <w:docDefaults>
     <w:rPrDefault>
       <w:rPr>
@@ -3480,7 +4475,6 @@
   <w:style w:type="character" w:default="1" w:styleId="Fuentedeprrafopredeter">
     <w:name w:val="Default Paragraph Font"/>
     <w:uiPriority w:val="1"/>
-    <w:semiHidden/>
     <w:unhideWhenUsed/>
   </w:style>
   <w:style w:type="table" w:default="1" w:styleId="Tablanormal">

</xml_diff>

<commit_message>
carga version final 1 cap 8
</commit_message>
<xml_diff>
--- a/Documentos/Capítulo 8 Seguimiento al PGD.docx
+++ b/Documentos/Capítulo 8 Seguimiento al PGD.docx
@@ -67,7 +67,7 @@
           <w:sz w:val="28"/>
           <w:szCs w:val="28"/>
         </w:rPr>
-        <w:t xml:space="preserve">Difusión y </w:t>
+        <w:t xml:space="preserve">Comunicación </w:t>
       </w:r>
       <w:r>
         <w:rPr>
@@ -78,7 +78,7 @@
           <w:sz w:val="28"/>
           <w:szCs w:val="28"/>
         </w:rPr>
-        <w:t xml:space="preserve">Comunicación </w:t>
+        <w:t>del Plan Global de Desarrollo</w:t>
       </w:r>
       <w:r>
         <w:rPr>
@@ -89,18 +89,462 @@
           <w:sz w:val="28"/>
           <w:szCs w:val="28"/>
         </w:rPr>
-        <w:t>del Plan Global de Desarrollo</w:t>
-      </w:r>
-      <w:r>
-        <w:rPr>
-          <w:rFonts w:ascii="Garamond" w:hAnsi="Garamond"/>
-          <w:b/>
-          <w:bCs/>
-          <w:color w:val="F4A61E"/>
+        <w:t>.</w:t>
+      </w:r>
+    </w:p>
+    <w:p>
+      <w:pPr>
+        <w:jc w:val="both"/>
+        <w:rPr>
+          <w:rFonts w:ascii="Garamond" w:hAnsi="Garamond"/>
+          <w:sz w:val="24"/>
+        </w:rPr>
+      </w:pPr>
+      <w:r>
+        <w:rPr>
+          <w:rFonts w:ascii="Garamond" w:hAnsi="Garamond"/>
+          <w:sz w:val="24"/>
+        </w:rPr>
+        <w:t>La ejecución del Plan Global de Desarrollo</w:t>
+      </w:r>
+      <w:r>
+        <w:rPr>
+          <w:rFonts w:ascii="Garamond" w:hAnsi="Garamond"/>
+          <w:sz w:val="24"/>
+        </w:rPr>
+        <w:t xml:space="preserve"> – PGD </w:t>
+      </w:r>
+      <w:r>
+        <w:rPr>
+          <w:rFonts w:ascii="Garamond" w:hAnsi="Garamond"/>
+          <w:sz w:val="24"/>
+        </w:rPr>
+        <w:t>2025-2027</w:t>
+      </w:r>
+      <w:r>
+        <w:rPr>
+          <w:rFonts w:ascii="Garamond" w:hAnsi="Garamond"/>
+          <w:sz w:val="24"/>
+        </w:rPr>
+        <w:t xml:space="preserve">, tomando como base lo definido en el Capítulo VI del </w:t>
+      </w:r>
+      <w:r>
+        <w:rPr>
+          <w:rFonts w:ascii="Garamond" w:hAnsi="Garamond"/>
+          <w:sz w:val="24"/>
+        </w:rPr>
+        <w:t>Régimen de Planeación y de Evaluación Permanente de Resultados</w:t>
+      </w:r>
+      <w:r>
+        <w:rPr>
+          <w:rFonts w:ascii="Garamond" w:hAnsi="Garamond"/>
+          <w:sz w:val="24"/>
+        </w:rPr>
+        <w:t xml:space="preserve"> (Acuerdo 238 de 2017 del CSU), </w:t>
+      </w:r>
+      <w:r>
+        <w:rPr>
+          <w:rFonts w:ascii="Garamond" w:hAnsi="Garamond"/>
+          <w:sz w:val="24"/>
+        </w:rPr>
+        <w:t>dispone</w:t>
+      </w:r>
+      <w:r>
+        <w:rPr>
+          <w:rFonts w:ascii="Garamond" w:hAnsi="Garamond"/>
+          <w:sz w:val="24"/>
+        </w:rPr>
+        <w:t xml:space="preserve"> de un conjunto de acciones orientadas al monitoreo, el seguimiento y la evaluación de los resultados obtenidos, así como</w:t>
+      </w:r>
+      <w:r>
+        <w:rPr>
+          <w:rFonts w:ascii="Garamond" w:hAnsi="Garamond"/>
+          <w:sz w:val="24"/>
+        </w:rPr>
+        <w:t xml:space="preserve"> una estrategia de comunicación</w:t>
+      </w:r>
+      <w:r>
+        <w:rPr>
+          <w:rFonts w:ascii="Garamond" w:hAnsi="Garamond"/>
+          <w:sz w:val="24"/>
+        </w:rPr>
+        <w:t xml:space="preserve"> y difusión</w:t>
+      </w:r>
+      <w:r>
+        <w:rPr>
+          <w:rFonts w:ascii="Garamond" w:hAnsi="Garamond"/>
+          <w:sz w:val="24"/>
+        </w:rPr>
+        <w:t xml:space="preserve"> </w:t>
+      </w:r>
+      <w:r>
+        <w:rPr>
+          <w:rFonts w:ascii="Garamond" w:hAnsi="Garamond"/>
+          <w:sz w:val="24"/>
+        </w:rPr>
+        <w:t xml:space="preserve">abierta y transparente </w:t>
+      </w:r>
+      <w:r>
+        <w:rPr>
+          <w:rFonts w:ascii="Garamond" w:hAnsi="Garamond"/>
+          <w:sz w:val="24"/>
+        </w:rPr>
+        <w:t>con los miembros e integrantes de la sociedad sobre los avances y logros alcanzados en el trienio.</w:t>
+      </w:r>
+      <w:r>
+        <w:rPr>
+          <w:rFonts w:ascii="Garamond" w:hAnsi="Garamond"/>
+          <w:sz w:val="24"/>
+        </w:rPr>
+        <w:t xml:space="preserve"> </w:t>
+      </w:r>
+    </w:p>
+    <w:p>
+      <w:pPr>
+        <w:jc w:val="both"/>
+        <w:rPr>
+          <w:rFonts w:ascii="Garamond" w:hAnsi="Garamond"/>
+          <w:sz w:val="24"/>
+        </w:rPr>
+      </w:pPr>
+      <w:r>
+        <w:rPr>
+          <w:rFonts w:ascii="Garamond" w:hAnsi="Garamond"/>
+          <w:sz w:val="24"/>
+        </w:rPr>
+        <w:t xml:space="preserve">Según el Artículo 34 del Acuerdo 238, </w:t>
+      </w:r>
+      <w:r>
+        <w:rPr>
+          <w:rFonts w:ascii="Garamond" w:hAnsi="Garamond"/>
+          <w:sz w:val="24"/>
+        </w:rPr>
+        <w:t xml:space="preserve">el monitoreo se entiende </w:t>
+      </w:r>
+      <w:r>
+        <w:rPr>
+          <w:rFonts w:ascii="Garamond" w:hAnsi="Garamond"/>
+          <w:sz w:val="24"/>
+        </w:rPr>
+        <w:t xml:space="preserve">como “… </w:t>
+      </w:r>
+      <w:r>
+        <w:rPr>
+          <w:rFonts w:ascii="Garamond" w:hAnsi="Garamond"/>
+          <w:sz w:val="24"/>
+        </w:rPr>
+        <w:t>la acción de control o supervisión de las actividades, que permite describir y calificar el cumplimiento de los proyectos de inversión de gestión y soporte institucional</w:t>
+      </w:r>
+      <w:r>
+        <w:rPr>
+          <w:rFonts w:ascii="Garamond" w:hAnsi="Garamond"/>
+          <w:sz w:val="24"/>
+        </w:rPr>
+        <w:t>”; el seguimiento, como “</w:t>
+      </w:r>
+      <w:r>
+        <w:rPr>
+          <w:rFonts w:ascii="Garamond" w:hAnsi="Garamond"/>
+          <w:sz w:val="24"/>
+        </w:rPr>
+        <w:t xml:space="preserve">… </w:t>
+      </w:r>
+      <w:r>
+        <w:rPr>
+          <w:rFonts w:ascii="Garamond" w:hAnsi="Garamond"/>
+          <w:sz w:val="24"/>
+        </w:rPr>
+        <w:t>el conjunto de acciones permanentes que permiten medir los avances frente a las metas propuestas en el sentido de eficacia y eficiencia, que aporta elementos para las acciones correctivas y establece la responsabilidad entre los ejecutores y sus resultados</w:t>
+      </w:r>
+      <w:r>
+        <w:rPr>
+          <w:rFonts w:ascii="Garamond" w:hAnsi="Garamond"/>
+          <w:sz w:val="24"/>
+        </w:rPr>
+        <w:t>” y</w:t>
+      </w:r>
+      <w:r>
+        <w:rPr>
+          <w:rFonts w:ascii="Garamond" w:hAnsi="Garamond"/>
+          <w:sz w:val="24"/>
+        </w:rPr>
+        <w:t xml:space="preserve">; finalmente, la evaluación se entiende como “… </w:t>
+      </w:r>
+      <w:r>
+        <w:rPr>
+          <w:rFonts w:ascii="Garamond" w:hAnsi="Garamond"/>
+          <w:sz w:val="24"/>
+        </w:rPr>
+        <w:t>un proceso puntual de valoración exhaustivo de aproximación a la causalidad entre una intervención de la Universidad a través de una política, plan, programa o proyecto en curso o concluido y sus efectos (positivos, negativos, esperados o no) para determinar su relevancia, efectividad, impacto y sostenibilidad institucional</w:t>
+      </w:r>
+      <w:r>
+        <w:rPr>
+          <w:rFonts w:ascii="Garamond" w:hAnsi="Garamond"/>
+          <w:sz w:val="24"/>
+        </w:rPr>
+        <w:t>.”</w:t>
+      </w:r>
+      <w:r>
+        <w:rPr>
+          <w:rFonts w:ascii="Garamond" w:hAnsi="Garamond"/>
+          <w:sz w:val="24"/>
+        </w:rPr>
+        <w:t xml:space="preserve"> </w:t>
+      </w:r>
+    </w:p>
+    <w:p>
+      <w:pPr>
+        <w:jc w:val="both"/>
+        <w:rPr>
+          <w:rFonts w:ascii="Garamond" w:hAnsi="Garamond"/>
+          <w:sz w:val="24"/>
+        </w:rPr>
+      </w:pPr>
+      <w:r>
+        <w:rPr>
+          <w:rFonts w:ascii="Garamond" w:hAnsi="Garamond"/>
+          <w:sz w:val="24"/>
+        </w:rPr>
+        <w:t xml:space="preserve">La estrategia de seguimiento al </w:t>
+      </w:r>
+      <w:r>
+        <w:rPr>
+          <w:rFonts w:ascii="Garamond" w:hAnsi="Garamond"/>
+          <w:sz w:val="24"/>
+        </w:rPr>
+        <w:t>Plan Global de Desarrollo</w:t>
+      </w:r>
+      <w:r>
+        <w:rPr>
+          <w:rFonts w:ascii="Garamond" w:hAnsi="Garamond"/>
+          <w:sz w:val="24"/>
+        </w:rPr>
+        <w:t xml:space="preserve"> </w:t>
+      </w:r>
+      <w:r>
+        <w:rPr>
+          <w:rFonts w:ascii="Garamond" w:hAnsi="Garamond"/>
+          <w:sz w:val="24"/>
+        </w:rPr>
+        <w:t xml:space="preserve">2025-2027 </w:t>
+      </w:r>
+      <w:r>
+        <w:rPr>
+          <w:rFonts w:ascii="Garamond" w:hAnsi="Garamond"/>
+          <w:sz w:val="24"/>
+        </w:rPr>
+        <w:t>está compuesta por principios, actores</w:t>
+      </w:r>
+      <w:r>
+        <w:rPr>
+          <w:rFonts w:ascii="Garamond" w:hAnsi="Garamond"/>
+          <w:sz w:val="24"/>
+        </w:rPr>
+        <w:t xml:space="preserve">, </w:t>
+      </w:r>
+      <w:r>
+        <w:rPr>
+          <w:rFonts w:ascii="Garamond" w:hAnsi="Garamond"/>
+          <w:sz w:val="24"/>
+        </w:rPr>
+        <w:t xml:space="preserve">momentos, </w:t>
+      </w:r>
+      <w:r>
+        <w:rPr>
+          <w:rFonts w:ascii="Garamond" w:hAnsi="Garamond"/>
+          <w:sz w:val="24"/>
+        </w:rPr>
+        <w:t>herramientas e instrumentos</w:t>
+      </w:r>
+      <w:r>
+        <w:rPr>
+          <w:rFonts w:ascii="Garamond" w:hAnsi="Garamond"/>
+          <w:sz w:val="24"/>
+        </w:rPr>
+        <w:t xml:space="preserve"> y actividades de</w:t>
+      </w:r>
+      <w:r>
+        <w:rPr>
+          <w:rFonts w:ascii="Garamond" w:hAnsi="Garamond"/>
+          <w:sz w:val="24"/>
+        </w:rPr>
+        <w:t xml:space="preserve"> difusión y</w:t>
+      </w:r>
+      <w:r>
+        <w:rPr>
+          <w:rFonts w:ascii="Garamond" w:hAnsi="Garamond"/>
+          <w:sz w:val="24"/>
+        </w:rPr>
+        <w:t xml:space="preserve"> comunicación</w:t>
+      </w:r>
+      <w:r>
+        <w:rPr>
+          <w:rFonts w:ascii="Garamond" w:hAnsi="Garamond"/>
+          <w:sz w:val="24"/>
+        </w:rPr>
+        <w:t>.</w:t>
+      </w:r>
+      <w:r>
+        <w:rPr>
+          <w:rFonts w:ascii="Garamond" w:hAnsi="Garamond"/>
+          <w:sz w:val="24"/>
+        </w:rPr>
+        <w:t xml:space="preserve"> Los principios son pautas y convicciones generales que guían la estrategia de seguimiento; los actores, </w:t>
+      </w:r>
+      <w:r>
+        <w:rPr>
+          <w:rFonts w:ascii="Garamond" w:hAnsi="Garamond"/>
+          <w:sz w:val="24"/>
+        </w:rPr>
+        <w:t xml:space="preserve">congregan a </w:t>
+      </w:r>
+      <w:r>
+        <w:rPr>
+          <w:rFonts w:ascii="Garamond" w:hAnsi="Garamond"/>
+          <w:sz w:val="24"/>
+        </w:rPr>
+        <w:t>colectivos</w:t>
+      </w:r>
+      <w:r>
+        <w:rPr>
+          <w:rFonts w:ascii="Garamond" w:hAnsi="Garamond"/>
+          <w:sz w:val="24"/>
+        </w:rPr>
+        <w:t xml:space="preserve"> responsables, partícipes e interesad</w:t>
+      </w:r>
+      <w:r>
+        <w:rPr>
+          <w:rFonts w:ascii="Garamond" w:hAnsi="Garamond"/>
+          <w:sz w:val="24"/>
+        </w:rPr>
+        <w:t>o</w:t>
+      </w:r>
+      <w:r>
+        <w:rPr>
+          <w:rFonts w:ascii="Garamond" w:hAnsi="Garamond"/>
+          <w:sz w:val="24"/>
+        </w:rPr>
+        <w:t>s en el desarrollo del Plan</w:t>
+      </w:r>
+      <w:r>
+        <w:rPr>
+          <w:rFonts w:ascii="Garamond" w:hAnsi="Garamond"/>
+          <w:sz w:val="24"/>
+        </w:rPr>
+        <w:t>;</w:t>
+      </w:r>
+      <w:r>
+        <w:rPr>
+          <w:rFonts w:ascii="Garamond" w:hAnsi="Garamond"/>
+          <w:sz w:val="24"/>
+        </w:rPr>
+        <w:t xml:space="preserve"> </w:t>
+      </w:r>
+      <w:r>
+        <w:rPr>
+          <w:rFonts w:ascii="Garamond" w:hAnsi="Garamond"/>
+          <w:sz w:val="24"/>
+        </w:rPr>
+        <w:t xml:space="preserve">los momentos, asociados al tiempo, versan sobre los hitos temporales en los que se estructura el seguimiento; </w:t>
+      </w:r>
+      <w:r>
+        <w:rPr>
+          <w:rFonts w:ascii="Garamond" w:hAnsi="Garamond"/>
+          <w:sz w:val="24"/>
+        </w:rPr>
+        <w:t>las herramientas e instrumentos, de naturaleza técnica, metodológica y conceptual</w:t>
+      </w:r>
+      <w:r>
+        <w:rPr>
+          <w:rFonts w:ascii="Garamond" w:hAnsi="Garamond"/>
+          <w:sz w:val="24"/>
+        </w:rPr>
+        <w:t xml:space="preserve">, </w:t>
+      </w:r>
+      <w:r>
+        <w:rPr>
+          <w:rFonts w:ascii="Garamond" w:hAnsi="Garamond"/>
+          <w:sz w:val="24"/>
+        </w:rPr>
+        <w:t>apoyan en “tiempo real”</w:t>
+      </w:r>
+      <w:r>
+        <w:rPr>
+          <w:rFonts w:ascii="Garamond" w:hAnsi="Garamond"/>
+          <w:sz w:val="24"/>
+        </w:rPr>
+        <w:t xml:space="preserve"> </w:t>
+      </w:r>
+      <w:r>
+        <w:rPr>
+          <w:rFonts w:ascii="Garamond" w:hAnsi="Garamond"/>
+          <w:sz w:val="24"/>
+        </w:rPr>
+        <w:t xml:space="preserve">los ejercicios de monitoreo, seguimiento y evaluación </w:t>
+      </w:r>
+      <w:r>
+        <w:rPr>
+          <w:rFonts w:ascii="Garamond" w:hAnsi="Garamond"/>
+          <w:sz w:val="24"/>
+        </w:rPr>
+        <w:t xml:space="preserve">y, la acción de </w:t>
+      </w:r>
+      <w:r>
+        <w:rPr>
+          <w:rFonts w:ascii="Garamond" w:hAnsi="Garamond"/>
+          <w:sz w:val="24"/>
+        </w:rPr>
+        <w:t xml:space="preserve">difusión y </w:t>
+      </w:r>
+      <w:r>
+        <w:rPr>
+          <w:rFonts w:ascii="Garamond" w:hAnsi="Garamond"/>
+          <w:sz w:val="24"/>
+        </w:rPr>
+        <w:t xml:space="preserve">comunicación, es el mecanismo a través del cual se mantiene informada </w:t>
+      </w:r>
+      <w:r>
+        <w:rPr>
+          <w:rFonts w:ascii="Garamond" w:hAnsi="Garamond"/>
+          <w:sz w:val="24"/>
+        </w:rPr>
+        <w:t>y se dialoga con</w:t>
+      </w:r>
+      <w:r>
+        <w:rPr>
+          <w:rFonts w:ascii="Garamond" w:hAnsi="Garamond"/>
+          <w:sz w:val="24"/>
+        </w:rPr>
+        <w:t xml:space="preserve"> la comunidad universitaria y la sociedad sobre los avances y logros obtenidos</w:t>
+      </w:r>
+      <w:r>
+        <w:rPr>
+          <w:rFonts w:ascii="Garamond" w:hAnsi="Garamond"/>
+          <w:sz w:val="24"/>
+        </w:rPr>
+        <w:t xml:space="preserve"> a lo largo del tiempo. A continuación, se describen de manera general los diferentes aspectos que hacen parte de la estrategia de seguimiento asociada al presente Plan.</w:t>
+      </w:r>
+    </w:p>
+    <w:p>
+      <w:pPr>
+        <w:jc w:val="both"/>
+        <w:rPr>
+          <w:rFonts w:ascii="Garamond" w:hAnsi="Garamond"/>
+          <w:b/>
+          <w:bCs/>
           <w:sz w:val="28"/>
           <w:szCs w:val="28"/>
         </w:rPr>
-        <w:t>.</w:t>
+      </w:pPr>
+      <w:r>
+        <w:rPr>
+          <w:rFonts w:ascii="Garamond" w:hAnsi="Garamond"/>
+          <w:b/>
+          <w:bCs/>
+          <w:sz w:val="28"/>
+          <w:szCs w:val="28"/>
+        </w:rPr>
+        <w:t>Principios</w:t>
       </w:r>
     </w:p>
     <w:p>
@@ -116,410 +560,7 @@
           <w:rFonts w:ascii="Garamond" w:hAnsi="Garamond"/>
           <w:sz w:val="24"/>
         </w:rPr>
-        <w:t>La ejecución del Plan Global de Desarrollo</w:t>
-      </w:r>
-      <w:r>
-        <w:rPr>
-          <w:rFonts w:ascii="Garamond" w:hAnsi="Garamond"/>
-          <w:sz w:val="24"/>
-        </w:rPr>
-        <w:t xml:space="preserve"> – PGD </w:t>
-      </w:r>
-      <w:r>
-        <w:rPr>
-          <w:rFonts w:ascii="Garamond" w:hAnsi="Garamond"/>
-          <w:sz w:val="24"/>
-        </w:rPr>
-        <w:t>2025-2027</w:t>
-      </w:r>
-      <w:r>
-        <w:rPr>
-          <w:rFonts w:ascii="Garamond" w:hAnsi="Garamond"/>
-          <w:sz w:val="24"/>
-        </w:rPr>
-        <w:t xml:space="preserve">, tomando como base lo definido en el Capítulo VI del </w:t>
-      </w:r>
-      <w:r>
-        <w:rPr>
-          <w:rFonts w:ascii="Garamond" w:hAnsi="Garamond"/>
-          <w:sz w:val="24"/>
-        </w:rPr>
-        <w:t>Régimen de Planeación y de Evaluación Permanente de Resultados</w:t>
-      </w:r>
-      <w:r>
-        <w:rPr>
-          <w:rFonts w:ascii="Garamond" w:hAnsi="Garamond"/>
-          <w:sz w:val="24"/>
-        </w:rPr>
-        <w:t xml:space="preserve"> (Acuerdo 238 de 2017 del CSU), </w:t>
-      </w:r>
-      <w:r>
-        <w:rPr>
-          <w:rFonts w:ascii="Garamond" w:hAnsi="Garamond"/>
-          <w:sz w:val="24"/>
-        </w:rPr>
-        <w:t>dispone</w:t>
-      </w:r>
-      <w:r>
-        <w:rPr>
-          <w:rFonts w:ascii="Garamond" w:hAnsi="Garamond"/>
-          <w:sz w:val="24"/>
-        </w:rPr>
-        <w:t xml:space="preserve"> de un conjunto de acciones orientadas al monitoreo, el seguimiento y la evaluación de los resultados obtenidos, así como</w:t>
-      </w:r>
-      <w:r>
-        <w:rPr>
-          <w:rFonts w:ascii="Garamond" w:hAnsi="Garamond"/>
-          <w:sz w:val="24"/>
-        </w:rPr>
-        <w:t xml:space="preserve"> una estrategia de comunicación </w:t>
-      </w:r>
-      <w:r>
-        <w:rPr>
-          <w:rFonts w:ascii="Garamond" w:hAnsi="Garamond"/>
-          <w:sz w:val="24"/>
-        </w:rPr>
-        <w:t xml:space="preserve">abierta y transparente </w:t>
-      </w:r>
-      <w:r>
-        <w:rPr>
-          <w:rFonts w:ascii="Garamond" w:hAnsi="Garamond"/>
-          <w:sz w:val="24"/>
-        </w:rPr>
-        <w:t>con los miembros e integrantes de la sociedad sobre los avances y logros alcanzados en el trienio.</w:t>
-      </w:r>
-      <w:r>
-        <w:rPr>
-          <w:rFonts w:ascii="Garamond" w:hAnsi="Garamond"/>
-          <w:sz w:val="24"/>
-        </w:rPr>
-        <w:t xml:space="preserve"> </w:t>
-      </w:r>
-    </w:p>
-    <w:p>
-      <w:pPr>
-        <w:jc w:val="both"/>
-        <w:rPr>
-          <w:rFonts w:ascii="Garamond" w:hAnsi="Garamond"/>
-          <w:sz w:val="24"/>
-        </w:rPr>
-      </w:pPr>
-      <w:r>
-        <w:rPr>
-          <w:rFonts w:ascii="Garamond" w:hAnsi="Garamond"/>
-          <w:sz w:val="24"/>
-        </w:rPr>
-        <w:t xml:space="preserve">Según el Artículo 34 del Acuerdo 238, </w:t>
-      </w:r>
-      <w:r>
-        <w:rPr>
-          <w:rFonts w:ascii="Garamond" w:hAnsi="Garamond"/>
-          <w:sz w:val="24"/>
-        </w:rPr>
-        <w:t xml:space="preserve">el monitoreo al PGD se entiende </w:t>
-      </w:r>
-      <w:r>
-        <w:rPr>
-          <w:rFonts w:ascii="Garamond" w:hAnsi="Garamond"/>
-          <w:sz w:val="24"/>
-        </w:rPr>
-        <w:t xml:space="preserve">como “… </w:t>
-      </w:r>
-      <w:r>
-        <w:rPr>
-          <w:rFonts w:ascii="Garamond" w:hAnsi="Garamond"/>
-          <w:sz w:val="24"/>
-        </w:rPr>
-        <w:t>la acción de control o supervisión de las actividades, que permite describir y calificar el cumplimiento de los proyectos de inversión de gestión y soporte institucional</w:t>
-      </w:r>
-      <w:r>
-        <w:rPr>
-          <w:rFonts w:ascii="Garamond" w:hAnsi="Garamond"/>
-          <w:sz w:val="24"/>
-        </w:rPr>
-        <w:t>”; el seguimiento, como “</w:t>
-      </w:r>
-      <w:r>
-        <w:rPr>
-          <w:rFonts w:ascii="Garamond" w:hAnsi="Garamond"/>
-          <w:sz w:val="24"/>
-        </w:rPr>
-        <w:t xml:space="preserve">… </w:t>
-      </w:r>
-      <w:r>
-        <w:rPr>
-          <w:rFonts w:ascii="Garamond" w:hAnsi="Garamond"/>
-          <w:sz w:val="24"/>
-        </w:rPr>
-        <w:t>el conjunto de acciones permanentes que permiten medir los avances frente a las metas propuestas en el sentido de eficacia y eficiencia, que aporta elementos para las acciones correctivas y establece la responsabilidad entre los ejecutores y sus resultados</w:t>
-      </w:r>
-      <w:r>
-        <w:rPr>
-          <w:rFonts w:ascii="Garamond" w:hAnsi="Garamond"/>
-          <w:sz w:val="24"/>
-        </w:rPr>
-        <w:t>” y</w:t>
-      </w:r>
-      <w:r>
-        <w:rPr>
-          <w:rFonts w:ascii="Garamond" w:hAnsi="Garamond"/>
-          <w:sz w:val="24"/>
-        </w:rPr>
-        <w:t xml:space="preserve">; finalmente, la evaluación se entiende como “… </w:t>
-      </w:r>
-      <w:r>
-        <w:rPr>
-          <w:rFonts w:ascii="Garamond" w:hAnsi="Garamond"/>
-          <w:sz w:val="24"/>
-        </w:rPr>
-        <w:t>un proceso puntual de valoración exhaustivo de aproximación a la causalidad entre una intervención de la Universidad a través de una política, plan, programa o proyecto en curso o concluido y sus efectos (positivos, negativos, esperados o no) para determinar su relevancia, efectividad, impacto y sostenibilidad institucional</w:t>
-      </w:r>
-      <w:r>
-        <w:rPr>
-          <w:rFonts w:ascii="Garamond" w:hAnsi="Garamond"/>
-          <w:sz w:val="24"/>
-        </w:rPr>
-        <w:t>.”</w:t>
-      </w:r>
-      <w:r>
-        <w:rPr>
-          <w:rFonts w:ascii="Garamond" w:hAnsi="Garamond"/>
-          <w:sz w:val="24"/>
-        </w:rPr>
-        <w:t xml:space="preserve"> </w:t>
-      </w:r>
-    </w:p>
-    <w:p>
-      <w:pPr>
-        <w:jc w:val="both"/>
-        <w:rPr>
-          <w:rFonts w:ascii="Garamond" w:hAnsi="Garamond"/>
-          <w:sz w:val="24"/>
-        </w:rPr>
-      </w:pPr>
-      <w:r>
-        <w:rPr>
-          <w:rFonts w:ascii="Garamond" w:hAnsi="Garamond"/>
-          <w:sz w:val="24"/>
-        </w:rPr>
-        <w:t xml:space="preserve">La estrategia de seguimiento al </w:t>
-      </w:r>
-      <w:r>
-        <w:rPr>
-          <w:rFonts w:ascii="Garamond" w:hAnsi="Garamond"/>
-          <w:sz w:val="24"/>
-        </w:rPr>
-        <w:t>Plan Global de Desarrollo</w:t>
-      </w:r>
-      <w:r>
-        <w:rPr>
-          <w:rFonts w:ascii="Garamond" w:hAnsi="Garamond"/>
-          <w:sz w:val="24"/>
-        </w:rPr>
-        <w:t xml:space="preserve"> </w:t>
-      </w:r>
-      <w:r>
-        <w:rPr>
-          <w:rFonts w:ascii="Garamond" w:hAnsi="Garamond"/>
-          <w:sz w:val="24"/>
-        </w:rPr>
-        <w:t xml:space="preserve">2025-2027 </w:t>
-      </w:r>
-      <w:r>
-        <w:rPr>
-          <w:rFonts w:ascii="Garamond" w:hAnsi="Garamond"/>
-          <w:sz w:val="24"/>
-        </w:rPr>
-        <w:t>está compuesta por principios, actores</w:t>
-      </w:r>
-      <w:r>
-        <w:rPr>
-          <w:rFonts w:ascii="Garamond" w:hAnsi="Garamond"/>
-          <w:sz w:val="24"/>
-        </w:rPr>
-        <w:t xml:space="preserve">, </w:t>
-      </w:r>
-      <w:r>
-        <w:rPr>
-          <w:rFonts w:ascii="Garamond" w:hAnsi="Garamond"/>
-          <w:sz w:val="24"/>
-        </w:rPr>
-        <w:t>momentos,</w:t>
-      </w:r>
-      <w:r>
-        <w:rPr>
-          <w:rFonts w:ascii="Garamond" w:hAnsi="Garamond"/>
-          <w:sz w:val="24"/>
-        </w:rPr>
-        <w:t xml:space="preserve"> </w:t>
-      </w:r>
-      <w:r>
-        <w:rPr>
-          <w:rFonts w:ascii="Garamond" w:hAnsi="Garamond"/>
-          <w:sz w:val="24"/>
-        </w:rPr>
-        <w:t>herramientas e instrumentos</w:t>
-      </w:r>
-      <w:r>
-        <w:rPr>
-          <w:rFonts w:ascii="Garamond" w:hAnsi="Garamond"/>
-          <w:sz w:val="24"/>
-        </w:rPr>
-        <w:t xml:space="preserve"> y actividades de</w:t>
-      </w:r>
-      <w:r>
-        <w:rPr>
-          <w:rFonts w:ascii="Garamond" w:hAnsi="Garamond"/>
-          <w:sz w:val="24"/>
-        </w:rPr>
-        <w:t xml:space="preserve"> difusión y</w:t>
-      </w:r>
-      <w:r>
-        <w:rPr>
-          <w:rFonts w:ascii="Garamond" w:hAnsi="Garamond"/>
-          <w:sz w:val="24"/>
-        </w:rPr>
-        <w:t xml:space="preserve"> comunicación</w:t>
-      </w:r>
-      <w:r>
-        <w:rPr>
-          <w:rFonts w:ascii="Garamond" w:hAnsi="Garamond"/>
-          <w:sz w:val="24"/>
-        </w:rPr>
-        <w:t>.</w:t>
-      </w:r>
-      <w:r>
-        <w:rPr>
-          <w:rFonts w:ascii="Garamond" w:hAnsi="Garamond"/>
-          <w:sz w:val="24"/>
-        </w:rPr>
-        <w:t xml:space="preserve"> Los principios son pautas y convicciones generales que guían la estrategia de seguimiento; los actores, </w:t>
-      </w:r>
-      <w:r>
-        <w:rPr>
-          <w:rFonts w:ascii="Garamond" w:hAnsi="Garamond"/>
-          <w:sz w:val="24"/>
-        </w:rPr>
-        <w:t xml:space="preserve">congregan a </w:t>
-      </w:r>
-      <w:r>
-        <w:rPr>
-          <w:rFonts w:ascii="Garamond" w:hAnsi="Garamond"/>
-          <w:sz w:val="24"/>
-        </w:rPr>
-        <w:t>colectivos</w:t>
-      </w:r>
-      <w:r>
-        <w:rPr>
-          <w:rFonts w:ascii="Garamond" w:hAnsi="Garamond"/>
-          <w:sz w:val="24"/>
-        </w:rPr>
-        <w:t xml:space="preserve"> responsables, partícipes e interesad</w:t>
-      </w:r>
-      <w:r>
-        <w:rPr>
-          <w:rFonts w:ascii="Garamond" w:hAnsi="Garamond"/>
-          <w:sz w:val="24"/>
-        </w:rPr>
-        <w:t>o</w:t>
-      </w:r>
-      <w:r>
-        <w:rPr>
-          <w:rFonts w:ascii="Garamond" w:hAnsi="Garamond"/>
-          <w:sz w:val="24"/>
-        </w:rPr>
-        <w:t>s en el desarrollo del Plan</w:t>
-      </w:r>
-      <w:r>
-        <w:rPr>
-          <w:rFonts w:ascii="Garamond" w:hAnsi="Garamond"/>
-          <w:sz w:val="24"/>
-        </w:rPr>
-        <w:t>;</w:t>
-      </w:r>
-      <w:r>
-        <w:rPr>
-          <w:rFonts w:ascii="Garamond" w:hAnsi="Garamond"/>
-          <w:sz w:val="24"/>
-        </w:rPr>
-        <w:t xml:space="preserve"> </w:t>
-      </w:r>
-      <w:r>
-        <w:rPr>
-          <w:rFonts w:ascii="Garamond" w:hAnsi="Garamond"/>
-          <w:sz w:val="24"/>
-        </w:rPr>
-        <w:t>los momentos, asociados al tiempo, versan sobre los hitos temporales en los que se estructura el seguimiento;</w:t>
-      </w:r>
-      <w:r>
-        <w:rPr>
-          <w:rFonts w:ascii="Garamond" w:hAnsi="Garamond"/>
-          <w:sz w:val="24"/>
-        </w:rPr>
-        <w:t xml:space="preserve"> </w:t>
-      </w:r>
-      <w:r>
-        <w:rPr>
-          <w:rFonts w:ascii="Garamond" w:hAnsi="Garamond"/>
-          <w:sz w:val="24"/>
-        </w:rPr>
-        <w:t>las herramientas e instrumentos, de naturaleza técnica, metodológica y conceptual</w:t>
-      </w:r>
-      <w:r>
-        <w:rPr>
-          <w:rFonts w:ascii="Garamond" w:hAnsi="Garamond"/>
-          <w:sz w:val="24"/>
-        </w:rPr>
-        <w:t xml:space="preserve">, </w:t>
-      </w:r>
-      <w:r>
-        <w:rPr>
-          <w:rFonts w:ascii="Garamond" w:hAnsi="Garamond"/>
-          <w:sz w:val="24"/>
-        </w:rPr>
-        <w:t>apoyan en “tiempo real”</w:t>
-      </w:r>
-      <w:r>
-        <w:rPr>
-          <w:rFonts w:ascii="Garamond" w:hAnsi="Garamond"/>
-          <w:sz w:val="24"/>
-        </w:rPr>
-        <w:t xml:space="preserve"> </w:t>
-      </w:r>
-      <w:r>
-        <w:rPr>
-          <w:rFonts w:ascii="Garamond" w:hAnsi="Garamond"/>
-          <w:sz w:val="24"/>
-        </w:rPr>
-        <w:t>los ejercicios de monitoreo, seguimiento y evaluación de</w:t>
-      </w:r>
-      <w:r>
-        <w:rPr>
-          <w:rFonts w:ascii="Garamond" w:hAnsi="Garamond"/>
-          <w:sz w:val="24"/>
-        </w:rPr>
-        <w:t xml:space="preserve">l </w:t>
-      </w:r>
-      <w:r>
-        <w:rPr>
-          <w:rFonts w:ascii="Garamond" w:hAnsi="Garamond"/>
-          <w:sz w:val="24"/>
-        </w:rPr>
-        <w:t>P</w:t>
-      </w:r>
-      <w:r>
-        <w:rPr>
-          <w:rFonts w:ascii="Garamond" w:hAnsi="Garamond"/>
-          <w:sz w:val="24"/>
-        </w:rPr>
-        <w:t>GD</w:t>
-      </w:r>
-      <w:r>
-        <w:rPr>
-          <w:rFonts w:ascii="Garamond" w:hAnsi="Garamond"/>
-          <w:sz w:val="24"/>
-        </w:rPr>
-        <w:t xml:space="preserve"> y, la acción de </w:t>
+        <w:t xml:space="preserve">El monitoreo, el seguimiento, la evaluación y la estrategia de </w:t>
       </w:r>
       <w:r>
         <w:rPr>
@@ -533,66 +574,7 @@
           <w:rFonts w:ascii="Garamond" w:hAnsi="Garamond"/>
           <w:sz w:val="24"/>
         </w:rPr>
-        <w:t xml:space="preserve">comunicación, es el mecanismo a través del cual se mantiene informada </w:t>
-      </w:r>
-      <w:r>
-        <w:rPr>
-          <w:rFonts w:ascii="Garamond" w:hAnsi="Garamond"/>
-          <w:sz w:val="24"/>
-        </w:rPr>
-        <w:t>y se dialoga con</w:t>
-      </w:r>
-      <w:r>
-        <w:rPr>
-          <w:rFonts w:ascii="Garamond" w:hAnsi="Garamond"/>
-          <w:sz w:val="24"/>
-        </w:rPr>
-        <w:t xml:space="preserve"> la comunidad universitaria y la sociedad sobre los avances y logros obtenidos</w:t>
-      </w:r>
-      <w:r>
-        <w:rPr>
-          <w:rFonts w:ascii="Garamond" w:hAnsi="Garamond"/>
-          <w:sz w:val="24"/>
-        </w:rPr>
-        <w:t xml:space="preserve"> a lo largo del tiempo. A continuación, se describen de manera general los diferentes aspectos que hacen parte de la estrategia de seguimiento asociada al presente Plan.</w:t>
-      </w:r>
-    </w:p>
-    <w:p>
-      <w:pPr>
-        <w:jc w:val="both"/>
-        <w:rPr>
-          <w:rFonts w:ascii="Garamond" w:hAnsi="Garamond"/>
-          <w:b/>
-          <w:bCs/>
-          <w:sz w:val="28"/>
-          <w:szCs w:val="28"/>
-        </w:rPr>
-      </w:pPr>
-      <w:r>
-        <w:rPr>
-          <w:rFonts w:ascii="Garamond" w:hAnsi="Garamond"/>
-          <w:b/>
-          <w:bCs/>
-          <w:sz w:val="28"/>
-          <w:szCs w:val="28"/>
-        </w:rPr>
-        <w:t>Principios</w:t>
-      </w:r>
-    </w:p>
-    <w:p>
-      <w:pPr>
-        <w:jc w:val="both"/>
-        <w:rPr>
-          <w:rFonts w:ascii="Garamond" w:hAnsi="Garamond"/>
-          <w:sz w:val="24"/>
-        </w:rPr>
-      </w:pPr>
-      <w:r>
-        <w:rPr>
-          <w:rFonts w:ascii="Garamond" w:hAnsi="Garamond"/>
-          <w:sz w:val="24"/>
-        </w:rPr>
-        <w:t xml:space="preserve">El monitoreo, el seguimiento, la evaluación y la estrategia de comunicación del Plan Global de Desarrollo de la Universidad Nacional de Colombia se </w:t>
+        <w:t xml:space="preserve">comunicación del Plan Global de Desarrollo de la Universidad Nacional de Colombia se </w:t>
       </w:r>
       <w:r>
         <w:rPr>
@@ -675,7 +657,21 @@
           <w:rFonts w:ascii="Garamond" w:hAnsi="Garamond"/>
           <w:sz w:val="24"/>
         </w:rPr>
-        <w:t xml:space="preserve">participación </w:t>
+        <w:t>participación</w:t>
+      </w:r>
+      <w:r>
+        <w:rPr>
+          <w:rFonts w:ascii="Garamond" w:hAnsi="Garamond"/>
+          <w:sz w:val="24"/>
+        </w:rPr>
+        <w:t>, difusión</w:t>
+      </w:r>
+      <w:r>
+        <w:rPr>
+          <w:rFonts w:ascii="Garamond" w:hAnsi="Garamond"/>
+          <w:sz w:val="24"/>
+        </w:rPr>
+        <w:t xml:space="preserve"> </w:t>
       </w:r>
       <w:r>
         <w:rPr>
@@ -683,6 +679,13 @@
           <w:sz w:val="24"/>
         </w:rPr>
         <w:t xml:space="preserve">y comunicación </w:t>
+      </w:r>
+      <w:r>
+        <w:rPr>
+          <w:rFonts w:ascii="Garamond" w:hAnsi="Garamond"/>
+          <w:sz w:val="24"/>
+        </w:rPr>
+        <w:t xml:space="preserve">permanente </w:t>
       </w:r>
       <w:r>
         <w:rPr>
@@ -1096,7 +1099,21 @@
           <w:rFonts w:ascii="Garamond" w:hAnsi="Garamond"/>
           <w:sz w:val="24"/>
         </w:rPr>
-        <w:t>desarrollo institucional. A continuación, se presenta una aproximación general del rol que desempeñan en el seguimiento del PGD algunos actores</w:t>
+        <w:t xml:space="preserve">desarrollo institucional. A continuación, se presenta una aproximación general del rol que desempeñan en el seguimiento del PGD </w:t>
+      </w:r>
+      <w:r>
+        <w:rPr>
+          <w:rFonts w:ascii="Garamond" w:hAnsi="Garamond"/>
+          <w:sz w:val="24"/>
+        </w:rPr>
+        <w:t xml:space="preserve">estos </w:t>
+      </w:r>
+      <w:r>
+        <w:rPr>
+          <w:rFonts w:ascii="Garamond" w:hAnsi="Garamond"/>
+          <w:sz w:val="24"/>
+        </w:rPr>
+        <w:t>actores</w:t>
       </w:r>
       <w:r>
         <w:rPr>
@@ -1191,6 +1208,13 @@
           <w:rFonts w:ascii="Garamond" w:hAnsi="Garamond"/>
           <w:sz w:val="24"/>
         </w:rPr>
+        <w:t xml:space="preserve"> SPN</w:t>
+      </w:r>
+      <w:r>
+        <w:rPr>
+          <w:rFonts w:ascii="Garamond" w:hAnsi="Garamond"/>
+          <w:sz w:val="24"/>
+        </w:rPr>
         <w:t xml:space="preserve">, en el marco de los </w:t>
       </w:r>
       <w:r>
@@ -1198,7 +1222,7 @@
           <w:rFonts w:ascii="Garamond" w:hAnsi="Garamond"/>
           <w:sz w:val="24"/>
         </w:rPr>
-        <w:t>P</w:t>
+        <w:t>p</w:t>
       </w:r>
       <w:r>
         <w:rPr>
@@ -1212,7 +1236,7 @@
           <w:rFonts w:ascii="Garamond" w:hAnsi="Garamond"/>
           <w:sz w:val="24"/>
         </w:rPr>
-        <w:t>A</w:t>
+        <w:t>a</w:t>
       </w:r>
       <w:r>
         <w:rPr>
@@ -1226,7 +1250,7 @@
           <w:rFonts w:ascii="Garamond" w:hAnsi="Garamond"/>
           <w:sz w:val="24"/>
         </w:rPr>
-        <w:t>S</w:t>
+        <w:t>s</w:t>
       </w:r>
       <w:r>
         <w:rPr>
@@ -1301,28 +1325,42 @@
           <w:rFonts w:ascii="Garamond" w:hAnsi="Garamond"/>
           <w:sz w:val="24"/>
         </w:rPr>
-        <w:t xml:space="preserve"> la formulación y ejecución del Plan Global de Desarrollo de la Universidad. Por lo anterior, a lo largo del desarrollo del PGD, se fomentarán y desarrollarán espacios y encuentros de planeación estratégica orientados a monitorear los avances alcanzados </w:t>
-      </w:r>
-      <w:r>
-        <w:rPr>
-          <w:rFonts w:ascii="Garamond" w:hAnsi="Garamond"/>
-          <w:sz w:val="24"/>
-        </w:rPr>
-        <w:t xml:space="preserve">e implementar acciones correctivas </w:t>
-      </w:r>
-      <w:r>
-        <w:rPr>
-          <w:rFonts w:ascii="Garamond" w:hAnsi="Garamond"/>
-          <w:sz w:val="24"/>
-        </w:rPr>
-        <w:t xml:space="preserve">en </w:t>
-      </w:r>
-      <w:r>
-        <w:rPr>
-          <w:rFonts w:ascii="Garamond" w:hAnsi="Garamond"/>
-          <w:sz w:val="24"/>
-        </w:rPr>
-        <w:t xml:space="preserve">pro del </w:t>
+        <w:t xml:space="preserve"> la formulación y ejecución del Plan Global de Desarrollo de la Universidad. Por lo anterior, a lo largo del desarrollo del PGD, se fomentará y desarrollarán espacios y encuentros de planeación estratégica orientados a </w:t>
+      </w:r>
+      <w:r>
+        <w:rPr>
+          <w:rFonts w:ascii="Garamond" w:hAnsi="Garamond"/>
+          <w:sz w:val="24"/>
+        </w:rPr>
+        <w:t>monitorear los</w:t>
+      </w:r>
+      <w:r>
+        <w:rPr>
+          <w:rFonts w:ascii="Garamond" w:hAnsi="Garamond"/>
+          <w:sz w:val="24"/>
+        </w:rPr>
+        <w:t xml:space="preserve"> avances alcanzados </w:t>
+      </w:r>
+      <w:r>
+        <w:rPr>
+          <w:rFonts w:ascii="Garamond" w:hAnsi="Garamond"/>
+          <w:sz w:val="24"/>
+        </w:rPr>
+        <w:t xml:space="preserve">e implementar </w:t>
+      </w:r>
+      <w:r>
+        <w:rPr>
+          <w:rFonts w:ascii="Garamond" w:hAnsi="Garamond"/>
+          <w:sz w:val="24"/>
+        </w:rPr>
+        <w:t xml:space="preserve">los ajustes requeridos  en </w:t>
+      </w:r>
+      <w:r>
+        <w:rPr>
+          <w:rFonts w:ascii="Garamond" w:hAnsi="Garamond"/>
+          <w:sz w:val="24"/>
+        </w:rPr>
+        <w:t xml:space="preserve">el </w:t>
       </w:r>
       <w:r>
         <w:rPr>
@@ -1527,7 +1565,21 @@
           <w:rFonts w:ascii="Garamond" w:hAnsi="Garamond"/>
           <w:sz w:val="24"/>
         </w:rPr>
-        <w:t xml:space="preserve"> y ejecutados a través de los proyectos de inversión institucional.</w:t>
+        <w:t xml:space="preserve"> y ejecutados a través de los proyectos de inversión </w:t>
+      </w:r>
+      <w:r>
+        <w:rPr>
+          <w:rFonts w:ascii="Garamond" w:hAnsi="Garamond"/>
+          <w:sz w:val="24"/>
+        </w:rPr>
+        <w:t xml:space="preserve">de gestión y soporte </w:t>
+      </w:r>
+      <w:r>
+        <w:rPr>
+          <w:rFonts w:ascii="Garamond" w:hAnsi="Garamond"/>
+          <w:sz w:val="24"/>
+        </w:rPr>
+        <w:t>institucional.</w:t>
       </w:r>
     </w:p>
     <w:p>
@@ -1666,14 +1718,7 @@
           <w:rFonts w:ascii="Garamond" w:hAnsi="Garamond"/>
           <w:sz w:val="24"/>
         </w:rPr>
-        <w:t xml:space="preserve"> </w:t>
-      </w:r>
-      <w:r>
-        <w:rPr>
-          <w:rFonts w:ascii="Garamond" w:hAnsi="Garamond"/>
-          <w:sz w:val="24"/>
-        </w:rPr>
-        <w:t>creada e instalada mediante Resolución de Rectoría 873 de 2024</w:t>
+        <w:t xml:space="preserve"> creada e instalada mediante Resolución de Rectoría 873 de 2024</w:t>
       </w:r>
       <w:r>
         <w:rPr>
@@ -1945,21 +1990,7 @@
           <w:rFonts w:ascii="Garamond" w:hAnsi="Garamond"/>
           <w:sz w:val="24"/>
         </w:rPr>
-        <w:t xml:space="preserve">, serán los responsables de coordinar, </w:t>
-      </w:r>
-      <w:r>
-        <w:rPr>
-          <w:rFonts w:ascii="Garamond" w:hAnsi="Garamond"/>
-          <w:sz w:val="24"/>
-        </w:rPr>
-        <w:t>gestionar</w:t>
-      </w:r>
-      <w:r>
-        <w:rPr>
-          <w:rFonts w:ascii="Garamond" w:hAnsi="Garamond"/>
-          <w:sz w:val="24"/>
-        </w:rPr>
-        <w:t xml:space="preserve">, propiciar, </w:t>
+        <w:t xml:space="preserve">, serán los responsables de coordinar, gestionar, propiciar, </w:t>
       </w:r>
       <w:r>
         <w:rPr>
@@ -2192,14 +2223,35 @@
           <w:rFonts w:ascii="Garamond" w:hAnsi="Garamond"/>
           <w:sz w:val="24"/>
         </w:rPr>
-        <w:t xml:space="preserve"> y en la definición, aprobación y</w:t>
-      </w:r>
-      <w:r>
-        <w:rPr>
-          <w:rFonts w:ascii="Garamond" w:hAnsi="Garamond"/>
-          <w:sz w:val="24"/>
-        </w:rPr>
-        <w:t xml:space="preserve"> construcción de los proyectos de inversión contenidos en los planes de acción institucional. Contiene, entre otros aspectos, las acciones programáticas </w:t>
+        <w:t xml:space="preserve"> y en la </w:t>
+      </w:r>
+      <w:r>
+        <w:rPr>
+          <w:rFonts w:ascii="Garamond" w:hAnsi="Garamond"/>
+          <w:sz w:val="24"/>
+        </w:rPr>
+        <w:t>elaboración</w:t>
+      </w:r>
+      <w:r>
+        <w:rPr>
+          <w:rFonts w:ascii="Garamond" w:hAnsi="Garamond"/>
+          <w:sz w:val="24"/>
+        </w:rPr>
+        <w:t xml:space="preserve"> de los proyectos de inversión </w:t>
+      </w:r>
+      <w:r>
+        <w:rPr>
+          <w:rFonts w:ascii="Garamond" w:hAnsi="Garamond"/>
+          <w:sz w:val="24"/>
+        </w:rPr>
+        <w:t>de gestión y soporte institucional que hacen parte de</w:t>
+      </w:r>
+      <w:r>
+        <w:rPr>
+          <w:rFonts w:ascii="Garamond" w:hAnsi="Garamond"/>
+          <w:sz w:val="24"/>
+        </w:rPr>
+        <w:t xml:space="preserve"> los planes de acción institucional. Contiene, entre otros aspectos, las acciones programáticas </w:t>
       </w:r>
       <w:r>
         <w:rPr>
@@ -2234,7 +2286,21 @@
           <w:rFonts w:ascii="Garamond" w:hAnsi="Garamond"/>
           <w:sz w:val="24"/>
         </w:rPr>
-        <w:t xml:space="preserve">sociadas, </w:t>
+        <w:t>sociadas</w:t>
+      </w:r>
+      <w:r>
+        <w:rPr>
+          <w:rFonts w:ascii="Garamond" w:hAnsi="Garamond"/>
+          <w:sz w:val="24"/>
+        </w:rPr>
+        <w:t xml:space="preserve"> a estas</w:t>
+      </w:r>
+      <w:r>
+        <w:rPr>
+          <w:rFonts w:ascii="Garamond" w:hAnsi="Garamond"/>
+          <w:sz w:val="24"/>
+        </w:rPr>
+        <w:t xml:space="preserve">, </w:t>
       </w:r>
       <w:r>
         <w:rPr>
@@ -2336,45 +2402,156 @@
           <w:rFonts w:ascii="Garamond" w:hAnsi="Garamond"/>
           <w:sz w:val="24"/>
         </w:rPr>
-        <w:t xml:space="preserve">y tiene como propósito adelantar las acciones de monitoreo y de seguimiento al desarrollo de este. En primer lugar, a través del  </w:t>
-      </w:r>
-    </w:p>
-    <w:p>
-      <w:pPr>
-        <w:pStyle w:val="Prrafodelista"/>
-        <w:jc w:val="both"/>
-        <w:rPr>
-          <w:rFonts w:ascii="Garamond" w:hAnsi="Garamond"/>
-          <w:sz w:val="24"/>
-        </w:rPr>
-      </w:pPr>
-    </w:p>
-    <w:p>
-      <w:pPr>
-        <w:pStyle w:val="Prrafodelista"/>
-        <w:jc w:val="both"/>
-        <w:rPr>
-          <w:rFonts w:ascii="Garamond" w:hAnsi="Garamond"/>
-          <w:sz w:val="24"/>
-        </w:rPr>
-      </w:pPr>
-      <w:r>
-        <w:rPr>
-          <w:rFonts w:ascii="Garamond" w:hAnsi="Garamond"/>
-          <w:sz w:val="24"/>
-        </w:rPr>
-        <w:t>la acción de control o supervisión de las actividades, que permite describir y calificar el cumplimiento de los proyectos de inversión de gestión y soporte institucional</w:t>
-      </w:r>
-    </w:p>
-    <w:p>
-      <w:pPr>
-        <w:pStyle w:val="Prrafodelista"/>
-        <w:jc w:val="both"/>
-        <w:rPr>
-          <w:rFonts w:ascii="Garamond" w:hAnsi="Garamond"/>
-          <w:sz w:val="24"/>
-        </w:rPr>
-      </w:pPr>
+        <w:t xml:space="preserve">y tiene como propósito adelantar las acciones de monitoreo y de seguimiento al desarrollo de este. En primer lugar, </w:t>
+      </w:r>
+      <w:r>
+        <w:rPr>
+          <w:rFonts w:ascii="Garamond" w:hAnsi="Garamond"/>
+          <w:sz w:val="24"/>
+        </w:rPr>
+        <w:t xml:space="preserve">el monitoreo del Plan se </w:t>
+      </w:r>
+      <w:r>
+        <w:rPr>
+          <w:rFonts w:ascii="Garamond" w:hAnsi="Garamond"/>
+          <w:sz w:val="24"/>
+        </w:rPr>
+        <w:t>implementa</w:t>
+      </w:r>
+      <w:r>
+        <w:rPr>
+          <w:rFonts w:ascii="Garamond" w:hAnsi="Garamond"/>
+          <w:sz w:val="24"/>
+        </w:rPr>
+        <w:t xml:space="preserve"> a través de ejercicios puntuales y periódicos de seguimiento </w:t>
+      </w:r>
+      <w:r>
+        <w:rPr>
+          <w:rFonts w:ascii="Garamond" w:hAnsi="Garamond"/>
+          <w:sz w:val="24"/>
+        </w:rPr>
+        <w:t xml:space="preserve">por parte del Sistema de Planeación </w:t>
+      </w:r>
+      <w:r>
+        <w:rPr>
+          <w:rFonts w:ascii="Garamond" w:hAnsi="Garamond"/>
+          <w:sz w:val="24"/>
+        </w:rPr>
+        <w:t xml:space="preserve">al desarrollo de los proyectos de gestión y soporte institucional contenidos en el Banco de Proyectos de la Universidad BPUN. En segundo lugar, el ejercicio de seguimiento se soporta en la verificación de los avances alcanzados en las metas contenidas en las acciones estratégicas de los diferentes </w:t>
+      </w:r>
+      <w:r>
+        <w:rPr>
+          <w:rFonts w:ascii="Garamond" w:hAnsi="Garamond"/>
+          <w:sz w:val="24"/>
+        </w:rPr>
+        <w:lastRenderedPageBreak/>
+        <w:t>ejes del Plan. Las actividades de monitoreo y seguimiento durante los tres años de</w:t>
+      </w:r>
+      <w:r>
+        <w:rPr>
+          <w:rFonts w:ascii="Garamond" w:hAnsi="Garamond"/>
+          <w:sz w:val="24"/>
+        </w:rPr>
+        <w:t>l gobierno institucional</w:t>
+      </w:r>
+      <w:r>
+        <w:rPr>
+          <w:rFonts w:ascii="Garamond" w:hAnsi="Garamond"/>
+          <w:sz w:val="24"/>
+        </w:rPr>
+        <w:t xml:space="preserve"> se convierten a su vez en dos grandes fuentes de información para el desarrollo de los espacios de socialización </w:t>
+      </w:r>
+      <w:r>
+        <w:rPr>
+          <w:rFonts w:ascii="Garamond" w:hAnsi="Garamond"/>
+          <w:sz w:val="24"/>
+        </w:rPr>
+        <w:t xml:space="preserve">y retroalimentación </w:t>
+      </w:r>
+      <w:r>
+        <w:rPr>
+          <w:rFonts w:ascii="Garamond" w:hAnsi="Garamond"/>
+          <w:sz w:val="24"/>
+        </w:rPr>
+        <w:t>con los diferentes actores que hacen parte de la estrategia de seguimiento</w:t>
+      </w:r>
+      <w:r>
+        <w:rPr>
+          <w:rFonts w:ascii="Garamond" w:hAnsi="Garamond"/>
+          <w:sz w:val="24"/>
+        </w:rPr>
+        <w:t xml:space="preserve"> </w:t>
+      </w:r>
+      <w:r>
+        <w:rPr>
+          <w:rFonts w:ascii="Garamond" w:hAnsi="Garamond"/>
+          <w:sz w:val="24"/>
+        </w:rPr>
+        <w:t xml:space="preserve">sobre </w:t>
+      </w:r>
+      <w:r>
+        <w:rPr>
+          <w:rFonts w:ascii="Garamond" w:hAnsi="Garamond"/>
+          <w:sz w:val="24"/>
+        </w:rPr>
+        <w:t>los avances alcanzados</w:t>
+      </w:r>
+      <w:r>
+        <w:rPr>
+          <w:rFonts w:ascii="Garamond" w:hAnsi="Garamond"/>
+          <w:sz w:val="24"/>
+        </w:rPr>
+        <w:t xml:space="preserve"> a lo largo del desarrollo del Plan (cuerpos colegiados, rector y equipo directivo, Comité Nacional de Planeación Estratégica, oficinas de Control Interno y espacios </w:t>
+      </w:r>
+      <w:r>
+        <w:rPr>
+          <w:rFonts w:ascii="Garamond" w:hAnsi="Garamond"/>
+          <w:sz w:val="24"/>
+        </w:rPr>
+        <w:t>i</w:t>
+      </w:r>
+      <w:r>
+        <w:rPr>
+          <w:rFonts w:ascii="Garamond" w:hAnsi="Garamond"/>
+          <w:sz w:val="24"/>
+        </w:rPr>
+        <w:t xml:space="preserve">nstitucionales de </w:t>
+      </w:r>
+      <w:r>
+        <w:rPr>
+          <w:rFonts w:ascii="Garamond" w:hAnsi="Garamond"/>
+          <w:sz w:val="24"/>
+        </w:rPr>
+        <w:t>p</w:t>
+      </w:r>
+      <w:r>
+        <w:rPr>
+          <w:rFonts w:ascii="Garamond" w:hAnsi="Garamond"/>
+          <w:sz w:val="24"/>
+        </w:rPr>
+        <w:t xml:space="preserve">articipación y </w:t>
+      </w:r>
+      <w:r>
+        <w:rPr>
+          <w:rFonts w:ascii="Garamond" w:hAnsi="Garamond"/>
+          <w:sz w:val="24"/>
+        </w:rPr>
+        <w:t>d</w:t>
+      </w:r>
+      <w:r>
+        <w:rPr>
+          <w:rFonts w:ascii="Garamond" w:hAnsi="Garamond"/>
+          <w:sz w:val="24"/>
+        </w:rPr>
+        <w:t>ialogo)</w:t>
+      </w:r>
+      <w:r>
+        <w:rPr>
+          <w:rFonts w:ascii="Garamond" w:hAnsi="Garamond"/>
+          <w:sz w:val="24"/>
+        </w:rPr>
+        <w:t>.</w:t>
+      </w:r>
     </w:p>
     <w:p>
       <w:pPr>
@@ -2392,9 +2569,223 @@
       <w:r>
         <w:rPr>
           <w:rFonts w:ascii="Garamond" w:hAnsi="Garamond"/>
-          <w:sz w:val="24"/>
-        </w:rPr>
-        <w:t>Final (cierre y evaluación)</w:t>
+          <w:b/>
+          <w:bCs/>
+          <w:sz w:val="24"/>
+        </w:rPr>
+        <w:t>Final</w:t>
+      </w:r>
+      <w:r>
+        <w:rPr>
+          <w:rFonts w:ascii="Garamond" w:hAnsi="Garamond"/>
+          <w:b/>
+          <w:bCs/>
+          <w:sz w:val="24"/>
+        </w:rPr>
+        <w:t>:</w:t>
+      </w:r>
+      <w:r>
+        <w:rPr>
+          <w:rFonts w:ascii="Garamond" w:hAnsi="Garamond"/>
+          <w:sz w:val="24"/>
+        </w:rPr>
+        <w:t xml:space="preserve"> </w:t>
+      </w:r>
+      <w:r>
+        <w:rPr>
+          <w:rFonts w:ascii="Garamond" w:hAnsi="Garamond"/>
+          <w:sz w:val="24"/>
+        </w:rPr>
+        <w:t>Se da al final del trienio y tiene como propósito presentar, socializar y evaluar los resultados obtenidos por parte del gobierno institucional a través del desarrollo del PGD. Este momento está compuesto, principalmente, por tres frentes de acción. En primer lugar, la presentación</w:t>
+      </w:r>
+      <w:r>
+        <w:rPr>
+          <w:rFonts w:ascii="Garamond" w:hAnsi="Garamond"/>
+          <w:sz w:val="24"/>
+        </w:rPr>
+        <w:t xml:space="preserve"> </w:t>
+      </w:r>
+      <w:r>
+        <w:rPr>
+          <w:rFonts w:ascii="Garamond" w:hAnsi="Garamond"/>
+          <w:sz w:val="24"/>
+        </w:rPr>
+        <w:t>por parte del rector al</w:t>
+      </w:r>
+      <w:r>
+        <w:rPr>
+          <w:rFonts w:ascii="Garamond" w:hAnsi="Garamond"/>
+          <w:sz w:val="24"/>
+        </w:rPr>
+        <w:t xml:space="preserve"> Consejo Superior Universitario</w:t>
+      </w:r>
+      <w:r>
+        <w:rPr>
+          <w:rFonts w:ascii="Garamond" w:hAnsi="Garamond"/>
+          <w:sz w:val="24"/>
+        </w:rPr>
+        <w:t xml:space="preserve"> de </w:t>
+      </w:r>
+      <w:r>
+        <w:rPr>
+          <w:rFonts w:ascii="Garamond" w:hAnsi="Garamond"/>
+          <w:sz w:val="24"/>
+        </w:rPr>
+        <w:t>un informe de evaluación de los logros del Plan Global de Desarrollo y los avances con respecto al Plan Estratégico Institucional</w:t>
+      </w:r>
+      <w:r>
+        <w:rPr>
+          <w:rFonts w:ascii="Garamond" w:hAnsi="Garamond"/>
+          <w:sz w:val="24"/>
+        </w:rPr>
+        <w:t xml:space="preserve"> (Literal </w:t>
+      </w:r>
+      <w:r>
+        <w:rPr>
+          <w:rFonts w:ascii="Garamond" w:hAnsi="Garamond"/>
+          <w:sz w:val="24"/>
+        </w:rPr>
+        <w:t>g</w:t>
+      </w:r>
+      <w:r>
+        <w:rPr>
+          <w:rFonts w:ascii="Garamond" w:hAnsi="Garamond"/>
+          <w:sz w:val="24"/>
+        </w:rPr>
+        <w:t xml:space="preserve">, Artículo 13, Acuerdo 238 de 2017 del CSU). En segundo lugar, la presentación y socialización de los resultados derivados de la implementación de evaluaciones, preferiblemente de impacto, </w:t>
+      </w:r>
+      <w:r>
+        <w:rPr>
+          <w:rFonts w:ascii="Garamond" w:hAnsi="Garamond"/>
+          <w:sz w:val="24"/>
+        </w:rPr>
+        <w:t xml:space="preserve">sobre las políticas contenidas en el Plan o, en su defecto, de una propuesta de agenda de evaluación sobre estas </w:t>
+      </w:r>
+      <w:r>
+        <w:rPr>
+          <w:rFonts w:ascii="Garamond" w:hAnsi="Garamond"/>
+          <w:sz w:val="24"/>
+        </w:rPr>
+        <w:t>(</w:t>
+      </w:r>
+      <w:r>
+        <w:rPr>
+          <w:rFonts w:ascii="Garamond" w:hAnsi="Garamond"/>
+          <w:sz w:val="24"/>
+        </w:rPr>
+        <w:t>Artículo 35</w:t>
+      </w:r>
+      <w:r>
+        <w:rPr>
+          <w:rFonts w:ascii="Garamond" w:hAnsi="Garamond"/>
+          <w:sz w:val="24"/>
+        </w:rPr>
+        <w:t>, Acuerdo 238 de 2017 del CSU)</w:t>
+      </w:r>
+      <w:r>
+        <w:rPr>
+          <w:rFonts w:ascii="Garamond" w:hAnsi="Garamond"/>
+          <w:sz w:val="24"/>
+        </w:rPr>
+        <w:t xml:space="preserve">. </w:t>
+      </w:r>
+      <w:r>
+        <w:rPr>
+          <w:rFonts w:ascii="Garamond" w:hAnsi="Garamond"/>
+          <w:sz w:val="24"/>
+        </w:rPr>
+        <w:t>En tercer lugar</w:t>
+      </w:r>
+      <w:r>
+        <w:rPr>
+          <w:rFonts w:ascii="Garamond" w:hAnsi="Garamond"/>
+          <w:sz w:val="24"/>
+        </w:rPr>
+        <w:t>, el desarrollo de</w:t>
+      </w:r>
+      <w:r>
+        <w:rPr>
+          <w:rFonts w:ascii="Garamond" w:hAnsi="Garamond"/>
+          <w:sz w:val="24"/>
+        </w:rPr>
+        <w:t xml:space="preserve"> espacio</w:t>
+      </w:r>
+      <w:r>
+        <w:rPr>
+          <w:rFonts w:ascii="Garamond" w:hAnsi="Garamond"/>
+          <w:sz w:val="24"/>
+        </w:rPr>
+        <w:t>s</w:t>
+      </w:r>
+      <w:r>
+        <w:rPr>
+          <w:rFonts w:ascii="Garamond" w:hAnsi="Garamond"/>
+          <w:sz w:val="24"/>
+        </w:rPr>
+        <w:t xml:space="preserve"> de socialización</w:t>
+      </w:r>
+      <w:r>
+        <w:rPr>
+          <w:rFonts w:ascii="Garamond" w:hAnsi="Garamond"/>
+          <w:sz w:val="24"/>
+        </w:rPr>
+        <w:t xml:space="preserve"> de </w:t>
+      </w:r>
+      <w:r>
+        <w:rPr>
+          <w:rFonts w:ascii="Garamond" w:hAnsi="Garamond"/>
+          <w:sz w:val="24"/>
+        </w:rPr>
+        <w:t xml:space="preserve">los </w:t>
+      </w:r>
+      <w:r>
+        <w:rPr>
+          <w:rFonts w:ascii="Garamond" w:hAnsi="Garamond"/>
+          <w:sz w:val="24"/>
+        </w:rPr>
+        <w:t xml:space="preserve">resultados obtenidos </w:t>
+      </w:r>
+      <w:r>
+        <w:rPr>
+          <w:rFonts w:ascii="Garamond" w:hAnsi="Garamond"/>
+          <w:sz w:val="24"/>
+        </w:rPr>
+        <w:t xml:space="preserve">con los </w:t>
+      </w:r>
+      <w:r>
+        <w:rPr>
+          <w:rFonts w:ascii="Garamond" w:hAnsi="Garamond"/>
+          <w:sz w:val="24"/>
+        </w:rPr>
+        <w:t>diferentes actores</w:t>
+      </w:r>
+      <w:r>
+        <w:rPr>
+          <w:rFonts w:ascii="Garamond" w:hAnsi="Garamond"/>
+          <w:sz w:val="24"/>
+        </w:rPr>
+        <w:t xml:space="preserve">, así como ejercicios de difusión con los </w:t>
+      </w:r>
+      <w:r>
+        <w:rPr>
+          <w:rFonts w:ascii="Garamond" w:hAnsi="Garamond"/>
+          <w:sz w:val="24"/>
+        </w:rPr>
+        <w:t>integrantes de la comunidad y la sociedad</w:t>
+      </w:r>
+      <w:r>
+        <w:rPr>
+          <w:rFonts w:ascii="Garamond" w:hAnsi="Garamond"/>
+          <w:sz w:val="24"/>
+        </w:rPr>
+        <w:t xml:space="preserve"> sobre los avances alcanzados</w:t>
+      </w:r>
+      <w:r>
+        <w:rPr>
+          <w:rFonts w:ascii="Garamond" w:hAnsi="Garamond"/>
+          <w:sz w:val="24"/>
+        </w:rPr>
+        <w:t>.</w:t>
       </w:r>
     </w:p>
     <w:p>
@@ -2402,9 +2793,22 @@
         <w:jc w:val="both"/>
         <w:rPr>
           <w:rFonts w:ascii="Garamond" w:hAnsi="Garamond"/>
-          <w:sz w:val="24"/>
-        </w:rPr>
-      </w:pPr>
+          <w:b/>
+          <w:bCs/>
+          <w:sz w:val="28"/>
+          <w:szCs w:val="28"/>
+        </w:rPr>
+      </w:pPr>
+      <w:r>
+        <w:rPr>
+          <w:rFonts w:ascii="Garamond" w:hAnsi="Garamond"/>
+          <w:b/>
+          <w:bCs/>
+          <w:sz w:val="28"/>
+          <w:szCs w:val="28"/>
+        </w:rPr>
+        <w:t>Herramientas e instrumentos</w:t>
+      </w:r>
     </w:p>
     <w:p>
       <w:pPr>
@@ -2414,98 +2818,6 @@
           <w:sz w:val="24"/>
         </w:rPr>
       </w:pPr>
-    </w:p>
-    <w:p>
-      <w:pPr>
-        <w:ind w:left="709"/>
-        <w:jc w:val="both"/>
-        <w:rPr>
-          <w:rFonts w:ascii="Garamond" w:hAnsi="Garamond"/>
-          <w:sz w:val="24"/>
-        </w:rPr>
-      </w:pPr>
-      <w:r>
-        <w:rPr>
-          <w:rFonts w:ascii="Garamond" w:hAnsi="Garamond"/>
-          <w:sz w:val="24"/>
-        </w:rPr>
-        <w:t>Artículo 13, Acuerdo 238, Funciones del rector, literales g y h</w:t>
-      </w:r>
-    </w:p>
-    <w:p>
-      <w:pPr>
-        <w:pStyle w:val="NormalWeb"/>
-        <w:shd w:val="clear" w:color="auto" w:fill="FFFFFF"/>
-        <w:spacing w:before="0" w:beforeAutospacing="0" w:after="150" w:afterAutospacing="0"/>
-        <w:rPr>
-          <w:rFonts w:ascii="Arial" w:hAnsi="Arial" w:cs="Arial"/>
-          <w:color w:val="000000"/>
-          <w:sz w:val="25"/>
-          <w:szCs w:val="25"/>
-        </w:rPr>
-      </w:pPr>
-      <w:r>
-        <w:rPr>
-          <w:rFonts w:ascii="Arial" w:hAnsi="Arial" w:cs="Arial"/>
-          <w:color w:val="000000"/>
-          <w:sz w:val="25"/>
-          <w:szCs w:val="25"/>
-        </w:rPr>
-        <w:t>g) Presentar al Consejo Superior Universitario, al final de su periodo rectoral, un informe de evaluación de los logros del Plan Global de Desarrollo y los avances con respecto al Plan Estratégico Institucional.</w:t>
-      </w:r>
-    </w:p>
-    <w:p>
-      <w:pPr>
-        <w:pStyle w:val="NormalWeb"/>
-        <w:shd w:val="clear" w:color="auto" w:fill="FFFFFF"/>
-        <w:spacing w:before="0" w:beforeAutospacing="0" w:after="150" w:afterAutospacing="0"/>
-        <w:rPr>
-          <w:rFonts w:ascii="Arial" w:hAnsi="Arial" w:cs="Arial"/>
-          <w:color w:val="000000"/>
-          <w:sz w:val="25"/>
-          <w:szCs w:val="25"/>
-        </w:rPr>
-      </w:pPr>
-      <w:r>
-        <w:rPr>
-          <w:rFonts w:ascii="Arial" w:hAnsi="Arial" w:cs="Arial"/>
-          <w:color w:val="000000"/>
-          <w:sz w:val="25"/>
-          <w:szCs w:val="25"/>
-        </w:rPr>
-        <w:t>h) Aprobar las agendas de evaluación de los instrumentos y herramientas del sistema de planeación de la Universidad Nacional de Colombia.</w:t>
-      </w:r>
-    </w:p>
-    <w:p>
-      <w:pPr>
-        <w:jc w:val="both"/>
-        <w:rPr>
-          <w:rFonts w:ascii="Garamond" w:hAnsi="Garamond"/>
-          <w:b/>
-          <w:bCs/>
-          <w:sz w:val="28"/>
-          <w:szCs w:val="28"/>
-        </w:rPr>
-      </w:pPr>
-      <w:r>
-        <w:rPr>
-          <w:rFonts w:ascii="Garamond" w:hAnsi="Garamond"/>
-          <w:b/>
-          <w:bCs/>
-          <w:sz w:val="28"/>
-          <w:szCs w:val="28"/>
-        </w:rPr>
-        <w:t>Herramientas e instrumentos</w:t>
-      </w:r>
-    </w:p>
-    <w:p>
-      <w:pPr>
-        <w:jc w:val="both"/>
-        <w:rPr>
-          <w:rFonts w:ascii="Garamond" w:hAnsi="Garamond"/>
-          <w:sz w:val="24"/>
-        </w:rPr>
-      </w:pPr>
       <w:r>
         <w:rPr>
           <w:rFonts w:ascii="Garamond" w:hAnsi="Garamond"/>
@@ -2532,7 +2844,21 @@
           <w:rFonts w:ascii="Garamond" w:hAnsi="Garamond"/>
           <w:sz w:val="24"/>
         </w:rPr>
-        <w:t>l trienio. Entre las principales herramientas e instrumentos tenemos.</w:t>
+        <w:t xml:space="preserve">l trienio. Entre las principales herramientas e instrumentos </w:t>
+      </w:r>
+      <w:r>
+        <w:rPr>
+          <w:rFonts w:ascii="Garamond" w:hAnsi="Garamond"/>
+          <w:sz w:val="24"/>
+        </w:rPr>
+        <w:t>se tienen</w:t>
+      </w:r>
+      <w:r>
+        <w:rPr>
+          <w:rFonts w:ascii="Garamond" w:hAnsi="Garamond"/>
+          <w:sz w:val="24"/>
+        </w:rPr>
+        <w:t>.</w:t>
       </w:r>
     </w:p>
     <w:p>
@@ -2599,7 +2925,35 @@
           <w:rFonts w:ascii="Garamond" w:hAnsi="Garamond"/>
           <w:sz w:val="24"/>
         </w:rPr>
-        <w:t>describir y calificar el cumplimiento periódico de las actividades contenidas en los proyectos de inversión y de soporte institucional. El BPUN es, por excelencia, la herramienta llamada a soportar la acción de monitoreo del desarrollo del PGD.</w:t>
+        <w:t xml:space="preserve">describir y calificar el cumplimiento periódico de las actividades contenidas en los proyectos de inversión </w:t>
+      </w:r>
+      <w:r>
+        <w:rPr>
+          <w:rFonts w:ascii="Garamond" w:hAnsi="Garamond"/>
+          <w:sz w:val="24"/>
+        </w:rPr>
+        <w:t xml:space="preserve">de gestión </w:t>
+      </w:r>
+      <w:r>
+        <w:rPr>
+          <w:rFonts w:ascii="Garamond" w:hAnsi="Garamond"/>
+          <w:sz w:val="24"/>
+        </w:rPr>
+        <w:t xml:space="preserve">y soporte institucional. El BPUN es, por excelencia, la herramienta llamada a </w:t>
+      </w:r>
+      <w:r>
+        <w:rPr>
+          <w:rFonts w:ascii="Garamond" w:hAnsi="Garamond"/>
+          <w:sz w:val="24"/>
+        </w:rPr>
+        <w:t>garantizar</w:t>
+      </w:r>
+      <w:r>
+        <w:rPr>
+          <w:rFonts w:ascii="Garamond" w:hAnsi="Garamond"/>
+          <w:sz w:val="24"/>
+        </w:rPr>
+        <w:t xml:space="preserve"> la acción de monitoreo del desarrollo del PGD.</w:t>
       </w:r>
     </w:p>
     <w:p>
@@ -2696,7 +3050,21 @@
           <w:rFonts w:ascii="Garamond" w:hAnsi="Garamond"/>
           <w:sz w:val="24"/>
         </w:rPr>
-        <w:t xml:space="preserve">del avance en el cumplimiento de indicadores de naturaleza financiera y </w:t>
+        <w:t xml:space="preserve">del avance en el cumplimiento de </w:t>
+      </w:r>
+      <w:r>
+        <w:rPr>
+          <w:rFonts w:ascii="Garamond" w:hAnsi="Garamond"/>
+          <w:sz w:val="24"/>
+        </w:rPr>
+        <w:t xml:space="preserve">las metas asociadas a </w:t>
+      </w:r>
+      <w:r>
+        <w:rPr>
+          <w:rFonts w:ascii="Garamond" w:hAnsi="Garamond"/>
+          <w:sz w:val="24"/>
+        </w:rPr>
+        <w:t xml:space="preserve">indicadores de naturaleza financiera y </w:t>
       </w:r>
       <w:r>
         <w:rPr>
@@ -2710,7 +3078,7 @@
           <w:rFonts w:ascii="Garamond" w:hAnsi="Garamond"/>
           <w:sz w:val="24"/>
         </w:rPr>
-        <w:t xml:space="preserve"> del Plan, principalmente</w:t>
+        <w:t>, principalmente</w:t>
       </w:r>
       <w:r>
         <w:rPr>
@@ -2724,7 +3092,21 @@
           <w:rFonts w:ascii="Garamond" w:hAnsi="Garamond"/>
           <w:sz w:val="24"/>
         </w:rPr>
-        <w:t xml:space="preserve"> Estas herramientas tecnológicas son ideales para adelantar los ejercicios de seguimiento al desarrollo de la planeación institucional.</w:t>
+        <w:t xml:space="preserve"> Estas herramientas tecnológicas son </w:t>
+      </w:r>
+      <w:r>
+        <w:rPr>
+          <w:rFonts w:ascii="Garamond" w:hAnsi="Garamond"/>
+          <w:sz w:val="24"/>
+        </w:rPr>
+        <w:t>fundamentales</w:t>
+      </w:r>
+      <w:r>
+        <w:rPr>
+          <w:rFonts w:ascii="Garamond" w:hAnsi="Garamond"/>
+          <w:sz w:val="24"/>
+        </w:rPr>
+        <w:t xml:space="preserve"> para adelantar los ejercicios de seguimiento al desarrollo de la planeación institucional.</w:t>
       </w:r>
     </w:p>
     <w:p>
@@ -2848,6 +3230,7 @@
           <w:bCs/>
           <w:sz w:val="24"/>
         </w:rPr>
+        <w:lastRenderedPageBreak/>
         <w:t xml:space="preserve">Documentos </w:t>
       </w:r>
       <w:r>
@@ -2916,7 +3299,21 @@
           <w:rFonts w:ascii="Garamond" w:hAnsi="Garamond"/>
           <w:sz w:val="24"/>
         </w:rPr>
-        <w:t>se dispondrá y construirán diferentes recursos de naturaleza conceptual y metodológica dirigidos a facilitar el monitoreo, el seguimiento y la evaluación del PGD. Guías para la construcción de indicadores de seguimiento al cumplimiento de metas, guías para la realización de evaluaciones a políticas, planes, programas o proyectos, orientaciones conceptuales sobre el marco de acción de la estrategia de seguimiento, entre otros, apoyarán el desarrollo de este Plan.</w:t>
+        <w:t xml:space="preserve">se dispondrá y construirán diferentes recursos de naturaleza conceptual y metodológica dirigidos a facilitar el monitoreo, el seguimiento y la evaluación del PGD. Guías para la construcción de indicadores de seguimiento al cumplimiento de metas, guías para la </w:t>
+      </w:r>
+      <w:r>
+        <w:rPr>
+          <w:rFonts w:ascii="Garamond" w:hAnsi="Garamond"/>
+          <w:sz w:val="24"/>
+        </w:rPr>
+        <w:t>implementación</w:t>
+      </w:r>
+      <w:r>
+        <w:rPr>
+          <w:rFonts w:ascii="Garamond" w:hAnsi="Garamond"/>
+          <w:sz w:val="24"/>
+        </w:rPr>
+        <w:t xml:space="preserve"> de evaluaciones a políticas, planes, programas o proyectos, orientaciones conceptuales sobre el marco de acción de la estrategia de seguimiento, entre otros, apoyarán el desarrollo de este Plan.</w:t>
       </w:r>
     </w:p>
     <w:p>
@@ -3017,71 +3414,102 @@
     </w:p>
     <w:p>
       <w:pPr>
-        <w:pStyle w:val="Prrafodelista"/>
         <w:jc w:val="both"/>
         <w:rPr>
           <w:rFonts w:ascii="Garamond" w:hAnsi="Garamond"/>
-          <w:sz w:val="24"/>
-        </w:rPr>
-      </w:pPr>
+          <w:b/>
+          <w:bCs/>
+          <w:sz w:val="28"/>
+          <w:szCs w:val="28"/>
+        </w:rPr>
+      </w:pPr>
+      <w:r>
+        <w:rPr>
+          <w:rFonts w:ascii="Garamond" w:hAnsi="Garamond"/>
+          <w:b/>
+          <w:bCs/>
+          <w:sz w:val="28"/>
+          <w:szCs w:val="28"/>
+        </w:rPr>
+        <w:t xml:space="preserve">Estrategia de </w:t>
+      </w:r>
+      <w:r>
+        <w:rPr>
+          <w:rFonts w:ascii="Garamond" w:hAnsi="Garamond"/>
+          <w:b/>
+          <w:bCs/>
+          <w:sz w:val="28"/>
+          <w:szCs w:val="28"/>
+        </w:rPr>
+        <w:t xml:space="preserve">difusión y </w:t>
+      </w:r>
+      <w:r>
+        <w:rPr>
+          <w:rFonts w:ascii="Garamond" w:hAnsi="Garamond"/>
+          <w:b/>
+          <w:bCs/>
+          <w:sz w:val="28"/>
+          <w:szCs w:val="28"/>
+        </w:rPr>
+        <w:t xml:space="preserve">comunicación </w:t>
+      </w:r>
     </w:p>
     <w:p>
       <w:pPr>
         <w:jc w:val="both"/>
         <w:rPr>
           <w:rFonts w:ascii="Garamond" w:hAnsi="Garamond"/>
-          <w:b/>
-          <w:bCs/>
-          <w:sz w:val="28"/>
-          <w:szCs w:val="28"/>
-        </w:rPr>
-      </w:pPr>
-      <w:r>
-        <w:rPr>
-          <w:rFonts w:ascii="Garamond" w:hAnsi="Garamond"/>
-          <w:b/>
-          <w:bCs/>
-          <w:sz w:val="28"/>
-          <w:szCs w:val="28"/>
-        </w:rPr>
-        <w:lastRenderedPageBreak/>
-        <w:t xml:space="preserve">Estrategia de </w:t>
-      </w:r>
-      <w:r>
-        <w:rPr>
-          <w:rFonts w:ascii="Garamond" w:hAnsi="Garamond"/>
-          <w:b/>
-          <w:bCs/>
-          <w:sz w:val="28"/>
-          <w:szCs w:val="28"/>
-        </w:rPr>
-        <w:t xml:space="preserve">difusión y </w:t>
-      </w:r>
-      <w:r>
-        <w:rPr>
-          <w:rFonts w:ascii="Garamond" w:hAnsi="Garamond"/>
-          <w:b/>
-          <w:bCs/>
-          <w:sz w:val="28"/>
-          <w:szCs w:val="28"/>
-        </w:rPr>
-        <w:t xml:space="preserve">comunicación </w:t>
-      </w:r>
-    </w:p>
-    <w:p>
-      <w:pPr>
-        <w:jc w:val="both"/>
-        <w:rPr>
-          <w:rFonts w:ascii="Garamond" w:hAnsi="Garamond"/>
-          <w:sz w:val="24"/>
-        </w:rPr>
-      </w:pPr>
-      <w:r>
-        <w:rPr>
-          <w:rFonts w:ascii="Garamond" w:hAnsi="Garamond"/>
-          <w:sz w:val="24"/>
-        </w:rPr>
-        <w:t xml:space="preserve">Una vez aprobado el Plan Global de Desarrollo de la Universidad y los Planes de Acción Institucional, la Dirección Nacional de Planeación y Estadística, con el Apoyo de la Unidad de Medios de Comunicación – Unimedios, definirá e implementará la estrategia de difusión y comunicación </w:t>
+          <w:sz w:val="24"/>
+        </w:rPr>
+      </w:pPr>
+      <w:r>
+        <w:rPr>
+          <w:rFonts w:ascii="Garamond" w:hAnsi="Garamond"/>
+          <w:sz w:val="24"/>
+        </w:rPr>
+        <w:t xml:space="preserve">Una vez aprobado el Plan Global de Desarrollo de la Universidad y los </w:t>
+      </w:r>
+      <w:r>
+        <w:rPr>
+          <w:rFonts w:ascii="Garamond" w:hAnsi="Garamond"/>
+          <w:sz w:val="24"/>
+        </w:rPr>
+        <w:t>p</w:t>
+      </w:r>
+      <w:r>
+        <w:rPr>
+          <w:rFonts w:ascii="Garamond" w:hAnsi="Garamond"/>
+          <w:sz w:val="24"/>
+        </w:rPr>
+        <w:t xml:space="preserve">lanes de </w:t>
+      </w:r>
+      <w:r>
+        <w:rPr>
+          <w:rFonts w:ascii="Garamond" w:hAnsi="Garamond"/>
+          <w:sz w:val="24"/>
+        </w:rPr>
+        <w:t>a</w:t>
+      </w:r>
+      <w:r>
+        <w:rPr>
+          <w:rFonts w:ascii="Garamond" w:hAnsi="Garamond"/>
+          <w:sz w:val="24"/>
+        </w:rPr>
+        <w:t xml:space="preserve">cción </w:t>
+      </w:r>
+      <w:r>
+        <w:rPr>
+          <w:rFonts w:ascii="Garamond" w:hAnsi="Garamond"/>
+          <w:sz w:val="24"/>
+        </w:rPr>
+        <w:t>i</w:t>
+      </w:r>
+      <w:r>
+        <w:rPr>
+          <w:rFonts w:ascii="Garamond" w:hAnsi="Garamond"/>
+          <w:sz w:val="24"/>
+        </w:rPr>
+        <w:t xml:space="preserve">nstitucional, la Dirección Nacional de Planeación y Estadística, con el Apoyo de la Unidad de Medios de Comunicación – Unimedios, definirá e implementará la estrategia de difusión y comunicación </w:t>
       </w:r>
       <w:r>
         <w:rPr>
@@ -4475,6 +4903,7 @@
   <w:style w:type="character" w:default="1" w:styleId="Fuentedeprrafopredeter">
     <w:name w:val="Default Paragraph Font"/>
     <w:uiPriority w:val="1"/>
+    <w:semiHidden/>
     <w:unhideWhenUsed/>
   </w:style>
   <w:style w:type="table" w:default="1" w:styleId="Tablanormal">

</xml_diff>

<commit_message>
carga doc final cap 8 PGD
</commit_message>
<xml_diff>
--- a/Documentos/Capítulo 8 Seguimiento al PGD.docx
+++ b/Documentos/Capítulo 8 Seguimiento al PGD.docx
@@ -1,6 +1,6 @@
 
 <file path=word/document.xml><?xml version="1.0" encoding="utf-8"?>
-<w:document xmlns:wpc="http://schemas.microsoft.com/office/word/2010/wordprocessingCanvas" xmlns:cx="http://schemas.microsoft.com/office/drawing/2014/chartex" xmlns:cx1="http://schemas.microsoft.com/office/drawing/2015/9/8/chartex" xmlns:cx2="http://schemas.microsoft.com/office/drawing/2015/10/21/chartex" xmlns:cx3="http://schemas.microsoft.com/office/drawing/2016/5/9/chartex" xmlns:cx4="http://schemas.microsoft.com/office/drawing/2016/5/10/chartex" xmlns:cx5="http://schemas.microsoft.com/office/drawing/2016/5/11/chartex" xmlns:cx6="http://schemas.microsoft.com/office/drawing/2016/5/12/chartex" xmlns:cx7="http://schemas.microsoft.com/office/drawing/2016/5/13/chartex" xmlns:cx8="http://schemas.microsoft.com/office/drawing/2016/5/14/chartex" xmlns:mc="http://schemas.openxmlformats.org/markup-compatibility/2006" xmlns:aink="http://schemas.microsoft.com/office/drawing/2016/ink" xmlns:am3d="http://schemas.microsoft.com/office/drawing/2017/model3d" xmlns:o="urn:schemas-microsoft-com:office:office" xmlns:oel="http://schemas.microsoft.com/office/2019/extlst" xmlns:r="http://schemas.openxmlformats.org/officeDocument/2006/relationships" xmlns:m="http://schemas.openxmlformats.org/officeDocument/2006/math" xmlns:v="urn:schemas-microsoft-com:vml" xmlns:wp14="http://schemas.microsoft.com/office/word/2010/wordprocessingDrawing" xmlns:wp="http://schemas.openxmlformats.org/drawingml/2006/wordprocessingDrawing" xmlns:w10="urn:schemas-microsoft-com:office:word" xmlns:w="http://schemas.openxmlformats.org/wordprocessingml/2006/main" xmlns:w14="http://schemas.microsoft.com/office/word/2010/wordml" xmlns:w15="http://schemas.microsoft.com/office/word/2012/wordml" xmlns:w16cex="http://schemas.microsoft.com/office/word/2018/wordml/cex" xmlns:w16cid="http://schemas.microsoft.com/office/word/2016/wordml/cid" xmlns:w16="http://schemas.microsoft.com/office/word/2018/wordml" xmlns:w16du="http://schemas.microsoft.com/office/word/2023/wordml/word16du" xmlns:w16sdtdh="http://schemas.microsoft.com/office/word/2020/wordml/sdtdatahash" xmlns:w16sdtfl="http://schemas.microsoft.com/office/word/2024/wordml/sdtformatlock" xmlns:w16se="http://schemas.microsoft.com/office/word/2015/wordml/symex" xmlns:wpg="http://schemas.microsoft.com/office/word/2010/wordprocessingGroup" xmlns:wpi="http://schemas.microsoft.com/office/word/2010/wordprocessingInk" xmlns:wne="http://schemas.microsoft.com/office/word/2006/wordml" xmlns:wps="http://schemas.microsoft.com/office/word/2010/wordprocessingShape" mc:Ignorable="w14 w15 w16se w16cid w16 w16cex w16sdtdh w16sdtfl w16du wp14">
+<w:document xmlns:wpc="http://schemas.microsoft.com/office/word/2010/wordprocessingCanvas" xmlns:cx="http://schemas.microsoft.com/office/drawing/2014/chartex" xmlns:cx1="http://schemas.microsoft.com/office/drawing/2015/9/8/chartex" xmlns:cx2="http://schemas.microsoft.com/office/drawing/2015/10/21/chartex" xmlns:cx3="http://schemas.microsoft.com/office/drawing/2016/5/9/chartex" xmlns:cx4="http://schemas.microsoft.com/office/drawing/2016/5/10/chartex" xmlns:cx5="http://schemas.microsoft.com/office/drawing/2016/5/11/chartex" xmlns:cx6="http://schemas.microsoft.com/office/drawing/2016/5/12/chartex" xmlns:cx7="http://schemas.microsoft.com/office/drawing/2016/5/13/chartex" xmlns:cx8="http://schemas.microsoft.com/office/drawing/2016/5/14/chartex" xmlns:mc="http://schemas.openxmlformats.org/markup-compatibility/2006" xmlns:aink="http://schemas.microsoft.com/office/drawing/2016/ink" xmlns:am3d="http://schemas.microsoft.com/office/drawing/2017/model3d" xmlns:o="urn:schemas-microsoft-com:office:office" xmlns:r="http://schemas.openxmlformats.org/officeDocument/2006/relationships" xmlns:m="http://schemas.openxmlformats.org/officeDocument/2006/math" xmlns:v="urn:schemas-microsoft-com:vml" xmlns:wp14="http://schemas.microsoft.com/office/word/2010/wordprocessingDrawing" xmlns:wp="http://schemas.openxmlformats.org/drawingml/2006/wordprocessingDrawing" xmlns:w10="urn:schemas-microsoft-com:office:word" xmlns:w="http://schemas.openxmlformats.org/wordprocessingml/2006/main" xmlns:w14="http://schemas.microsoft.com/office/word/2010/wordml" xmlns:w15="http://schemas.microsoft.com/office/word/2012/wordml" xmlns:w16cex="http://schemas.microsoft.com/office/word/2018/wordml/cex" xmlns:w16cid="http://schemas.microsoft.com/office/word/2016/wordml/cid" xmlns:w16="http://schemas.microsoft.com/office/word/2018/wordml" xmlns:w16sdtdh="http://schemas.microsoft.com/office/word/2020/wordml/sdtdatahash" xmlns:w16se="http://schemas.microsoft.com/office/word/2015/wordml/symex" xmlns:wpg="http://schemas.microsoft.com/office/word/2010/wordprocessingGroup" xmlns:wpi="http://schemas.microsoft.com/office/word/2010/wordprocessingInk" xmlns:wne="http://schemas.microsoft.com/office/word/2006/wordml" xmlns:wps="http://schemas.microsoft.com/office/word/2010/wordprocessingShape" mc:Ignorable="w14 w15 w16se w16cid w16 w16cex w16sdtdh wp14">
   <w:body>
     <w:p>
       <w:pPr>
@@ -657,7 +657,7 @@
           <w:rFonts w:ascii="Garamond" w:hAnsi="Garamond"/>
           <w:sz w:val="24"/>
         </w:rPr>
-        <w:t>participación</w:t>
+        <w:t>retroalimentación</w:t>
       </w:r>
       <w:r>
         <w:rPr>
@@ -1085,7 +1085,21 @@
           <w:rFonts w:ascii="Garamond" w:hAnsi="Garamond"/>
           <w:sz w:val="24"/>
         </w:rPr>
-        <w:t xml:space="preserve">éxito del Plan Global de Desarrollo de la Universidad, además del liderazgo del gobierno universitario vigente, demanda de la participación directa e indirecta en las acciones de monitoreo, seguimiento y evaluación de cuerpos colegiados, comités, responsables del autocontrol institucional, delegados a espacios de participación, responsables del sistema de planeación, entre otros actores, interesados </w:t>
+        <w:t>éxito del Plan Global de Desarrollo</w:t>
+      </w:r>
+      <w:r>
+        <w:rPr>
+          <w:rFonts w:ascii="Garamond" w:hAnsi="Garamond"/>
+          <w:sz w:val="24"/>
+        </w:rPr>
+        <w:t xml:space="preserve"> depende</w:t>
+      </w:r>
+      <w:r>
+        <w:rPr>
+          <w:rFonts w:ascii="Garamond" w:hAnsi="Garamond"/>
+          <w:sz w:val="24"/>
+        </w:rPr>
+        <w:t xml:space="preserve">, además del liderazgo del gobierno universitario vigente, de la participación directa e indirecta en las acciones de monitoreo, seguimiento y evaluación de cuerpos colegiados, comités, responsables del autocontrol institucional, delegados a espacios de participación, responsables del sistema de planeación, entre otros actores, interesados </w:t>
       </w:r>
       <w:r>
         <w:rPr>
@@ -1099,7 +1113,14 @@
           <w:rFonts w:ascii="Garamond" w:hAnsi="Garamond"/>
           <w:sz w:val="24"/>
         </w:rPr>
-        <w:t xml:space="preserve">desarrollo institucional. A continuación, se presenta una aproximación general del rol que desempeñan en el seguimiento del PGD </w:t>
+        <w:t xml:space="preserve">desarrollo institucional. A continuación, se presenta una aproximación general del rol que desempeñan </w:t>
+      </w:r>
+      <w:r>
+        <w:rPr>
+          <w:rFonts w:ascii="Garamond" w:hAnsi="Garamond"/>
+          <w:sz w:val="24"/>
+        </w:rPr>
+        <w:t xml:space="preserve">en la estrategia de seguimiento </w:t>
       </w:r>
       <w:r>
         <w:rPr>
@@ -1173,7 +1194,7 @@
           <w:rFonts w:ascii="Garamond" w:hAnsi="Garamond"/>
           <w:sz w:val="24"/>
         </w:rPr>
-        <w:t xml:space="preserve">l Consejo Superior Universitario, como máxima autoridad de la Universidad Nacional de Colombia, además de participar, aprobar y modificar el Plan Global de Desarrollo Institucional, tiene la función de evaluar y establecer sistemas de control interno orientados a fortalecer el desarrollo </w:t>
+        <w:t xml:space="preserve">l Consejo Superior Universitario, como máxima autoridad de la Universidad Nacional de Colombia, además de participar, aprobar y modificar el Plan Global de Desarrollo, tiene la función de evaluar y establecer sistemas de control interno orientados a fortalecer el desarrollo </w:t>
       </w:r>
       <w:r>
         <w:rPr>
@@ -1325,7 +1346,21 @@
           <w:rFonts w:ascii="Garamond" w:hAnsi="Garamond"/>
           <w:sz w:val="24"/>
         </w:rPr>
-        <w:t xml:space="preserve"> la formulación y ejecución del Plan Global de Desarrollo de la Universidad. Por lo anterior, a lo largo del desarrollo del PGD, se fomentará y desarrollarán espacios y encuentros de planeación estratégica orientados a </w:t>
+        <w:t xml:space="preserve"> la formulación y ejecución del Plan Global de Desarrollo de la Universidad. Por lo anterior, a lo largo del desarrollo </w:t>
+      </w:r>
+      <w:r>
+        <w:rPr>
+          <w:rFonts w:ascii="Garamond" w:hAnsi="Garamond"/>
+          <w:sz w:val="24"/>
+        </w:rPr>
+        <w:t>de este</w:t>
+      </w:r>
+      <w:r>
+        <w:rPr>
+          <w:rFonts w:ascii="Garamond" w:hAnsi="Garamond"/>
+          <w:sz w:val="24"/>
+        </w:rPr>
+        <w:t xml:space="preserve">, se fomentará y desarrollarán espacios y encuentros de planeación estratégica orientados a </w:t>
       </w:r>
       <w:r>
         <w:rPr>
@@ -1353,14 +1388,14 @@
           <w:rFonts w:ascii="Garamond" w:hAnsi="Garamond"/>
           <w:sz w:val="24"/>
         </w:rPr>
-        <w:t xml:space="preserve">los ajustes requeridos  en </w:t>
-      </w:r>
-      <w:r>
-        <w:rPr>
-          <w:rFonts w:ascii="Garamond" w:hAnsi="Garamond"/>
-          <w:sz w:val="24"/>
-        </w:rPr>
-        <w:t xml:space="preserve">el </w:t>
+        <w:t xml:space="preserve">los ajustes </w:t>
+      </w:r>
+      <w:r>
+        <w:rPr>
+          <w:rFonts w:ascii="Garamond" w:hAnsi="Garamond"/>
+          <w:sz w:val="24"/>
+        </w:rPr>
+        <w:t xml:space="preserve">requeridos al </w:t>
       </w:r>
       <w:r>
         <w:rPr>
@@ -1441,7 +1476,35 @@
           <w:rFonts w:ascii="Garamond" w:hAnsi="Garamond"/>
           <w:sz w:val="24"/>
         </w:rPr>
-        <w:t xml:space="preserve"> desarrollo del Plan a este Comité con el fin de socializar y discutir los avances alcanzados</w:t>
+        <w:t xml:space="preserve"> desarrollo del Plan a este Comité con el fin de socializar</w:t>
+      </w:r>
+      <w:r>
+        <w:rPr>
+          <w:rFonts w:ascii="Garamond" w:hAnsi="Garamond"/>
+          <w:sz w:val="24"/>
+        </w:rPr>
+        <w:t xml:space="preserve">, </w:t>
+      </w:r>
+      <w:r>
+        <w:rPr>
+          <w:rFonts w:ascii="Garamond" w:hAnsi="Garamond"/>
+          <w:sz w:val="24"/>
+        </w:rPr>
+        <w:t xml:space="preserve">discutir </w:t>
+      </w:r>
+      <w:r>
+        <w:rPr>
+          <w:rFonts w:ascii="Garamond" w:hAnsi="Garamond"/>
+          <w:sz w:val="24"/>
+        </w:rPr>
+        <w:t xml:space="preserve">y retroalimentar </w:t>
+      </w:r>
+      <w:r>
+        <w:rPr>
+          <w:rFonts w:ascii="Garamond" w:hAnsi="Garamond"/>
+          <w:sz w:val="24"/>
+        </w:rPr>
+        <w:t>los avances alcanzados</w:t>
       </w:r>
       <w:r>
         <w:rPr>
@@ -1501,7 +1564,21 @@
           <w:rFonts w:ascii="Garamond" w:hAnsi="Garamond"/>
           <w:sz w:val="24"/>
         </w:rPr>
-        <w:t>os Artículos 209 y 269 de la Constitución Política establecieron el deber de la administración pública de contar con sistemas de control interno. Teniendo en cuenta lo anterior y las orientaciones contenidas en la Resolución 316 de 2018 de la Rectoría, el área de Control Interno de la Universidad, bajo los principios de autorregulación, autoevaluación, autocontrol y autogestión en general (Artículo 3) y</w:t>
+        <w:t>os Artículos 209 y 269 de la Constitución Política establec</w:t>
+      </w:r>
+      <w:r>
+        <w:rPr>
+          <w:rFonts w:ascii="Garamond" w:hAnsi="Garamond"/>
+          <w:sz w:val="24"/>
+        </w:rPr>
+        <w:t>en</w:t>
+      </w:r>
+      <w:r>
+        <w:rPr>
+          <w:rFonts w:ascii="Garamond" w:hAnsi="Garamond"/>
+          <w:sz w:val="24"/>
+        </w:rPr>
+        <w:t xml:space="preserve"> el deber de la administración pública de contar con sistemas de control interno. Teniendo en cuenta lo anterior y las orientaciones contenidas en la Resolución 316 de 2018 de la Rectoría, el área de Control Interno de la Universidad, bajo los principios de autorregulación, autoevaluación, autocontrol y autogestión en general (Artículo 3) y</w:t>
       </w:r>
       <w:r>
         <w:rPr>
@@ -1536,15 +1613,7 @@
           <w:rFonts w:ascii="Garamond" w:hAnsi="Garamond"/>
           <w:sz w:val="24"/>
         </w:rPr>
-        <w:t xml:space="preserve"> adelantará, a lo largo de la ejecución del Plan Global de Desarrollo, acciones de monitoreo, seguimiento y evaluación al cumplimiento del plan </w:t>
-      </w:r>
-      <w:r>
-        <w:rPr>
-          <w:rFonts w:ascii="Garamond" w:hAnsi="Garamond"/>
-          <w:sz w:val="24"/>
-        </w:rPr>
-        <w:lastRenderedPageBreak/>
-        <w:t xml:space="preserve">Global de Desarrollo y </w:t>
+        <w:t xml:space="preserve"> adelantará, a lo largo de la ejecución del Plan Global de Desarrollo, acciones de monitoreo, seguimiento y evaluación al cumplimiento del plan Global de Desarrollo y </w:t>
       </w:r>
       <w:r>
         <w:rPr>
@@ -1602,6 +1671,7 @@
           <w:bCs/>
           <w:sz w:val="24"/>
         </w:rPr>
+        <w:lastRenderedPageBreak/>
         <w:t>Espacios de Participación</w:t>
       </w:r>
       <w:r>
@@ -1753,7 +1823,14 @@
           <w:rFonts w:ascii="Garamond" w:hAnsi="Garamond"/>
           <w:sz w:val="24"/>
         </w:rPr>
-        <w:t xml:space="preserve">socialización y dialogo con la comunidad y la sociedad sobre los </w:t>
+        <w:t>difusión</w:t>
+      </w:r>
+      <w:r>
+        <w:rPr>
+          <w:rFonts w:ascii="Garamond" w:hAnsi="Garamond"/>
+          <w:sz w:val="24"/>
+        </w:rPr>
+        <w:t xml:space="preserve"> y dialogo con la comunidad y la sociedad sobre los </w:t>
       </w:r>
       <w:r>
         <w:rPr>
@@ -2168,7 +2245,21 @@
           <w:rFonts w:ascii="Garamond" w:hAnsi="Garamond"/>
           <w:sz w:val="24"/>
         </w:rPr>
-        <w:t>en tiempo real. No obstante, para propósitos prácticos, el PGD divide el seguimiento en tres grandes momentos: inicial, durante y al cierre/final del gobierno universitario.</w:t>
+        <w:t xml:space="preserve">en tiempo real. No obstante, para propósitos prácticos, el PGD divide </w:t>
+      </w:r>
+      <w:r>
+        <w:rPr>
+          <w:rFonts w:ascii="Garamond" w:hAnsi="Garamond"/>
+          <w:sz w:val="24"/>
+        </w:rPr>
+        <w:t>este</w:t>
+      </w:r>
+      <w:r>
+        <w:rPr>
+          <w:rFonts w:ascii="Garamond" w:hAnsi="Garamond"/>
+          <w:sz w:val="24"/>
+        </w:rPr>
+        <w:t xml:space="preserve"> en tres grandes momentos: inicial, durante y al cierre/final del gobierno universitario.</w:t>
       </w:r>
     </w:p>
     <w:p>
@@ -2437,7 +2528,35 @@
           <w:rFonts w:ascii="Garamond" w:hAnsi="Garamond"/>
           <w:sz w:val="24"/>
         </w:rPr>
-        <w:t xml:space="preserve">al desarrollo de los proyectos de gestión y soporte institucional contenidos en el Banco de Proyectos de la Universidad BPUN. En segundo lugar, el ejercicio de seguimiento se soporta en la verificación de los avances alcanzados en las metas contenidas en las acciones estratégicas de los diferentes </w:t>
+        <w:t>al desarrollo de los proyectos de gestión y soporte institucional contenidos en el Banco de Proyectos de la Universidad BPUN. En segundo lugar, el ejercicio de seguimiento se soporta en la verificación de los avances alcanzados en las metas contenidas en las acciones estratégicas de los diferentes ejes del Plan. Las actividades de monitoreo y seguimiento durante los tres años de</w:t>
+      </w:r>
+      <w:r>
+        <w:rPr>
+          <w:rFonts w:ascii="Garamond" w:hAnsi="Garamond"/>
+          <w:sz w:val="24"/>
+        </w:rPr>
+        <w:t>l gobierno institucional</w:t>
+      </w:r>
+      <w:r>
+        <w:rPr>
+          <w:rFonts w:ascii="Garamond" w:hAnsi="Garamond"/>
+          <w:sz w:val="24"/>
+        </w:rPr>
+        <w:t xml:space="preserve"> se convierten a su vez en dos grandes fuentes de información para el desarrollo de los espacios de socialización </w:t>
+      </w:r>
+      <w:r>
+        <w:rPr>
+          <w:rFonts w:ascii="Garamond" w:hAnsi="Garamond"/>
+          <w:sz w:val="24"/>
+        </w:rPr>
+        <w:t xml:space="preserve">y retroalimentación </w:t>
+      </w:r>
+      <w:r>
+        <w:rPr>
+          <w:rFonts w:ascii="Garamond" w:hAnsi="Garamond"/>
+          <w:sz w:val="24"/>
+        </w:rPr>
+        <w:t xml:space="preserve">con los diferentes </w:t>
       </w:r>
       <w:r>
         <w:rPr>
@@ -2445,35 +2564,7 @@
           <w:sz w:val="24"/>
         </w:rPr>
         <w:lastRenderedPageBreak/>
-        <w:t>ejes del Plan. Las actividades de monitoreo y seguimiento durante los tres años de</w:t>
-      </w:r>
-      <w:r>
-        <w:rPr>
-          <w:rFonts w:ascii="Garamond" w:hAnsi="Garamond"/>
-          <w:sz w:val="24"/>
-        </w:rPr>
-        <w:t>l gobierno institucional</w:t>
-      </w:r>
-      <w:r>
-        <w:rPr>
-          <w:rFonts w:ascii="Garamond" w:hAnsi="Garamond"/>
-          <w:sz w:val="24"/>
-        </w:rPr>
-        <w:t xml:space="preserve"> se convierten a su vez en dos grandes fuentes de información para el desarrollo de los espacios de socialización </w:t>
-      </w:r>
-      <w:r>
-        <w:rPr>
-          <w:rFonts w:ascii="Garamond" w:hAnsi="Garamond"/>
-          <w:sz w:val="24"/>
-        </w:rPr>
-        <w:t xml:space="preserve">y retroalimentación </w:t>
-      </w:r>
-      <w:r>
-        <w:rPr>
-          <w:rFonts w:ascii="Garamond" w:hAnsi="Garamond"/>
-          <w:sz w:val="24"/>
-        </w:rPr>
-        <w:t>con los diferentes actores que hacen parte de la estrategia de seguimiento</w:t>
+        <w:t>actores que hacen parte de la estrategia de seguimiento</w:t>
       </w:r>
       <w:r>
         <w:rPr>
@@ -2487,21 +2578,7 @@
           <w:rFonts w:ascii="Garamond" w:hAnsi="Garamond"/>
           <w:sz w:val="24"/>
         </w:rPr>
-        <w:t xml:space="preserve">sobre </w:t>
-      </w:r>
-      <w:r>
-        <w:rPr>
-          <w:rFonts w:ascii="Garamond" w:hAnsi="Garamond"/>
-          <w:sz w:val="24"/>
-        </w:rPr>
-        <w:t>los avances alcanzados</w:t>
-      </w:r>
-      <w:r>
-        <w:rPr>
-          <w:rFonts w:ascii="Garamond" w:hAnsi="Garamond"/>
-          <w:sz w:val="24"/>
-        </w:rPr>
-        <w:t xml:space="preserve"> a lo largo del desarrollo del Plan (cuerpos colegiados, rector y equipo directivo, Comité Nacional de Planeación Estratégica, oficinas de Control Interno y espacios </w:t>
+        <w:t xml:space="preserve">sobre los avances alcanzados a lo largo del desarrollo del Plan (cuerpos colegiados, rector y equipo directivo, Comité Nacional de Planeación Estratégica, oficinas de Control Interno y espacios </w:t>
       </w:r>
       <w:r>
         <w:rPr>
@@ -2652,21 +2729,28 @@
           <w:rFonts w:ascii="Garamond" w:hAnsi="Garamond"/>
           <w:sz w:val="24"/>
         </w:rPr>
-        <w:t xml:space="preserve">, Artículo 13, Acuerdo 238 de 2017 del CSU). En segundo lugar, la presentación y socialización de los resultados derivados de la implementación de evaluaciones, preferiblemente de impacto, </w:t>
-      </w:r>
-      <w:r>
-        <w:rPr>
-          <w:rFonts w:ascii="Garamond" w:hAnsi="Garamond"/>
-          <w:sz w:val="24"/>
-        </w:rPr>
-        <w:t xml:space="preserve">sobre las políticas contenidas en el Plan o, en su defecto, de una propuesta de agenda de evaluación sobre estas </w:t>
-      </w:r>
-      <w:r>
-        <w:rPr>
-          <w:rFonts w:ascii="Garamond" w:hAnsi="Garamond"/>
-          <w:sz w:val="24"/>
-        </w:rPr>
-        <w:t>(</w:t>
+        <w:t xml:space="preserve"> Artículo 13</w:t>
+      </w:r>
+      <w:r>
+        <w:rPr>
+          <w:rFonts w:ascii="Garamond" w:hAnsi="Garamond"/>
+          <w:sz w:val="24"/>
+        </w:rPr>
+        <w:t xml:space="preserve"> </w:t>
+      </w:r>
+      <w:r>
+        <w:rPr>
+          <w:rFonts w:ascii="Garamond" w:hAnsi="Garamond"/>
+          <w:sz w:val="24"/>
+        </w:rPr>
+        <w:t xml:space="preserve">Acuerdo 238 de 2017 del CSU). En segundo lugar, la presentación y socialización de los resultados derivados de la implementación de evaluaciones, preferiblemente de impacto, </w:t>
+      </w:r>
+      <w:r>
+        <w:rPr>
+          <w:rFonts w:ascii="Garamond" w:hAnsi="Garamond"/>
+          <w:sz w:val="24"/>
+        </w:rPr>
+        <w:t>sobre las políticas contenidas en el Plan o, en su defecto, de una propuesta de agenda de evaluación sobre estas (</w:t>
       </w:r>
       <w:r>
         <w:rPr>
@@ -2680,14 +2764,7 @@
           <w:rFonts w:ascii="Garamond" w:hAnsi="Garamond"/>
           <w:sz w:val="24"/>
         </w:rPr>
-        <w:t>, Acuerdo 238 de 2017 del CSU)</w:t>
-      </w:r>
-      <w:r>
-        <w:rPr>
-          <w:rFonts w:ascii="Garamond" w:hAnsi="Garamond"/>
-          <w:sz w:val="24"/>
-        </w:rPr>
-        <w:t xml:space="preserve">. </w:t>
+        <w:t xml:space="preserve"> Acuerdo 238 de 2017 del CSU). </w:t>
       </w:r>
       <w:r>
         <w:rPr>
@@ -2701,14 +2778,7 @@
           <w:rFonts w:ascii="Garamond" w:hAnsi="Garamond"/>
           <w:sz w:val="24"/>
         </w:rPr>
-        <w:t>, el desarrollo de</w:t>
-      </w:r>
-      <w:r>
-        <w:rPr>
-          <w:rFonts w:ascii="Garamond" w:hAnsi="Garamond"/>
-          <w:sz w:val="24"/>
-        </w:rPr>
-        <w:t xml:space="preserve"> espacio</w:t>
+        <w:t>, el desarrollo de espacio</w:t>
       </w:r>
       <w:r>
         <w:rPr>
@@ -2722,14 +2792,7 @@
           <w:rFonts w:ascii="Garamond" w:hAnsi="Garamond"/>
           <w:sz w:val="24"/>
         </w:rPr>
-        <w:t xml:space="preserve"> de socialización</w:t>
-      </w:r>
-      <w:r>
-        <w:rPr>
-          <w:rFonts w:ascii="Garamond" w:hAnsi="Garamond"/>
-          <w:sz w:val="24"/>
-        </w:rPr>
-        <w:t xml:space="preserve"> de </w:t>
+        <w:t xml:space="preserve"> de socialización de </w:t>
       </w:r>
       <w:r>
         <w:rPr>
@@ -2953,7 +3016,21 @@
           <w:rFonts w:ascii="Garamond" w:hAnsi="Garamond"/>
           <w:sz w:val="24"/>
         </w:rPr>
-        <w:t xml:space="preserve"> la acción de monitoreo del desarrollo del PGD.</w:t>
+        <w:t xml:space="preserve"> la acción de monitoreo </w:t>
+      </w:r>
+      <w:r>
+        <w:rPr>
+          <w:rFonts w:ascii="Garamond" w:hAnsi="Garamond"/>
+          <w:sz w:val="24"/>
+        </w:rPr>
+        <w:t xml:space="preserve">en el </w:t>
+      </w:r>
+      <w:r>
+        <w:rPr>
+          <w:rFonts w:ascii="Garamond" w:hAnsi="Garamond"/>
+          <w:sz w:val="24"/>
+        </w:rPr>
+        <w:t>desarrollo del PGD.</w:t>
       </w:r>
     </w:p>
     <w:p>
@@ -3022,7 +3099,23 @@
           <w:rFonts w:ascii="Garamond" w:hAnsi="Garamond"/>
           <w:sz w:val="24"/>
         </w:rPr>
-        <w:t xml:space="preserve"> o dashboards con información</w:t>
+        <w:t xml:space="preserve"> o </w:t>
+      </w:r>
+      <w:r>
+        <w:rPr>
+          <w:rFonts w:ascii="Garamond" w:hAnsi="Garamond"/>
+          <w:i/>
+          <w:iCs/>
+          <w:sz w:val="24"/>
+        </w:rPr>
+        <w:t xml:space="preserve">dashboards </w:t>
+      </w:r>
+      <w:r>
+        <w:rPr>
+          <w:rFonts w:ascii="Garamond" w:hAnsi="Garamond"/>
+          <w:sz w:val="24"/>
+        </w:rPr>
+        <w:t>con información</w:t>
       </w:r>
       <w:r>
         <w:rPr>
@@ -3230,90 +3323,125 @@
           <w:bCs/>
           <w:sz w:val="24"/>
         </w:rPr>
+        <w:t xml:space="preserve">Documentos </w:t>
+      </w:r>
+      <w:r>
+        <w:rPr>
+          <w:rFonts w:ascii="Garamond" w:hAnsi="Garamond"/>
+          <w:b/>
+          <w:bCs/>
+          <w:sz w:val="24"/>
+        </w:rPr>
+        <w:t>c</w:t>
+      </w:r>
+      <w:r>
+        <w:rPr>
+          <w:rFonts w:ascii="Garamond" w:hAnsi="Garamond"/>
+          <w:b/>
+          <w:bCs/>
+          <w:sz w:val="24"/>
+        </w:rPr>
+        <w:t xml:space="preserve">onceptuales </w:t>
+      </w:r>
+      <w:r>
+        <w:rPr>
+          <w:rFonts w:ascii="Garamond" w:hAnsi="Garamond"/>
+          <w:b/>
+          <w:bCs/>
+          <w:sz w:val="24"/>
+        </w:rPr>
+        <w:t xml:space="preserve">y </w:t>
+      </w:r>
+      <w:r>
+        <w:rPr>
+          <w:rFonts w:ascii="Garamond" w:hAnsi="Garamond"/>
+          <w:b/>
+          <w:bCs/>
+          <w:sz w:val="24"/>
+        </w:rPr>
+        <w:t>m</w:t>
+      </w:r>
+      <w:r>
+        <w:rPr>
+          <w:rFonts w:ascii="Garamond" w:hAnsi="Garamond"/>
+          <w:b/>
+          <w:bCs/>
+          <w:sz w:val="24"/>
+        </w:rPr>
+        <w:t>etodológicos</w:t>
+      </w:r>
+      <w:r>
+        <w:rPr>
+          <w:rFonts w:ascii="Garamond" w:hAnsi="Garamond"/>
+          <w:b/>
+          <w:bCs/>
+          <w:sz w:val="24"/>
+        </w:rPr>
+        <w:t>:</w:t>
+      </w:r>
+      <w:r>
+        <w:rPr>
+          <w:rFonts w:ascii="Garamond" w:hAnsi="Garamond"/>
+          <w:sz w:val="24"/>
+        </w:rPr>
+        <w:t xml:space="preserve"> </w:t>
+      </w:r>
+      <w:r>
+        <w:rPr>
+          <w:rFonts w:ascii="Garamond" w:hAnsi="Garamond"/>
+          <w:sz w:val="24"/>
+        </w:rPr>
+        <w:t xml:space="preserve">se dispondrá y construirán diferentes recursos de naturaleza conceptual y metodológica dirigidos a facilitar el monitoreo, el seguimiento y la evaluación del PGD. Guías para la construcción de indicadores de seguimiento al cumplimiento de metas, guías para la </w:t>
+      </w:r>
+      <w:r>
+        <w:rPr>
+          <w:rFonts w:ascii="Garamond" w:hAnsi="Garamond"/>
+          <w:sz w:val="24"/>
+        </w:rPr>
+        <w:t>implementación</w:t>
+      </w:r>
+      <w:r>
+        <w:rPr>
+          <w:rFonts w:ascii="Garamond" w:hAnsi="Garamond"/>
+          <w:sz w:val="24"/>
+        </w:rPr>
+        <w:t xml:space="preserve"> de evaluaciones a </w:t>
+      </w:r>
+      <w:r>
+        <w:rPr>
+          <w:rFonts w:ascii="Garamond" w:hAnsi="Garamond"/>
+          <w:sz w:val="24"/>
+        </w:rPr>
         <w:lastRenderedPageBreak/>
-        <w:t xml:space="preserve">Documentos </w:t>
-      </w:r>
-      <w:r>
-        <w:rPr>
-          <w:rFonts w:ascii="Garamond" w:hAnsi="Garamond"/>
-          <w:b/>
-          <w:bCs/>
-          <w:sz w:val="24"/>
-        </w:rPr>
-        <w:t>c</w:t>
-      </w:r>
-      <w:r>
-        <w:rPr>
-          <w:rFonts w:ascii="Garamond" w:hAnsi="Garamond"/>
-          <w:b/>
-          <w:bCs/>
-          <w:sz w:val="24"/>
-        </w:rPr>
-        <w:t xml:space="preserve">onceptuales </w:t>
-      </w:r>
-      <w:r>
-        <w:rPr>
-          <w:rFonts w:ascii="Garamond" w:hAnsi="Garamond"/>
-          <w:b/>
-          <w:bCs/>
-          <w:sz w:val="24"/>
-        </w:rPr>
-        <w:t xml:space="preserve">y </w:t>
-      </w:r>
-      <w:r>
-        <w:rPr>
-          <w:rFonts w:ascii="Garamond" w:hAnsi="Garamond"/>
-          <w:b/>
-          <w:bCs/>
-          <w:sz w:val="24"/>
-        </w:rPr>
-        <w:t>m</w:t>
-      </w:r>
-      <w:r>
-        <w:rPr>
-          <w:rFonts w:ascii="Garamond" w:hAnsi="Garamond"/>
-          <w:b/>
-          <w:bCs/>
-          <w:sz w:val="24"/>
-        </w:rPr>
-        <w:t>etodológicos</w:t>
-      </w:r>
-      <w:r>
-        <w:rPr>
-          <w:rFonts w:ascii="Garamond" w:hAnsi="Garamond"/>
-          <w:b/>
-          <w:bCs/>
-          <w:sz w:val="24"/>
-        </w:rPr>
-        <w:t>:</w:t>
-      </w:r>
-      <w:r>
-        <w:rPr>
-          <w:rFonts w:ascii="Garamond" w:hAnsi="Garamond"/>
-          <w:sz w:val="24"/>
-        </w:rPr>
-        <w:t xml:space="preserve"> </w:t>
-      </w:r>
-      <w:r>
-        <w:rPr>
-          <w:rFonts w:ascii="Garamond" w:hAnsi="Garamond"/>
-          <w:sz w:val="24"/>
-        </w:rPr>
-        <w:t xml:space="preserve">se dispondrá y construirán diferentes recursos de naturaleza conceptual y metodológica dirigidos a facilitar el monitoreo, el seguimiento y la evaluación del PGD. Guías para la construcción de indicadores de seguimiento al cumplimiento de metas, guías para la </w:t>
-      </w:r>
-      <w:r>
-        <w:rPr>
-          <w:rFonts w:ascii="Garamond" w:hAnsi="Garamond"/>
-          <w:sz w:val="24"/>
-        </w:rPr>
-        <w:t>implementación</w:t>
-      </w:r>
-      <w:r>
-        <w:rPr>
-          <w:rFonts w:ascii="Garamond" w:hAnsi="Garamond"/>
-          <w:sz w:val="24"/>
-        </w:rPr>
-        <w:t xml:space="preserve"> de evaluaciones a políticas, planes, programas o proyectos, orientaciones conceptuales sobre el marco de acción de la estrategia de seguimiento, entre otros, apoyarán el desarrollo de este Plan.</w:t>
+        <w:t>políticas, planes, programas o proyectos, orientaciones conceptuales sobre el marco de acción de la estrategia de seguimiento, entre otros, apoya</w:t>
+      </w:r>
+      <w:r>
+        <w:rPr>
+          <w:rFonts w:ascii="Garamond" w:hAnsi="Garamond"/>
+          <w:sz w:val="24"/>
+        </w:rPr>
+        <w:t>n</w:t>
+      </w:r>
+      <w:r>
+        <w:rPr>
+          <w:rFonts w:ascii="Garamond" w:hAnsi="Garamond"/>
+          <w:sz w:val="24"/>
+        </w:rPr>
+        <w:t xml:space="preserve"> el desarrollo de</w:t>
+      </w:r>
+      <w:r>
+        <w:rPr>
+          <w:rFonts w:ascii="Garamond" w:hAnsi="Garamond"/>
+          <w:sz w:val="24"/>
+        </w:rPr>
+        <w:t xml:space="preserve">l </w:t>
+      </w:r>
+      <w:r>
+        <w:rPr>
+          <w:rFonts w:ascii="Garamond" w:hAnsi="Garamond"/>
+          <w:sz w:val="24"/>
+        </w:rPr>
+        <w:t>Plan.</w:t>
       </w:r>
     </w:p>
     <w:p>
@@ -3558,7 +3686,7 @@
 </file>
 
 <file path=word/numbering.xml><?xml version="1.0" encoding="utf-8"?>
-<w:numbering xmlns:wpc="http://schemas.microsoft.com/office/word/2010/wordprocessingCanvas" xmlns:cx="http://schemas.microsoft.com/office/drawing/2014/chartex" xmlns:cx1="http://schemas.microsoft.com/office/drawing/2015/9/8/chartex" xmlns:cx2="http://schemas.microsoft.com/office/drawing/2015/10/21/chartex" xmlns:cx3="http://schemas.microsoft.com/office/drawing/2016/5/9/chartex" xmlns:cx4="http://schemas.microsoft.com/office/drawing/2016/5/10/chartex" xmlns:cx5="http://schemas.microsoft.com/office/drawing/2016/5/11/chartex" xmlns:cx6="http://schemas.microsoft.com/office/drawing/2016/5/12/chartex" xmlns:cx7="http://schemas.microsoft.com/office/drawing/2016/5/13/chartex" xmlns:cx8="http://schemas.microsoft.com/office/drawing/2016/5/14/chartex" xmlns:mc="http://schemas.openxmlformats.org/markup-compatibility/2006" xmlns:aink="http://schemas.microsoft.com/office/drawing/2016/ink" xmlns:am3d="http://schemas.microsoft.com/office/drawing/2017/model3d" xmlns:o="urn:schemas-microsoft-com:office:office" xmlns:oel="http://schemas.microsoft.com/office/2019/extlst" xmlns:r="http://schemas.openxmlformats.org/officeDocument/2006/relationships" xmlns:m="http://schemas.openxmlformats.org/officeDocument/2006/math" xmlns:v="urn:schemas-microsoft-com:vml" xmlns:wp14="http://schemas.microsoft.com/office/word/2010/wordprocessingDrawing" xmlns:wp="http://schemas.openxmlformats.org/drawingml/2006/wordprocessingDrawing" xmlns:w10="urn:schemas-microsoft-com:office:word" xmlns:w="http://schemas.openxmlformats.org/wordprocessingml/2006/main" xmlns:w14="http://schemas.microsoft.com/office/word/2010/wordml" xmlns:w15="http://schemas.microsoft.com/office/word/2012/wordml" xmlns:w16cex="http://schemas.microsoft.com/office/word/2018/wordml/cex" xmlns:w16cid="http://schemas.microsoft.com/office/word/2016/wordml/cid" xmlns:w16="http://schemas.microsoft.com/office/word/2018/wordml" xmlns:w16du="http://schemas.microsoft.com/office/word/2023/wordml/word16du" xmlns:w16sdtdh="http://schemas.microsoft.com/office/word/2020/wordml/sdtdatahash" xmlns:w16sdtfl="http://schemas.microsoft.com/office/word/2024/wordml/sdtformatlock" xmlns:w16se="http://schemas.microsoft.com/office/word/2015/wordml/symex" xmlns:wpg="http://schemas.microsoft.com/office/word/2010/wordprocessingGroup" xmlns:wpi="http://schemas.microsoft.com/office/word/2010/wordprocessingInk" xmlns:wne="http://schemas.microsoft.com/office/word/2006/wordml" xmlns:wps="http://schemas.microsoft.com/office/word/2010/wordprocessingShape" mc:Ignorable="w14 w15 w16se w16cid w16 w16cex w16sdtdh w16sdtfl w16du wp14">
+<w:numbering xmlns:wpc="http://schemas.microsoft.com/office/word/2010/wordprocessingCanvas" xmlns:cx="http://schemas.microsoft.com/office/drawing/2014/chartex" xmlns:cx1="http://schemas.microsoft.com/office/drawing/2015/9/8/chartex" xmlns:cx2="http://schemas.microsoft.com/office/drawing/2015/10/21/chartex" xmlns:cx3="http://schemas.microsoft.com/office/drawing/2016/5/9/chartex" xmlns:cx4="http://schemas.microsoft.com/office/drawing/2016/5/10/chartex" xmlns:cx5="http://schemas.microsoft.com/office/drawing/2016/5/11/chartex" xmlns:cx6="http://schemas.microsoft.com/office/drawing/2016/5/12/chartex" xmlns:cx7="http://schemas.microsoft.com/office/drawing/2016/5/13/chartex" xmlns:cx8="http://schemas.microsoft.com/office/drawing/2016/5/14/chartex" xmlns:mc="http://schemas.openxmlformats.org/markup-compatibility/2006" xmlns:aink="http://schemas.microsoft.com/office/drawing/2016/ink" xmlns:am3d="http://schemas.microsoft.com/office/drawing/2017/model3d" xmlns:o="urn:schemas-microsoft-com:office:office" xmlns:r="http://schemas.openxmlformats.org/officeDocument/2006/relationships" xmlns:m="http://schemas.openxmlformats.org/officeDocument/2006/math" xmlns:v="urn:schemas-microsoft-com:vml" xmlns:wp14="http://schemas.microsoft.com/office/word/2010/wordprocessingDrawing" xmlns:wp="http://schemas.openxmlformats.org/drawingml/2006/wordprocessingDrawing" xmlns:w10="urn:schemas-microsoft-com:office:word" xmlns:w="http://schemas.openxmlformats.org/wordprocessingml/2006/main" xmlns:w14="http://schemas.microsoft.com/office/word/2010/wordml" xmlns:w15="http://schemas.microsoft.com/office/word/2012/wordml" xmlns:w16cex="http://schemas.microsoft.com/office/word/2018/wordml/cex" xmlns:w16cid="http://schemas.microsoft.com/office/word/2016/wordml/cid" xmlns:w16="http://schemas.microsoft.com/office/word/2018/wordml" xmlns:w16sdtdh="http://schemas.microsoft.com/office/word/2020/wordml/sdtdatahash" xmlns:w16se="http://schemas.microsoft.com/office/word/2015/wordml/symex" xmlns:wpg="http://schemas.microsoft.com/office/word/2010/wordprocessingGroup" xmlns:wpi="http://schemas.microsoft.com/office/word/2010/wordprocessingInk" xmlns:wne="http://schemas.microsoft.com/office/word/2006/wordml" xmlns:wps="http://schemas.microsoft.com/office/word/2010/wordprocessingShape" mc:Ignorable="w14 w15 w16se w16cid w16 w16cex w16sdtdh wp14">
   <w:abstractNum w:abstractNumId="0" w15:restartNumberingAfterBreak="0">
     <w:nsid w:val="05C92C6F"/>
     <w:multiLevelType w:val="hybridMultilevel"/>
@@ -4474,35 +4602,35 @@
       </w:rPr>
     </w:lvl>
   </w:abstractNum>
-  <w:num w:numId="1" w16cid:durableId="1211842198">
+  <w:num w:numId="1">
     <w:abstractNumId w:val="3"/>
   </w:num>
-  <w:num w:numId="2" w16cid:durableId="748770578">
+  <w:num w:numId="2">
     <w:abstractNumId w:val="7"/>
   </w:num>
-  <w:num w:numId="3" w16cid:durableId="470176108">
+  <w:num w:numId="3">
     <w:abstractNumId w:val="5"/>
   </w:num>
-  <w:num w:numId="4" w16cid:durableId="1362783944">
+  <w:num w:numId="4">
     <w:abstractNumId w:val="4"/>
   </w:num>
-  <w:num w:numId="5" w16cid:durableId="1371808317">
+  <w:num w:numId="5">
     <w:abstractNumId w:val="6"/>
   </w:num>
-  <w:num w:numId="6" w16cid:durableId="502400477">
+  <w:num w:numId="6">
     <w:abstractNumId w:val="2"/>
   </w:num>
-  <w:num w:numId="7" w16cid:durableId="620303883">
+  <w:num w:numId="7">
     <w:abstractNumId w:val="0"/>
   </w:num>
-  <w:num w:numId="8" w16cid:durableId="1920360999">
+  <w:num w:numId="8">
     <w:abstractNumId w:val="1"/>
   </w:num>
 </w:numbering>
 </file>
 
 <file path=word/styles.xml><?xml version="1.0" encoding="utf-8"?>
-<w:styles xmlns:mc="http://schemas.openxmlformats.org/markup-compatibility/2006" xmlns:r="http://schemas.openxmlformats.org/officeDocument/2006/relationships" xmlns:w="http://schemas.openxmlformats.org/wordprocessingml/2006/main" xmlns:w14="http://schemas.microsoft.com/office/word/2010/wordml" xmlns:w15="http://schemas.microsoft.com/office/word/2012/wordml" xmlns:w16cex="http://schemas.microsoft.com/office/word/2018/wordml/cex" xmlns:w16cid="http://schemas.microsoft.com/office/word/2016/wordml/cid" xmlns:w16="http://schemas.microsoft.com/office/word/2018/wordml" xmlns:w16du="http://schemas.microsoft.com/office/word/2023/wordml/word16du" xmlns:w16sdtdh="http://schemas.microsoft.com/office/word/2020/wordml/sdtdatahash" xmlns:w16sdtfl="http://schemas.microsoft.com/office/word/2024/wordml/sdtformatlock" xmlns:w16se="http://schemas.microsoft.com/office/word/2015/wordml/symex" mc:Ignorable="w14 w15 w16se w16cid w16 w16cex w16sdtdh w16sdtfl w16du">
+<w:styles xmlns:mc="http://schemas.openxmlformats.org/markup-compatibility/2006" xmlns:r="http://schemas.openxmlformats.org/officeDocument/2006/relationships" xmlns:w="http://schemas.openxmlformats.org/wordprocessingml/2006/main" xmlns:w14="http://schemas.microsoft.com/office/word/2010/wordml" xmlns:w15="http://schemas.microsoft.com/office/word/2012/wordml" xmlns:w16cex="http://schemas.microsoft.com/office/word/2018/wordml/cex" xmlns:w16cid="http://schemas.microsoft.com/office/word/2016/wordml/cid" xmlns:w16="http://schemas.microsoft.com/office/word/2018/wordml" xmlns:w16sdtdh="http://schemas.microsoft.com/office/word/2020/wordml/sdtdatahash" xmlns:w16se="http://schemas.microsoft.com/office/word/2015/wordml/symex" mc:Ignorable="w14 w15 w16se w16cid w16 w16cex w16sdtdh">
   <w:docDefaults>
     <w:rPrDefault>
       <w:rPr>

</xml_diff>